<commit_message>
Chỉnh lại biểu đồ phân cấp chức năng
Xóa phần quản lý ATM,...
</commit_message>
<xml_diff>
--- a/Bao cao.docx
+++ b/Bao cao.docx
@@ -10,14 +10,88 @@
           <w:sz w:val="32"/>
         </w:rPr>
       </w:pPr>
+      <w:proofErr w:type="spellStart"/>
       <w:r>
         <w:rPr>
           <w:rFonts w:ascii="Times New Roman" w:hAnsi="Times New Roman" w:cs="Times New Roman"/>
           <w:b/>
           <w:sz w:val="32"/>
         </w:rPr>
-        <w:t>Phần 2: Đặc tả yêu cầu</w:t>
-      </w:r>
+        <w:t>Phần</w:t>
+      </w:r>
+      <w:proofErr w:type="spellEnd"/>
+      <w:r>
+        <w:rPr>
+          <w:rFonts w:ascii="Times New Roman" w:hAnsi="Times New Roman" w:cs="Times New Roman"/>
+          <w:b/>
+          <w:sz w:val="32"/>
+        </w:rPr>
+        <w:t xml:space="preserve"> 2: </w:t>
+      </w:r>
+      <w:proofErr w:type="spellStart"/>
+      <w:r>
+        <w:rPr>
+          <w:rFonts w:ascii="Times New Roman" w:hAnsi="Times New Roman" w:cs="Times New Roman"/>
+          <w:b/>
+          <w:sz w:val="32"/>
+        </w:rPr>
+        <w:t>Đặc</w:t>
+      </w:r>
+      <w:proofErr w:type="spellEnd"/>
+      <w:r>
+        <w:rPr>
+          <w:rFonts w:ascii="Times New Roman" w:hAnsi="Times New Roman" w:cs="Times New Roman"/>
+          <w:b/>
+          <w:sz w:val="32"/>
+        </w:rPr>
+        <w:t xml:space="preserve"> </w:t>
+      </w:r>
+      <w:proofErr w:type="spellStart"/>
+      <w:r>
+        <w:rPr>
+          <w:rFonts w:ascii="Times New Roman" w:hAnsi="Times New Roman" w:cs="Times New Roman"/>
+          <w:b/>
+          <w:sz w:val="32"/>
+        </w:rPr>
+        <w:t>tả</w:t>
+      </w:r>
+      <w:proofErr w:type="spellEnd"/>
+      <w:r>
+        <w:rPr>
+          <w:rFonts w:ascii="Times New Roman" w:hAnsi="Times New Roman" w:cs="Times New Roman"/>
+          <w:b/>
+          <w:sz w:val="32"/>
+        </w:rPr>
+        <w:t xml:space="preserve"> </w:t>
+      </w:r>
+      <w:proofErr w:type="spellStart"/>
+      <w:r>
+        <w:rPr>
+          <w:rFonts w:ascii="Times New Roman" w:hAnsi="Times New Roman" w:cs="Times New Roman"/>
+          <w:b/>
+          <w:sz w:val="32"/>
+        </w:rPr>
+        <w:t>yêu</w:t>
+      </w:r>
+      <w:proofErr w:type="spellEnd"/>
+      <w:r>
+        <w:rPr>
+          <w:rFonts w:ascii="Times New Roman" w:hAnsi="Times New Roman" w:cs="Times New Roman"/>
+          <w:b/>
+          <w:sz w:val="32"/>
+        </w:rPr>
+        <w:t xml:space="preserve"> </w:t>
+      </w:r>
+      <w:proofErr w:type="spellStart"/>
+      <w:r>
+        <w:rPr>
+          <w:rFonts w:ascii="Times New Roman" w:hAnsi="Times New Roman" w:cs="Times New Roman"/>
+          <w:b/>
+          <w:sz w:val="32"/>
+        </w:rPr>
+        <w:t>cầu</w:t>
+      </w:r>
+      <w:proofErr w:type="spellEnd"/>
     </w:p>
     <w:p>
       <w:pPr>
@@ -42,8 +116,72 @@
           <w:b/>
           <w:sz w:val="28"/>
         </w:rPr>
-        <w:t>1, Giới thiệu hệ thống</w:t>
-      </w:r>
+        <w:t xml:space="preserve">1, </w:t>
+      </w:r>
+      <w:proofErr w:type="spellStart"/>
+      <w:r>
+        <w:rPr>
+          <w:rFonts w:ascii="Times New Roman" w:hAnsi="Times New Roman" w:cs="Times New Roman"/>
+          <w:b/>
+          <w:sz w:val="28"/>
+        </w:rPr>
+        <w:t>Giới</w:t>
+      </w:r>
+      <w:proofErr w:type="spellEnd"/>
+      <w:r>
+        <w:rPr>
+          <w:rFonts w:ascii="Times New Roman" w:hAnsi="Times New Roman" w:cs="Times New Roman"/>
+          <w:b/>
+          <w:sz w:val="28"/>
+        </w:rPr>
+        <w:t xml:space="preserve"> </w:t>
+      </w:r>
+      <w:proofErr w:type="spellStart"/>
+      <w:r>
+        <w:rPr>
+          <w:rFonts w:ascii="Times New Roman" w:hAnsi="Times New Roman" w:cs="Times New Roman"/>
+          <w:b/>
+          <w:sz w:val="28"/>
+        </w:rPr>
+        <w:t>thiệu</w:t>
+      </w:r>
+      <w:proofErr w:type="spellEnd"/>
+      <w:r>
+        <w:rPr>
+          <w:rFonts w:ascii="Times New Roman" w:hAnsi="Times New Roman" w:cs="Times New Roman"/>
+          <w:b/>
+          <w:sz w:val="28"/>
+        </w:rPr>
+        <w:t xml:space="preserve"> </w:t>
+      </w:r>
+      <w:proofErr w:type="spellStart"/>
+      <w:r>
+        <w:rPr>
+          <w:rFonts w:ascii="Times New Roman" w:hAnsi="Times New Roman" w:cs="Times New Roman"/>
+          <w:b/>
+          <w:sz w:val="28"/>
+        </w:rPr>
+        <w:t>hệ</w:t>
+      </w:r>
+      <w:proofErr w:type="spellEnd"/>
+      <w:r>
+        <w:rPr>
+          <w:rFonts w:ascii="Times New Roman" w:hAnsi="Times New Roman" w:cs="Times New Roman"/>
+          <w:b/>
+          <w:sz w:val="28"/>
+        </w:rPr>
+        <w:t xml:space="preserve"> </w:t>
+      </w:r>
+      <w:proofErr w:type="spellStart"/>
+      <w:r>
+        <w:rPr>
+          <w:rFonts w:ascii="Times New Roman" w:hAnsi="Times New Roman" w:cs="Times New Roman"/>
+          <w:b/>
+          <w:sz w:val="28"/>
+        </w:rPr>
+        <w:t>thống</w:t>
+      </w:r>
+      <w:proofErr w:type="spellEnd"/>
     </w:p>
     <w:p>
       <w:pPr>
@@ -53,6 +191,7 @@
           <w:sz w:val="40"/>
         </w:rPr>
       </w:pPr>
+      <w:proofErr w:type="spellStart"/>
       <w:r>
         <w:rPr>
           <w:rFonts w:ascii="Times New Roman" w:hAnsi="Times New Roman" w:cs="Times New Roman"/>
@@ -63,8 +202,113 @@
           <w:szCs w:val="21"/>
           <w:shd w:val="clear" w:color="auto" w:fill="FFFFFF"/>
         </w:rPr>
-        <w:t>Máy rút tiền tự động</w:t>
-      </w:r>
+        <w:t>Máy</w:t>
+      </w:r>
+      <w:proofErr w:type="spellEnd"/>
+      <w:r>
+        <w:rPr>
+          <w:rFonts w:ascii="Times New Roman" w:hAnsi="Times New Roman" w:cs="Times New Roman"/>
+          <w:b/>
+          <w:bCs/>
+          <w:color w:val="252525"/>
+          <w:sz w:val="29"/>
+          <w:szCs w:val="21"/>
+          <w:shd w:val="clear" w:color="auto" w:fill="FFFFFF"/>
+        </w:rPr>
+        <w:t xml:space="preserve"> </w:t>
+      </w:r>
+      <w:proofErr w:type="spellStart"/>
+      <w:r>
+        <w:rPr>
+          <w:rFonts w:ascii="Times New Roman" w:hAnsi="Times New Roman" w:cs="Times New Roman"/>
+          <w:b/>
+          <w:bCs/>
+          <w:color w:val="252525"/>
+          <w:sz w:val="29"/>
+          <w:szCs w:val="21"/>
+          <w:shd w:val="clear" w:color="auto" w:fill="FFFFFF"/>
+        </w:rPr>
+        <w:t>rút</w:t>
+      </w:r>
+      <w:proofErr w:type="spellEnd"/>
+      <w:r>
+        <w:rPr>
+          <w:rFonts w:ascii="Times New Roman" w:hAnsi="Times New Roman" w:cs="Times New Roman"/>
+          <w:b/>
+          <w:bCs/>
+          <w:color w:val="252525"/>
+          <w:sz w:val="29"/>
+          <w:szCs w:val="21"/>
+          <w:shd w:val="clear" w:color="auto" w:fill="FFFFFF"/>
+        </w:rPr>
+        <w:t xml:space="preserve"> </w:t>
+      </w:r>
+      <w:proofErr w:type="spellStart"/>
+      <w:r>
+        <w:rPr>
+          <w:rFonts w:ascii="Times New Roman" w:hAnsi="Times New Roman" w:cs="Times New Roman"/>
+          <w:b/>
+          <w:bCs/>
+          <w:color w:val="252525"/>
+          <w:sz w:val="29"/>
+          <w:szCs w:val="21"/>
+          <w:shd w:val="clear" w:color="auto" w:fill="FFFFFF"/>
+        </w:rPr>
+        <w:t>tiền</w:t>
+      </w:r>
+      <w:proofErr w:type="spellEnd"/>
+      <w:r>
+        <w:rPr>
+          <w:rFonts w:ascii="Times New Roman" w:hAnsi="Times New Roman" w:cs="Times New Roman"/>
+          <w:b/>
+          <w:bCs/>
+          <w:color w:val="252525"/>
+          <w:sz w:val="29"/>
+          <w:szCs w:val="21"/>
+          <w:shd w:val="clear" w:color="auto" w:fill="FFFFFF"/>
+        </w:rPr>
+        <w:t xml:space="preserve"> </w:t>
+      </w:r>
+      <w:proofErr w:type="spellStart"/>
+      <w:r>
+        <w:rPr>
+          <w:rFonts w:ascii="Times New Roman" w:hAnsi="Times New Roman" w:cs="Times New Roman"/>
+          <w:b/>
+          <w:bCs/>
+          <w:color w:val="252525"/>
+          <w:sz w:val="29"/>
+          <w:szCs w:val="21"/>
+          <w:shd w:val="clear" w:color="auto" w:fill="FFFFFF"/>
+        </w:rPr>
+        <w:t>tự</w:t>
+      </w:r>
+      <w:proofErr w:type="spellEnd"/>
+      <w:r>
+        <w:rPr>
+          <w:rFonts w:ascii="Times New Roman" w:hAnsi="Times New Roman" w:cs="Times New Roman"/>
+          <w:b/>
+          <w:bCs/>
+          <w:color w:val="252525"/>
+          <w:sz w:val="29"/>
+          <w:szCs w:val="21"/>
+          <w:shd w:val="clear" w:color="auto" w:fill="FFFFFF"/>
+        </w:rPr>
+        <w:t xml:space="preserve"> </w:t>
+      </w:r>
+      <w:proofErr w:type="spellStart"/>
+      <w:r>
+        <w:rPr>
+          <w:rFonts w:ascii="Times New Roman" w:hAnsi="Times New Roman" w:cs="Times New Roman"/>
+          <w:b/>
+          <w:bCs/>
+          <w:color w:val="252525"/>
+          <w:sz w:val="29"/>
+          <w:szCs w:val="21"/>
+          <w:shd w:val="clear" w:color="auto" w:fill="FFFFFF"/>
+        </w:rPr>
+        <w:t>động</w:t>
+      </w:r>
+      <w:proofErr w:type="spellEnd"/>
       <w:r>
         <w:rPr>
           <w:rStyle w:val="apple-converted-space"/>
@@ -84,8 +328,86 @@
           <w:szCs w:val="21"/>
           <w:shd w:val="clear" w:color="auto" w:fill="FFFFFF"/>
         </w:rPr>
-        <w:t>(còn được gọi là</w:t>
-      </w:r>
+        <w:t>(</w:t>
+      </w:r>
+      <w:proofErr w:type="spellStart"/>
+      <w:r>
+        <w:rPr>
+          <w:rFonts w:ascii="Times New Roman" w:hAnsi="Times New Roman" w:cs="Times New Roman"/>
+          <w:color w:val="252525"/>
+          <w:sz w:val="29"/>
+          <w:szCs w:val="21"/>
+          <w:shd w:val="clear" w:color="auto" w:fill="FFFFFF"/>
+        </w:rPr>
+        <w:t>còn</w:t>
+      </w:r>
+      <w:proofErr w:type="spellEnd"/>
+      <w:r>
+        <w:rPr>
+          <w:rFonts w:ascii="Times New Roman" w:hAnsi="Times New Roman" w:cs="Times New Roman"/>
+          <w:color w:val="252525"/>
+          <w:sz w:val="29"/>
+          <w:szCs w:val="21"/>
+          <w:shd w:val="clear" w:color="auto" w:fill="FFFFFF"/>
+        </w:rPr>
+        <w:t xml:space="preserve"> </w:t>
+      </w:r>
+      <w:proofErr w:type="spellStart"/>
+      <w:r>
+        <w:rPr>
+          <w:rFonts w:ascii="Times New Roman" w:hAnsi="Times New Roman" w:cs="Times New Roman"/>
+          <w:color w:val="252525"/>
+          <w:sz w:val="29"/>
+          <w:szCs w:val="21"/>
+          <w:shd w:val="clear" w:color="auto" w:fill="FFFFFF"/>
+        </w:rPr>
+        <w:t>được</w:t>
+      </w:r>
+      <w:proofErr w:type="spellEnd"/>
+      <w:r>
+        <w:rPr>
+          <w:rFonts w:ascii="Times New Roman" w:hAnsi="Times New Roman" w:cs="Times New Roman"/>
+          <w:color w:val="252525"/>
+          <w:sz w:val="29"/>
+          <w:szCs w:val="21"/>
+          <w:shd w:val="clear" w:color="auto" w:fill="FFFFFF"/>
+        </w:rPr>
+        <w:t xml:space="preserve"> </w:t>
+      </w:r>
+      <w:proofErr w:type="spellStart"/>
+      <w:r>
+        <w:rPr>
+          <w:rFonts w:ascii="Times New Roman" w:hAnsi="Times New Roman" w:cs="Times New Roman"/>
+          <w:color w:val="252525"/>
+          <w:sz w:val="29"/>
+          <w:szCs w:val="21"/>
+          <w:shd w:val="clear" w:color="auto" w:fill="FFFFFF"/>
+        </w:rPr>
+        <w:t>gọi</w:t>
+      </w:r>
+      <w:proofErr w:type="spellEnd"/>
+      <w:r>
+        <w:rPr>
+          <w:rFonts w:ascii="Times New Roman" w:hAnsi="Times New Roman" w:cs="Times New Roman"/>
+          <w:color w:val="252525"/>
+          <w:sz w:val="29"/>
+          <w:szCs w:val="21"/>
+          <w:shd w:val="clear" w:color="auto" w:fill="FFFFFF"/>
+        </w:rPr>
+        <w:t xml:space="preserve"> </w:t>
+      </w:r>
+      <w:proofErr w:type="spellStart"/>
+      <w:r>
+        <w:rPr>
+          <w:rFonts w:ascii="Times New Roman" w:hAnsi="Times New Roman" w:cs="Times New Roman"/>
+          <w:color w:val="252525"/>
+          <w:sz w:val="29"/>
+          <w:szCs w:val="21"/>
+          <w:shd w:val="clear" w:color="auto" w:fill="FFFFFF"/>
+        </w:rPr>
+        <w:t>là</w:t>
+      </w:r>
+      <w:proofErr w:type="spellEnd"/>
       <w:r>
         <w:rPr>
           <w:rStyle w:val="apple-converted-space"/>
@@ -117,8 +439,64 @@
           <w:szCs w:val="21"/>
           <w:shd w:val="clear" w:color="auto" w:fill="FFFFFF"/>
         </w:rPr>
-        <w:t>, viết tắt của</w:t>
-      </w:r>
+        <w:t xml:space="preserve">, </w:t>
+      </w:r>
+      <w:proofErr w:type="spellStart"/>
+      <w:r>
+        <w:rPr>
+          <w:rFonts w:ascii="Times New Roman" w:hAnsi="Times New Roman" w:cs="Times New Roman"/>
+          <w:color w:val="252525"/>
+          <w:sz w:val="29"/>
+          <w:szCs w:val="21"/>
+          <w:shd w:val="clear" w:color="auto" w:fill="FFFFFF"/>
+        </w:rPr>
+        <w:t>viết</w:t>
+      </w:r>
+      <w:proofErr w:type="spellEnd"/>
+      <w:r>
+        <w:rPr>
+          <w:rFonts w:ascii="Times New Roman" w:hAnsi="Times New Roman" w:cs="Times New Roman"/>
+          <w:color w:val="252525"/>
+          <w:sz w:val="29"/>
+          <w:szCs w:val="21"/>
+          <w:shd w:val="clear" w:color="auto" w:fill="FFFFFF"/>
+        </w:rPr>
+        <w:t xml:space="preserve"> </w:t>
+      </w:r>
+      <w:proofErr w:type="spellStart"/>
+      <w:r>
+        <w:rPr>
+          <w:rFonts w:ascii="Times New Roman" w:hAnsi="Times New Roman" w:cs="Times New Roman"/>
+          <w:color w:val="252525"/>
+          <w:sz w:val="29"/>
+          <w:szCs w:val="21"/>
+          <w:shd w:val="clear" w:color="auto" w:fill="FFFFFF"/>
+        </w:rPr>
+        <w:t>tắt</w:t>
+      </w:r>
+      <w:proofErr w:type="spellEnd"/>
+      <w:r>
+        <w:rPr>
+          <w:rFonts w:ascii="Times New Roman" w:hAnsi="Times New Roman" w:cs="Times New Roman"/>
+          <w:color w:val="252525"/>
+          <w:sz w:val="29"/>
+          <w:szCs w:val="21"/>
+          <w:shd w:val="clear" w:color="auto" w:fill="FFFFFF"/>
+        </w:rPr>
+        <w:t xml:space="preserve"> </w:t>
+      </w:r>
+      <w:proofErr w:type="spellStart"/>
+      <w:r>
+        <w:rPr>
+          <w:rFonts w:ascii="Times New Roman" w:hAnsi="Times New Roman" w:cs="Times New Roman"/>
+          <w:color w:val="252525"/>
+          <w:sz w:val="29"/>
+          <w:szCs w:val="21"/>
+          <w:shd w:val="clear" w:color="auto" w:fill="FFFFFF"/>
+        </w:rPr>
+        <w:t>của</w:t>
+      </w:r>
+      <w:proofErr w:type="spellEnd"/>
       <w:r>
         <w:rPr>
           <w:rStyle w:val="apple-converted-space"/>
@@ -153,26 +531,106 @@
         </w:rPr>
         <w:t> </w:t>
       </w:r>
-      <w:r>
-        <w:rPr>
-          <w:rFonts w:ascii="Times New Roman" w:hAnsi="Times New Roman" w:cs="Times New Roman"/>
-          <w:color w:val="252525"/>
-          <w:sz w:val="29"/>
-          <w:szCs w:val="21"/>
-          <w:shd w:val="clear" w:color="auto" w:fill="FFFFFF"/>
-        </w:rPr>
-        <w:t>trong Tiếng Anh</w:t>
-      </w:r>
-      <w:r>
-        <w:rPr>
-          <w:rFonts w:ascii="Times New Roman" w:hAnsi="Times New Roman" w:cs="Times New Roman"/>
-          <w:color w:val="252525"/>
-          <w:sz w:val="29"/>
-          <w:szCs w:val="21"/>
-          <w:shd w:val="clear" w:color="auto" w:fill="FFFFFF"/>
-        </w:rPr>
-        <w:t>) là một</w:t>
-      </w:r>
+      <w:proofErr w:type="spellStart"/>
+      <w:r>
+        <w:rPr>
+          <w:rFonts w:ascii="Times New Roman" w:hAnsi="Times New Roman" w:cs="Times New Roman"/>
+          <w:color w:val="252525"/>
+          <w:sz w:val="29"/>
+          <w:szCs w:val="21"/>
+          <w:shd w:val="clear" w:color="auto" w:fill="FFFFFF"/>
+        </w:rPr>
+        <w:t>trong</w:t>
+      </w:r>
+      <w:proofErr w:type="spellEnd"/>
+      <w:r>
+        <w:rPr>
+          <w:rFonts w:ascii="Times New Roman" w:hAnsi="Times New Roman" w:cs="Times New Roman"/>
+          <w:color w:val="252525"/>
+          <w:sz w:val="29"/>
+          <w:szCs w:val="21"/>
+          <w:shd w:val="clear" w:color="auto" w:fill="FFFFFF"/>
+        </w:rPr>
+        <w:t xml:space="preserve"> </w:t>
+      </w:r>
+      <w:proofErr w:type="spellStart"/>
+      <w:r>
+        <w:rPr>
+          <w:rFonts w:ascii="Times New Roman" w:hAnsi="Times New Roman" w:cs="Times New Roman"/>
+          <w:color w:val="252525"/>
+          <w:sz w:val="29"/>
+          <w:szCs w:val="21"/>
+          <w:shd w:val="clear" w:color="auto" w:fill="FFFFFF"/>
+        </w:rPr>
+        <w:t>Tiếng</w:t>
+      </w:r>
+      <w:proofErr w:type="spellEnd"/>
+      <w:r>
+        <w:rPr>
+          <w:rFonts w:ascii="Times New Roman" w:hAnsi="Times New Roman" w:cs="Times New Roman"/>
+          <w:color w:val="252525"/>
+          <w:sz w:val="29"/>
+          <w:szCs w:val="21"/>
+          <w:shd w:val="clear" w:color="auto" w:fill="FFFFFF"/>
+        </w:rPr>
+        <w:t xml:space="preserve"> </w:t>
+      </w:r>
+      <w:proofErr w:type="spellStart"/>
+      <w:r>
+        <w:rPr>
+          <w:rFonts w:ascii="Times New Roman" w:hAnsi="Times New Roman" w:cs="Times New Roman"/>
+          <w:color w:val="252525"/>
+          <w:sz w:val="29"/>
+          <w:szCs w:val="21"/>
+          <w:shd w:val="clear" w:color="auto" w:fill="FFFFFF"/>
+        </w:rPr>
+        <w:t>Anh</w:t>
+      </w:r>
+      <w:proofErr w:type="spellEnd"/>
+      <w:r>
+        <w:rPr>
+          <w:rFonts w:ascii="Times New Roman" w:hAnsi="Times New Roman" w:cs="Times New Roman"/>
+          <w:color w:val="252525"/>
+          <w:sz w:val="29"/>
+          <w:szCs w:val="21"/>
+          <w:shd w:val="clear" w:color="auto" w:fill="FFFFFF"/>
+        </w:rPr>
+        <w:t xml:space="preserve">) </w:t>
+      </w:r>
+      <w:proofErr w:type="spellStart"/>
+      <w:r>
+        <w:rPr>
+          <w:rFonts w:ascii="Times New Roman" w:hAnsi="Times New Roman" w:cs="Times New Roman"/>
+          <w:color w:val="252525"/>
+          <w:sz w:val="29"/>
+          <w:szCs w:val="21"/>
+          <w:shd w:val="clear" w:color="auto" w:fill="FFFFFF"/>
+        </w:rPr>
+        <w:t>là</w:t>
+      </w:r>
+      <w:proofErr w:type="spellEnd"/>
+      <w:r>
+        <w:rPr>
+          <w:rFonts w:ascii="Times New Roman" w:hAnsi="Times New Roman" w:cs="Times New Roman"/>
+          <w:color w:val="252525"/>
+          <w:sz w:val="29"/>
+          <w:szCs w:val="21"/>
+          <w:shd w:val="clear" w:color="auto" w:fill="FFFFFF"/>
+        </w:rPr>
+        <w:t xml:space="preserve"> </w:t>
+      </w:r>
+      <w:proofErr w:type="spellStart"/>
+      <w:r>
+        <w:rPr>
+          <w:rFonts w:ascii="Times New Roman" w:hAnsi="Times New Roman" w:cs="Times New Roman"/>
+          <w:color w:val="252525"/>
+          <w:sz w:val="29"/>
+          <w:szCs w:val="21"/>
+          <w:shd w:val="clear" w:color="auto" w:fill="FFFFFF"/>
+        </w:rPr>
+        <w:t>một</w:t>
+      </w:r>
+      <w:proofErr w:type="spellEnd"/>
       <w:r>
         <w:rPr>
           <w:rStyle w:val="apple-converted-space"/>
@@ -184,15 +642,77 @@
         </w:rPr>
         <w:t> </w:t>
       </w:r>
-      <w:r>
-        <w:rPr>
-          <w:rFonts w:ascii="Times New Roman" w:hAnsi="Times New Roman" w:cs="Times New Roman"/>
-          <w:sz w:val="29"/>
-          <w:szCs w:val="21"/>
-          <w:shd w:val="clear" w:color="auto" w:fill="FFFFFF"/>
-        </w:rPr>
-        <w:t>thiết bị ngân hàng</w:t>
-      </w:r>
+      <w:proofErr w:type="spellStart"/>
+      <w:r>
+        <w:rPr>
+          <w:rFonts w:ascii="Times New Roman" w:hAnsi="Times New Roman" w:cs="Times New Roman"/>
+          <w:sz w:val="29"/>
+          <w:szCs w:val="21"/>
+          <w:shd w:val="clear" w:color="auto" w:fill="FFFFFF"/>
+        </w:rPr>
+        <w:t>thiết</w:t>
+      </w:r>
+      <w:proofErr w:type="spellEnd"/>
+      <w:r>
+        <w:rPr>
+          <w:rFonts w:ascii="Times New Roman" w:hAnsi="Times New Roman" w:cs="Times New Roman"/>
+          <w:sz w:val="29"/>
+          <w:szCs w:val="21"/>
+          <w:shd w:val="clear" w:color="auto" w:fill="FFFFFF"/>
+        </w:rPr>
+        <w:t xml:space="preserve"> </w:t>
+      </w:r>
+      <w:proofErr w:type="spellStart"/>
+      <w:r>
+        <w:rPr>
+          <w:rFonts w:ascii="Times New Roman" w:hAnsi="Times New Roman" w:cs="Times New Roman"/>
+          <w:sz w:val="29"/>
+          <w:szCs w:val="21"/>
+          <w:shd w:val="clear" w:color="auto" w:fill="FFFFFF"/>
+        </w:rPr>
+        <w:t>bị</w:t>
+      </w:r>
+      <w:proofErr w:type="spellEnd"/>
+      <w:r>
+        <w:rPr>
+          <w:rFonts w:ascii="Times New Roman" w:hAnsi="Times New Roman" w:cs="Times New Roman"/>
+          <w:sz w:val="29"/>
+          <w:szCs w:val="21"/>
+          <w:shd w:val="clear" w:color="auto" w:fill="FFFFFF"/>
+        </w:rPr>
+        <w:t xml:space="preserve"> </w:t>
+      </w:r>
+      <w:proofErr w:type="spellStart"/>
+      <w:r>
+        <w:rPr>
+          <w:rFonts w:ascii="Times New Roman" w:hAnsi="Times New Roman" w:cs="Times New Roman"/>
+          <w:sz w:val="29"/>
+          <w:szCs w:val="21"/>
+          <w:shd w:val="clear" w:color="auto" w:fill="FFFFFF"/>
+        </w:rPr>
+        <w:t>ngân</w:t>
+      </w:r>
+      <w:proofErr w:type="spellEnd"/>
+      <w:r>
+        <w:rPr>
+          <w:rFonts w:ascii="Times New Roman" w:hAnsi="Times New Roman" w:cs="Times New Roman"/>
+          <w:sz w:val="29"/>
+          <w:szCs w:val="21"/>
+          <w:shd w:val="clear" w:color="auto" w:fill="FFFFFF"/>
+        </w:rPr>
+        <w:t xml:space="preserve"> </w:t>
+      </w:r>
+      <w:proofErr w:type="spellStart"/>
+      <w:r>
+        <w:rPr>
+          <w:rFonts w:ascii="Times New Roman" w:hAnsi="Times New Roman" w:cs="Times New Roman"/>
+          <w:sz w:val="29"/>
+          <w:szCs w:val="21"/>
+          <w:shd w:val="clear" w:color="auto" w:fill="FFFFFF"/>
+        </w:rPr>
+        <w:t>hàng</w:t>
+      </w:r>
+      <w:proofErr w:type="spellEnd"/>
       <w:r>
         <w:rPr>
           <w:rStyle w:val="apple-converted-space"/>
@@ -204,16 +724,106 @@
         </w:rPr>
         <w:t> </w:t>
       </w:r>
-      <w:r>
-        <w:rPr>
-          <w:rFonts w:ascii="Times New Roman" w:hAnsi="Times New Roman" w:cs="Times New Roman"/>
-          <w:color w:val="252525"/>
-          <w:sz w:val="29"/>
-          <w:szCs w:val="21"/>
-          <w:shd w:val="clear" w:color="auto" w:fill="FFFFFF"/>
-        </w:rPr>
-        <w:t>giao dịch tự động với</w:t>
-      </w:r>
+      <w:proofErr w:type="spellStart"/>
+      <w:r>
+        <w:rPr>
+          <w:rFonts w:ascii="Times New Roman" w:hAnsi="Times New Roman" w:cs="Times New Roman"/>
+          <w:color w:val="252525"/>
+          <w:sz w:val="29"/>
+          <w:szCs w:val="21"/>
+          <w:shd w:val="clear" w:color="auto" w:fill="FFFFFF"/>
+        </w:rPr>
+        <w:t>giao</w:t>
+      </w:r>
+      <w:proofErr w:type="spellEnd"/>
+      <w:r>
+        <w:rPr>
+          <w:rFonts w:ascii="Times New Roman" w:hAnsi="Times New Roman" w:cs="Times New Roman"/>
+          <w:color w:val="252525"/>
+          <w:sz w:val="29"/>
+          <w:szCs w:val="21"/>
+          <w:shd w:val="clear" w:color="auto" w:fill="FFFFFF"/>
+        </w:rPr>
+        <w:t xml:space="preserve"> </w:t>
+      </w:r>
+      <w:proofErr w:type="spellStart"/>
+      <w:r>
+        <w:rPr>
+          <w:rFonts w:ascii="Times New Roman" w:hAnsi="Times New Roman" w:cs="Times New Roman"/>
+          <w:color w:val="252525"/>
+          <w:sz w:val="29"/>
+          <w:szCs w:val="21"/>
+          <w:shd w:val="clear" w:color="auto" w:fill="FFFFFF"/>
+        </w:rPr>
+        <w:t>dịch</w:t>
+      </w:r>
+      <w:proofErr w:type="spellEnd"/>
+      <w:r>
+        <w:rPr>
+          <w:rFonts w:ascii="Times New Roman" w:hAnsi="Times New Roman" w:cs="Times New Roman"/>
+          <w:color w:val="252525"/>
+          <w:sz w:val="29"/>
+          <w:szCs w:val="21"/>
+          <w:shd w:val="clear" w:color="auto" w:fill="FFFFFF"/>
+        </w:rPr>
+        <w:t xml:space="preserve"> </w:t>
+      </w:r>
+      <w:proofErr w:type="spellStart"/>
+      <w:r>
+        <w:rPr>
+          <w:rFonts w:ascii="Times New Roman" w:hAnsi="Times New Roman" w:cs="Times New Roman"/>
+          <w:color w:val="252525"/>
+          <w:sz w:val="29"/>
+          <w:szCs w:val="21"/>
+          <w:shd w:val="clear" w:color="auto" w:fill="FFFFFF"/>
+        </w:rPr>
+        <w:t>tự</w:t>
+      </w:r>
+      <w:proofErr w:type="spellEnd"/>
+      <w:r>
+        <w:rPr>
+          <w:rFonts w:ascii="Times New Roman" w:hAnsi="Times New Roman" w:cs="Times New Roman"/>
+          <w:color w:val="252525"/>
+          <w:sz w:val="29"/>
+          <w:szCs w:val="21"/>
+          <w:shd w:val="clear" w:color="auto" w:fill="FFFFFF"/>
+        </w:rPr>
+        <w:t xml:space="preserve"> </w:t>
+      </w:r>
+      <w:proofErr w:type="spellStart"/>
+      <w:r>
+        <w:rPr>
+          <w:rFonts w:ascii="Times New Roman" w:hAnsi="Times New Roman" w:cs="Times New Roman"/>
+          <w:color w:val="252525"/>
+          <w:sz w:val="29"/>
+          <w:szCs w:val="21"/>
+          <w:shd w:val="clear" w:color="auto" w:fill="FFFFFF"/>
+        </w:rPr>
+        <w:t>động</w:t>
+      </w:r>
+      <w:proofErr w:type="spellEnd"/>
+      <w:r>
+        <w:rPr>
+          <w:rFonts w:ascii="Times New Roman" w:hAnsi="Times New Roman" w:cs="Times New Roman"/>
+          <w:color w:val="252525"/>
+          <w:sz w:val="29"/>
+          <w:szCs w:val="21"/>
+          <w:shd w:val="clear" w:color="auto" w:fill="FFFFFF"/>
+        </w:rPr>
+        <w:t xml:space="preserve"> </w:t>
+      </w:r>
+      <w:proofErr w:type="spellStart"/>
+      <w:r>
+        <w:rPr>
+          <w:rFonts w:ascii="Times New Roman" w:hAnsi="Times New Roman" w:cs="Times New Roman"/>
+          <w:color w:val="252525"/>
+          <w:sz w:val="29"/>
+          <w:szCs w:val="21"/>
+          <w:shd w:val="clear" w:color="auto" w:fill="FFFFFF"/>
+        </w:rPr>
+        <w:t>với</w:t>
+      </w:r>
+      <w:proofErr w:type="spellEnd"/>
       <w:r>
         <w:rPr>
           <w:rStyle w:val="apple-converted-space"/>
@@ -225,25 +835,103 @@
         </w:rPr>
         <w:t> </w:t>
       </w:r>
-      <w:r>
-        <w:rPr>
-          <w:rFonts w:ascii="Times New Roman" w:hAnsi="Times New Roman" w:cs="Times New Roman"/>
-          <w:sz w:val="29"/>
-          <w:szCs w:val="21"/>
-          <w:shd w:val="clear" w:color="auto" w:fill="FFFFFF"/>
-        </w:rPr>
-        <w:t>khách hàng</w:t>
-      </w:r>
-      <w:r>
-        <w:rPr>
-          <w:rFonts w:ascii="Times New Roman" w:hAnsi="Times New Roman" w:cs="Times New Roman"/>
-          <w:color w:val="252525"/>
-          <w:sz w:val="29"/>
-          <w:szCs w:val="21"/>
-          <w:shd w:val="clear" w:color="auto" w:fill="FFFFFF"/>
-        </w:rPr>
-        <w:t>, thực hiện việc</w:t>
-      </w:r>
+      <w:proofErr w:type="spellStart"/>
+      <w:r>
+        <w:rPr>
+          <w:rFonts w:ascii="Times New Roman" w:hAnsi="Times New Roman" w:cs="Times New Roman"/>
+          <w:sz w:val="29"/>
+          <w:szCs w:val="21"/>
+          <w:shd w:val="clear" w:color="auto" w:fill="FFFFFF"/>
+        </w:rPr>
+        <w:t>khách</w:t>
+      </w:r>
+      <w:proofErr w:type="spellEnd"/>
+      <w:r>
+        <w:rPr>
+          <w:rFonts w:ascii="Times New Roman" w:hAnsi="Times New Roman" w:cs="Times New Roman"/>
+          <w:sz w:val="29"/>
+          <w:szCs w:val="21"/>
+          <w:shd w:val="clear" w:color="auto" w:fill="FFFFFF"/>
+        </w:rPr>
+        <w:t xml:space="preserve"> </w:t>
+      </w:r>
+      <w:proofErr w:type="spellStart"/>
+      <w:r>
+        <w:rPr>
+          <w:rFonts w:ascii="Times New Roman" w:hAnsi="Times New Roman" w:cs="Times New Roman"/>
+          <w:sz w:val="29"/>
+          <w:szCs w:val="21"/>
+          <w:shd w:val="clear" w:color="auto" w:fill="FFFFFF"/>
+        </w:rPr>
+        <w:t>hàng</w:t>
+      </w:r>
+      <w:proofErr w:type="spellEnd"/>
+      <w:r>
+        <w:rPr>
+          <w:rFonts w:ascii="Times New Roman" w:hAnsi="Times New Roman" w:cs="Times New Roman"/>
+          <w:color w:val="252525"/>
+          <w:sz w:val="29"/>
+          <w:szCs w:val="21"/>
+          <w:shd w:val="clear" w:color="auto" w:fill="FFFFFF"/>
+        </w:rPr>
+        <w:t xml:space="preserve">, </w:t>
+      </w:r>
+      <w:proofErr w:type="spellStart"/>
+      <w:r>
+        <w:rPr>
+          <w:rFonts w:ascii="Times New Roman" w:hAnsi="Times New Roman" w:cs="Times New Roman"/>
+          <w:color w:val="252525"/>
+          <w:sz w:val="29"/>
+          <w:szCs w:val="21"/>
+          <w:shd w:val="clear" w:color="auto" w:fill="FFFFFF"/>
+        </w:rPr>
+        <w:t>thực</w:t>
+      </w:r>
+      <w:proofErr w:type="spellEnd"/>
+      <w:r>
+        <w:rPr>
+          <w:rFonts w:ascii="Times New Roman" w:hAnsi="Times New Roman" w:cs="Times New Roman"/>
+          <w:color w:val="252525"/>
+          <w:sz w:val="29"/>
+          <w:szCs w:val="21"/>
+          <w:shd w:val="clear" w:color="auto" w:fill="FFFFFF"/>
+        </w:rPr>
+        <w:t xml:space="preserve"> </w:t>
+      </w:r>
+      <w:proofErr w:type="spellStart"/>
+      <w:r>
+        <w:rPr>
+          <w:rFonts w:ascii="Times New Roman" w:hAnsi="Times New Roman" w:cs="Times New Roman"/>
+          <w:color w:val="252525"/>
+          <w:sz w:val="29"/>
+          <w:szCs w:val="21"/>
+          <w:shd w:val="clear" w:color="auto" w:fill="FFFFFF"/>
+        </w:rPr>
+        <w:t>hiện</w:t>
+      </w:r>
+      <w:proofErr w:type="spellEnd"/>
+      <w:r>
+        <w:rPr>
+          <w:rFonts w:ascii="Times New Roman" w:hAnsi="Times New Roman" w:cs="Times New Roman"/>
+          <w:color w:val="252525"/>
+          <w:sz w:val="29"/>
+          <w:szCs w:val="21"/>
+          <w:shd w:val="clear" w:color="auto" w:fill="FFFFFF"/>
+        </w:rPr>
+        <w:t xml:space="preserve"> </w:t>
+      </w:r>
+      <w:proofErr w:type="spellStart"/>
+      <w:r>
+        <w:rPr>
+          <w:rFonts w:ascii="Times New Roman" w:hAnsi="Times New Roman" w:cs="Times New Roman"/>
+          <w:color w:val="252525"/>
+          <w:sz w:val="29"/>
+          <w:szCs w:val="21"/>
+          <w:shd w:val="clear" w:color="auto" w:fill="FFFFFF"/>
+        </w:rPr>
+        <w:t>việc</w:t>
+      </w:r>
+      <w:proofErr w:type="spellEnd"/>
       <w:r>
         <w:rPr>
           <w:rStyle w:val="apple-converted-space"/>
@@ -255,6 +943,7 @@
         </w:rPr>
         <w:t> </w:t>
       </w:r>
+      <w:proofErr w:type="spellStart"/>
       <w:r>
         <w:rPr>
           <w:rFonts w:ascii="Times New Roman" w:hAnsi="Times New Roman" w:cs="Times New Roman"/>
@@ -271,8 +960,29 @@
           <w:szCs w:val="21"/>
           <w:shd w:val="clear" w:color="auto" w:fill="FFFFFF"/>
         </w:rPr>
-        <w:t>ận dạng</w:t>
-      </w:r>
+        <w:t>ận</w:t>
+      </w:r>
+      <w:proofErr w:type="spellEnd"/>
+      <w:r>
+        <w:rPr>
+          <w:rFonts w:ascii="Times New Roman" w:hAnsi="Times New Roman" w:cs="Times New Roman"/>
+          <w:sz w:val="29"/>
+          <w:szCs w:val="21"/>
+          <w:shd w:val="clear" w:color="auto" w:fill="FFFFFF"/>
+        </w:rPr>
+        <w:t xml:space="preserve"> </w:t>
+      </w:r>
+      <w:proofErr w:type="spellStart"/>
+      <w:r>
+        <w:rPr>
+          <w:rFonts w:ascii="Times New Roman" w:hAnsi="Times New Roman" w:cs="Times New Roman"/>
+          <w:sz w:val="29"/>
+          <w:szCs w:val="21"/>
+          <w:shd w:val="clear" w:color="auto" w:fill="FFFFFF"/>
+        </w:rPr>
+        <w:t>dạng</w:t>
+      </w:r>
+      <w:proofErr w:type="spellEnd"/>
       <w:r>
         <w:rPr>
           <w:rStyle w:val="apple-converted-space"/>
@@ -284,15 +994,71 @@
         </w:rPr>
         <w:t> </w:t>
       </w:r>
-      <w:r>
-        <w:rPr>
-          <w:rFonts w:ascii="Times New Roman" w:hAnsi="Times New Roman" w:cs="Times New Roman"/>
-          <w:color w:val="252525"/>
-          <w:sz w:val="29"/>
-          <w:szCs w:val="21"/>
-          <w:shd w:val="clear" w:color="auto" w:fill="FFFFFF"/>
-        </w:rPr>
-        <w:t>khách hàng thông qua</w:t>
+      <w:proofErr w:type="spellStart"/>
+      <w:r>
+        <w:rPr>
+          <w:rFonts w:ascii="Times New Roman" w:hAnsi="Times New Roman" w:cs="Times New Roman"/>
+          <w:color w:val="252525"/>
+          <w:sz w:val="29"/>
+          <w:szCs w:val="21"/>
+          <w:shd w:val="clear" w:color="auto" w:fill="FFFFFF"/>
+        </w:rPr>
+        <w:t>khách</w:t>
+      </w:r>
+      <w:proofErr w:type="spellEnd"/>
+      <w:r>
+        <w:rPr>
+          <w:rFonts w:ascii="Times New Roman" w:hAnsi="Times New Roman" w:cs="Times New Roman"/>
+          <w:color w:val="252525"/>
+          <w:sz w:val="29"/>
+          <w:szCs w:val="21"/>
+          <w:shd w:val="clear" w:color="auto" w:fill="FFFFFF"/>
+        </w:rPr>
+        <w:t xml:space="preserve"> </w:t>
+      </w:r>
+      <w:proofErr w:type="spellStart"/>
+      <w:r>
+        <w:rPr>
+          <w:rFonts w:ascii="Times New Roman" w:hAnsi="Times New Roman" w:cs="Times New Roman"/>
+          <w:color w:val="252525"/>
+          <w:sz w:val="29"/>
+          <w:szCs w:val="21"/>
+          <w:shd w:val="clear" w:color="auto" w:fill="FFFFFF"/>
+        </w:rPr>
+        <w:t>hàng</w:t>
+      </w:r>
+      <w:proofErr w:type="spellEnd"/>
+      <w:r>
+        <w:rPr>
+          <w:rFonts w:ascii="Times New Roman" w:hAnsi="Times New Roman" w:cs="Times New Roman"/>
+          <w:color w:val="252525"/>
+          <w:sz w:val="29"/>
+          <w:szCs w:val="21"/>
+          <w:shd w:val="clear" w:color="auto" w:fill="FFFFFF"/>
+        </w:rPr>
+        <w:t xml:space="preserve"> </w:t>
+      </w:r>
+      <w:proofErr w:type="spellStart"/>
+      <w:r>
+        <w:rPr>
+          <w:rFonts w:ascii="Times New Roman" w:hAnsi="Times New Roman" w:cs="Times New Roman"/>
+          <w:color w:val="252525"/>
+          <w:sz w:val="29"/>
+          <w:szCs w:val="21"/>
+          <w:shd w:val="clear" w:color="auto" w:fill="FFFFFF"/>
+        </w:rPr>
+        <w:t>thông</w:t>
+      </w:r>
+      <w:proofErr w:type="spellEnd"/>
+      <w:r>
+        <w:rPr>
+          <w:rFonts w:ascii="Times New Roman" w:hAnsi="Times New Roman" w:cs="Times New Roman"/>
+          <w:color w:val="252525"/>
+          <w:sz w:val="29"/>
+          <w:szCs w:val="21"/>
+          <w:shd w:val="clear" w:color="auto" w:fill="FFFFFF"/>
+        </w:rPr>
+        <w:t xml:space="preserve"> qua</w:t>
       </w:r>
       <w:r>
         <w:rPr>
@@ -305,14 +1071,25 @@
         </w:rPr>
         <w:t> </w:t>
       </w:r>
-      <w:r>
-        <w:rPr>
-          <w:rFonts w:ascii="Times New Roman" w:hAnsi="Times New Roman" w:cs="Times New Roman"/>
-          <w:sz w:val="29"/>
-          <w:szCs w:val="21"/>
-          <w:shd w:val="clear" w:color="auto" w:fill="FFFFFF"/>
-        </w:rPr>
-        <w:t>thẻ ATM</w:t>
+      <w:proofErr w:type="spellStart"/>
+      <w:r>
+        <w:rPr>
+          <w:rFonts w:ascii="Times New Roman" w:hAnsi="Times New Roman" w:cs="Times New Roman"/>
+          <w:sz w:val="29"/>
+          <w:szCs w:val="21"/>
+          <w:shd w:val="clear" w:color="auto" w:fill="FFFFFF"/>
+        </w:rPr>
+        <w:t>thẻ</w:t>
+      </w:r>
+      <w:proofErr w:type="spellEnd"/>
+      <w:r>
+        <w:rPr>
+          <w:rFonts w:ascii="Times New Roman" w:hAnsi="Times New Roman" w:cs="Times New Roman"/>
+          <w:sz w:val="29"/>
+          <w:szCs w:val="21"/>
+          <w:shd w:val="clear" w:color="auto" w:fill="FFFFFF"/>
+        </w:rPr>
+        <w:t xml:space="preserve"> ATM</w:t>
       </w:r>
       <w:r>
         <w:rPr>
@@ -335,15 +1112,57 @@
         </w:rPr>
         <w:t>(</w:t>
       </w:r>
-      <w:r>
-        <w:rPr>
-          <w:rFonts w:ascii="Times New Roman" w:hAnsi="Times New Roman" w:cs="Times New Roman"/>
-          <w:sz w:val="29"/>
-          <w:szCs w:val="21"/>
-          <w:shd w:val="clear" w:color="auto" w:fill="FFFFFF"/>
-        </w:rPr>
-        <w:t>thẻ ghi nợ</w:t>
-      </w:r>
+      <w:proofErr w:type="spellStart"/>
+      <w:r>
+        <w:rPr>
+          <w:rFonts w:ascii="Times New Roman" w:hAnsi="Times New Roman" w:cs="Times New Roman"/>
+          <w:sz w:val="29"/>
+          <w:szCs w:val="21"/>
+          <w:shd w:val="clear" w:color="auto" w:fill="FFFFFF"/>
+        </w:rPr>
+        <w:t>thẻ</w:t>
+      </w:r>
+      <w:proofErr w:type="spellEnd"/>
+      <w:r>
+        <w:rPr>
+          <w:rFonts w:ascii="Times New Roman" w:hAnsi="Times New Roman" w:cs="Times New Roman"/>
+          <w:sz w:val="29"/>
+          <w:szCs w:val="21"/>
+          <w:shd w:val="clear" w:color="auto" w:fill="FFFFFF"/>
+        </w:rPr>
+        <w:t xml:space="preserve"> </w:t>
+      </w:r>
+      <w:proofErr w:type="spellStart"/>
+      <w:r>
+        <w:rPr>
+          <w:rFonts w:ascii="Times New Roman" w:hAnsi="Times New Roman" w:cs="Times New Roman"/>
+          <w:sz w:val="29"/>
+          <w:szCs w:val="21"/>
+          <w:shd w:val="clear" w:color="auto" w:fill="FFFFFF"/>
+        </w:rPr>
+        <w:t>ghi</w:t>
+      </w:r>
+      <w:proofErr w:type="spellEnd"/>
+      <w:r>
+        <w:rPr>
+          <w:rFonts w:ascii="Times New Roman" w:hAnsi="Times New Roman" w:cs="Times New Roman"/>
+          <w:sz w:val="29"/>
+          <w:szCs w:val="21"/>
+          <w:shd w:val="clear" w:color="auto" w:fill="FFFFFF"/>
+        </w:rPr>
+        <w:t xml:space="preserve"> </w:t>
+      </w:r>
+      <w:proofErr w:type="spellStart"/>
+      <w:r>
+        <w:rPr>
+          <w:rFonts w:ascii="Times New Roman" w:hAnsi="Times New Roman" w:cs="Times New Roman"/>
+          <w:sz w:val="29"/>
+          <w:szCs w:val="21"/>
+          <w:shd w:val="clear" w:color="auto" w:fill="FFFFFF"/>
+        </w:rPr>
+        <w:t>nợ</w:t>
+      </w:r>
+      <w:proofErr w:type="spellEnd"/>
       <w:r>
         <w:rPr>
           <w:rFonts w:ascii="Times New Roman" w:hAnsi="Times New Roman" w:cs="Times New Roman"/>
@@ -365,25 +1184,299 @@
         </w:rPr>
         <w:t> </w:t>
       </w:r>
-      <w:r>
-        <w:rPr>
-          <w:rFonts w:ascii="Times New Roman" w:hAnsi="Times New Roman" w:cs="Times New Roman"/>
-          <w:sz w:val="29"/>
-          <w:szCs w:val="21"/>
-          <w:shd w:val="clear" w:color="auto" w:fill="FFFFFF"/>
-        </w:rPr>
-        <w:t>thẻ tín dụng</w:t>
-      </w:r>
-      <w:r>
-        <w:rPr>
-          <w:rFonts w:ascii="Times New Roman" w:hAnsi="Times New Roman" w:cs="Times New Roman"/>
-          <w:color w:val="252525"/>
-          <w:sz w:val="29"/>
-          <w:szCs w:val="21"/>
-          <w:shd w:val="clear" w:color="auto" w:fill="FFFFFF"/>
-        </w:rPr>
-        <w:t>) hay các thiết bị tương thích, và giúp khách hàng kiểm tra</w:t>
-      </w:r>
+      <w:proofErr w:type="spellStart"/>
+      <w:r>
+        <w:rPr>
+          <w:rFonts w:ascii="Times New Roman" w:hAnsi="Times New Roman" w:cs="Times New Roman"/>
+          <w:sz w:val="29"/>
+          <w:szCs w:val="21"/>
+          <w:shd w:val="clear" w:color="auto" w:fill="FFFFFF"/>
+        </w:rPr>
+        <w:t>thẻ</w:t>
+      </w:r>
+      <w:proofErr w:type="spellEnd"/>
+      <w:r>
+        <w:rPr>
+          <w:rFonts w:ascii="Times New Roman" w:hAnsi="Times New Roman" w:cs="Times New Roman"/>
+          <w:sz w:val="29"/>
+          <w:szCs w:val="21"/>
+          <w:shd w:val="clear" w:color="auto" w:fill="FFFFFF"/>
+        </w:rPr>
+        <w:t xml:space="preserve"> </w:t>
+      </w:r>
+      <w:proofErr w:type="spellStart"/>
+      <w:r>
+        <w:rPr>
+          <w:rFonts w:ascii="Times New Roman" w:hAnsi="Times New Roman" w:cs="Times New Roman"/>
+          <w:sz w:val="29"/>
+          <w:szCs w:val="21"/>
+          <w:shd w:val="clear" w:color="auto" w:fill="FFFFFF"/>
+        </w:rPr>
+        <w:t>tín</w:t>
+      </w:r>
+      <w:proofErr w:type="spellEnd"/>
+      <w:r>
+        <w:rPr>
+          <w:rFonts w:ascii="Times New Roman" w:hAnsi="Times New Roman" w:cs="Times New Roman"/>
+          <w:sz w:val="29"/>
+          <w:szCs w:val="21"/>
+          <w:shd w:val="clear" w:color="auto" w:fill="FFFFFF"/>
+        </w:rPr>
+        <w:t xml:space="preserve"> </w:t>
+      </w:r>
+      <w:proofErr w:type="spellStart"/>
+      <w:r>
+        <w:rPr>
+          <w:rFonts w:ascii="Times New Roman" w:hAnsi="Times New Roman" w:cs="Times New Roman"/>
+          <w:sz w:val="29"/>
+          <w:szCs w:val="21"/>
+          <w:shd w:val="clear" w:color="auto" w:fill="FFFFFF"/>
+        </w:rPr>
+        <w:t>dụng</w:t>
+      </w:r>
+      <w:proofErr w:type="spellEnd"/>
+      <w:r>
+        <w:rPr>
+          <w:rFonts w:ascii="Times New Roman" w:hAnsi="Times New Roman" w:cs="Times New Roman"/>
+          <w:color w:val="252525"/>
+          <w:sz w:val="29"/>
+          <w:szCs w:val="21"/>
+          <w:shd w:val="clear" w:color="auto" w:fill="FFFFFF"/>
+        </w:rPr>
+        <w:t xml:space="preserve">) hay </w:t>
+      </w:r>
+      <w:proofErr w:type="spellStart"/>
+      <w:r>
+        <w:rPr>
+          <w:rFonts w:ascii="Times New Roman" w:hAnsi="Times New Roman" w:cs="Times New Roman"/>
+          <w:color w:val="252525"/>
+          <w:sz w:val="29"/>
+          <w:szCs w:val="21"/>
+          <w:shd w:val="clear" w:color="auto" w:fill="FFFFFF"/>
+        </w:rPr>
+        <w:t>các</w:t>
+      </w:r>
+      <w:proofErr w:type="spellEnd"/>
+      <w:r>
+        <w:rPr>
+          <w:rFonts w:ascii="Times New Roman" w:hAnsi="Times New Roman" w:cs="Times New Roman"/>
+          <w:color w:val="252525"/>
+          <w:sz w:val="29"/>
+          <w:szCs w:val="21"/>
+          <w:shd w:val="clear" w:color="auto" w:fill="FFFFFF"/>
+        </w:rPr>
+        <w:t xml:space="preserve"> </w:t>
+      </w:r>
+      <w:proofErr w:type="spellStart"/>
+      <w:r>
+        <w:rPr>
+          <w:rFonts w:ascii="Times New Roman" w:hAnsi="Times New Roman" w:cs="Times New Roman"/>
+          <w:color w:val="252525"/>
+          <w:sz w:val="29"/>
+          <w:szCs w:val="21"/>
+          <w:shd w:val="clear" w:color="auto" w:fill="FFFFFF"/>
+        </w:rPr>
+        <w:t>thiết</w:t>
+      </w:r>
+      <w:proofErr w:type="spellEnd"/>
+      <w:r>
+        <w:rPr>
+          <w:rFonts w:ascii="Times New Roman" w:hAnsi="Times New Roman" w:cs="Times New Roman"/>
+          <w:color w:val="252525"/>
+          <w:sz w:val="29"/>
+          <w:szCs w:val="21"/>
+          <w:shd w:val="clear" w:color="auto" w:fill="FFFFFF"/>
+        </w:rPr>
+        <w:t xml:space="preserve"> </w:t>
+      </w:r>
+      <w:proofErr w:type="spellStart"/>
+      <w:r>
+        <w:rPr>
+          <w:rFonts w:ascii="Times New Roman" w:hAnsi="Times New Roman" w:cs="Times New Roman"/>
+          <w:color w:val="252525"/>
+          <w:sz w:val="29"/>
+          <w:szCs w:val="21"/>
+          <w:shd w:val="clear" w:color="auto" w:fill="FFFFFF"/>
+        </w:rPr>
+        <w:t>bị</w:t>
+      </w:r>
+      <w:proofErr w:type="spellEnd"/>
+      <w:r>
+        <w:rPr>
+          <w:rFonts w:ascii="Times New Roman" w:hAnsi="Times New Roman" w:cs="Times New Roman"/>
+          <w:color w:val="252525"/>
+          <w:sz w:val="29"/>
+          <w:szCs w:val="21"/>
+          <w:shd w:val="clear" w:color="auto" w:fill="FFFFFF"/>
+        </w:rPr>
+        <w:t xml:space="preserve"> </w:t>
+      </w:r>
+      <w:proofErr w:type="spellStart"/>
+      <w:r>
+        <w:rPr>
+          <w:rFonts w:ascii="Times New Roman" w:hAnsi="Times New Roman" w:cs="Times New Roman"/>
+          <w:color w:val="252525"/>
+          <w:sz w:val="29"/>
+          <w:szCs w:val="21"/>
+          <w:shd w:val="clear" w:color="auto" w:fill="FFFFFF"/>
+        </w:rPr>
+        <w:t>tương</w:t>
+      </w:r>
+      <w:proofErr w:type="spellEnd"/>
+      <w:r>
+        <w:rPr>
+          <w:rFonts w:ascii="Times New Roman" w:hAnsi="Times New Roman" w:cs="Times New Roman"/>
+          <w:color w:val="252525"/>
+          <w:sz w:val="29"/>
+          <w:szCs w:val="21"/>
+          <w:shd w:val="clear" w:color="auto" w:fill="FFFFFF"/>
+        </w:rPr>
+        <w:t xml:space="preserve"> </w:t>
+      </w:r>
+      <w:proofErr w:type="spellStart"/>
+      <w:r>
+        <w:rPr>
+          <w:rFonts w:ascii="Times New Roman" w:hAnsi="Times New Roman" w:cs="Times New Roman"/>
+          <w:color w:val="252525"/>
+          <w:sz w:val="29"/>
+          <w:szCs w:val="21"/>
+          <w:shd w:val="clear" w:color="auto" w:fill="FFFFFF"/>
+        </w:rPr>
+        <w:t>thích</w:t>
+      </w:r>
+      <w:proofErr w:type="spellEnd"/>
+      <w:r>
+        <w:rPr>
+          <w:rFonts w:ascii="Times New Roman" w:hAnsi="Times New Roman" w:cs="Times New Roman"/>
+          <w:color w:val="252525"/>
+          <w:sz w:val="29"/>
+          <w:szCs w:val="21"/>
+          <w:shd w:val="clear" w:color="auto" w:fill="FFFFFF"/>
+        </w:rPr>
+        <w:t xml:space="preserve">, </w:t>
+      </w:r>
+      <w:proofErr w:type="spellStart"/>
+      <w:r>
+        <w:rPr>
+          <w:rFonts w:ascii="Times New Roman" w:hAnsi="Times New Roman" w:cs="Times New Roman"/>
+          <w:color w:val="252525"/>
+          <w:sz w:val="29"/>
+          <w:szCs w:val="21"/>
+          <w:shd w:val="clear" w:color="auto" w:fill="FFFFFF"/>
+        </w:rPr>
+        <w:t>và</w:t>
+      </w:r>
+      <w:proofErr w:type="spellEnd"/>
+      <w:r>
+        <w:rPr>
+          <w:rFonts w:ascii="Times New Roman" w:hAnsi="Times New Roman" w:cs="Times New Roman"/>
+          <w:color w:val="252525"/>
+          <w:sz w:val="29"/>
+          <w:szCs w:val="21"/>
+          <w:shd w:val="clear" w:color="auto" w:fill="FFFFFF"/>
+        </w:rPr>
+        <w:t xml:space="preserve"> </w:t>
+      </w:r>
+      <w:proofErr w:type="spellStart"/>
+      <w:r>
+        <w:rPr>
+          <w:rFonts w:ascii="Times New Roman" w:hAnsi="Times New Roman" w:cs="Times New Roman"/>
+          <w:color w:val="252525"/>
+          <w:sz w:val="29"/>
+          <w:szCs w:val="21"/>
+          <w:shd w:val="clear" w:color="auto" w:fill="FFFFFF"/>
+        </w:rPr>
+        <w:t>giúp</w:t>
+      </w:r>
+      <w:proofErr w:type="spellEnd"/>
+      <w:r>
+        <w:rPr>
+          <w:rFonts w:ascii="Times New Roman" w:hAnsi="Times New Roman" w:cs="Times New Roman"/>
+          <w:color w:val="252525"/>
+          <w:sz w:val="29"/>
+          <w:szCs w:val="21"/>
+          <w:shd w:val="clear" w:color="auto" w:fill="FFFFFF"/>
+        </w:rPr>
+        <w:t xml:space="preserve"> </w:t>
+      </w:r>
+      <w:proofErr w:type="spellStart"/>
+      <w:r>
+        <w:rPr>
+          <w:rFonts w:ascii="Times New Roman" w:hAnsi="Times New Roman" w:cs="Times New Roman"/>
+          <w:color w:val="252525"/>
+          <w:sz w:val="29"/>
+          <w:szCs w:val="21"/>
+          <w:shd w:val="clear" w:color="auto" w:fill="FFFFFF"/>
+        </w:rPr>
+        <w:t>khách</w:t>
+      </w:r>
+      <w:proofErr w:type="spellEnd"/>
+      <w:r>
+        <w:rPr>
+          <w:rFonts w:ascii="Times New Roman" w:hAnsi="Times New Roman" w:cs="Times New Roman"/>
+          <w:color w:val="252525"/>
+          <w:sz w:val="29"/>
+          <w:szCs w:val="21"/>
+          <w:shd w:val="clear" w:color="auto" w:fill="FFFFFF"/>
+        </w:rPr>
+        <w:t xml:space="preserve"> </w:t>
+      </w:r>
+      <w:proofErr w:type="spellStart"/>
+      <w:r>
+        <w:rPr>
+          <w:rFonts w:ascii="Times New Roman" w:hAnsi="Times New Roman" w:cs="Times New Roman"/>
+          <w:color w:val="252525"/>
+          <w:sz w:val="29"/>
+          <w:szCs w:val="21"/>
+          <w:shd w:val="clear" w:color="auto" w:fill="FFFFFF"/>
+        </w:rPr>
+        <w:t>hàng</w:t>
+      </w:r>
+      <w:proofErr w:type="spellEnd"/>
+      <w:r>
+        <w:rPr>
+          <w:rFonts w:ascii="Times New Roman" w:hAnsi="Times New Roman" w:cs="Times New Roman"/>
+          <w:color w:val="252525"/>
+          <w:sz w:val="29"/>
+          <w:szCs w:val="21"/>
+          <w:shd w:val="clear" w:color="auto" w:fill="FFFFFF"/>
+        </w:rPr>
+        <w:t xml:space="preserve"> </w:t>
+      </w:r>
+      <w:proofErr w:type="spellStart"/>
+      <w:r>
+        <w:rPr>
+          <w:rFonts w:ascii="Times New Roman" w:hAnsi="Times New Roman" w:cs="Times New Roman"/>
+          <w:color w:val="252525"/>
+          <w:sz w:val="29"/>
+          <w:szCs w:val="21"/>
+          <w:shd w:val="clear" w:color="auto" w:fill="FFFFFF"/>
+        </w:rPr>
+        <w:t>kiểm</w:t>
+      </w:r>
+      <w:proofErr w:type="spellEnd"/>
+      <w:r>
+        <w:rPr>
+          <w:rFonts w:ascii="Times New Roman" w:hAnsi="Times New Roman" w:cs="Times New Roman"/>
+          <w:color w:val="252525"/>
+          <w:sz w:val="29"/>
+          <w:szCs w:val="21"/>
+          <w:shd w:val="clear" w:color="auto" w:fill="FFFFFF"/>
+        </w:rPr>
+        <w:t xml:space="preserve"> </w:t>
+      </w:r>
+      <w:proofErr w:type="spellStart"/>
+      <w:r>
+        <w:rPr>
+          <w:rFonts w:ascii="Times New Roman" w:hAnsi="Times New Roman" w:cs="Times New Roman"/>
+          <w:color w:val="252525"/>
+          <w:sz w:val="29"/>
+          <w:szCs w:val="21"/>
+          <w:shd w:val="clear" w:color="auto" w:fill="FFFFFF"/>
+        </w:rPr>
+        <w:t>tra</w:t>
+      </w:r>
+      <w:proofErr w:type="spellEnd"/>
       <w:r>
         <w:rPr>
           <w:rStyle w:val="apple-converted-space"/>
@@ -395,25 +1488,59 @@
         </w:rPr>
         <w:t> </w:t>
       </w:r>
-      <w:r>
-        <w:rPr>
-          <w:rFonts w:ascii="Times New Roman" w:hAnsi="Times New Roman" w:cs="Times New Roman"/>
-          <w:sz w:val="29"/>
-          <w:szCs w:val="21"/>
-          <w:shd w:val="clear" w:color="auto" w:fill="FFFFFF"/>
-        </w:rPr>
-        <w:t>tài khoản</w:t>
-      </w:r>
-      <w:r>
-        <w:rPr>
-          <w:rFonts w:ascii="Times New Roman" w:hAnsi="Times New Roman" w:cs="Times New Roman"/>
-          <w:color w:val="252525"/>
-          <w:sz w:val="29"/>
-          <w:szCs w:val="21"/>
-          <w:shd w:val="clear" w:color="auto" w:fill="FFFFFF"/>
-        </w:rPr>
-        <w:t>, rút</w:t>
-      </w:r>
+      <w:proofErr w:type="spellStart"/>
+      <w:r>
+        <w:rPr>
+          <w:rFonts w:ascii="Times New Roman" w:hAnsi="Times New Roman" w:cs="Times New Roman"/>
+          <w:sz w:val="29"/>
+          <w:szCs w:val="21"/>
+          <w:shd w:val="clear" w:color="auto" w:fill="FFFFFF"/>
+        </w:rPr>
+        <w:t>tài</w:t>
+      </w:r>
+      <w:proofErr w:type="spellEnd"/>
+      <w:r>
+        <w:rPr>
+          <w:rFonts w:ascii="Times New Roman" w:hAnsi="Times New Roman" w:cs="Times New Roman"/>
+          <w:sz w:val="29"/>
+          <w:szCs w:val="21"/>
+          <w:shd w:val="clear" w:color="auto" w:fill="FFFFFF"/>
+        </w:rPr>
+        <w:t xml:space="preserve"> </w:t>
+      </w:r>
+      <w:proofErr w:type="spellStart"/>
+      <w:r>
+        <w:rPr>
+          <w:rFonts w:ascii="Times New Roman" w:hAnsi="Times New Roman" w:cs="Times New Roman"/>
+          <w:sz w:val="29"/>
+          <w:szCs w:val="21"/>
+          <w:shd w:val="clear" w:color="auto" w:fill="FFFFFF"/>
+        </w:rPr>
+        <w:t>khoản</w:t>
+      </w:r>
+      <w:proofErr w:type="spellEnd"/>
+      <w:r>
+        <w:rPr>
+          <w:rFonts w:ascii="Times New Roman" w:hAnsi="Times New Roman" w:cs="Times New Roman"/>
+          <w:color w:val="252525"/>
+          <w:sz w:val="29"/>
+          <w:szCs w:val="21"/>
+          <w:shd w:val="clear" w:color="auto" w:fill="FFFFFF"/>
+        </w:rPr>
+        <w:t xml:space="preserve">, </w:t>
+      </w:r>
+      <w:proofErr w:type="spellStart"/>
+      <w:r>
+        <w:rPr>
+          <w:rFonts w:ascii="Times New Roman" w:hAnsi="Times New Roman" w:cs="Times New Roman"/>
+          <w:color w:val="252525"/>
+          <w:sz w:val="29"/>
+          <w:szCs w:val="21"/>
+          <w:shd w:val="clear" w:color="auto" w:fill="FFFFFF"/>
+        </w:rPr>
+        <w:t>rút</w:t>
+      </w:r>
+      <w:proofErr w:type="spellEnd"/>
       <w:r>
         <w:rPr>
           <w:rStyle w:val="apple-converted-space"/>
@@ -425,34 +1552,254 @@
         </w:rPr>
         <w:t> </w:t>
       </w:r>
-      <w:r>
-        <w:rPr>
-          <w:rFonts w:ascii="Times New Roman" w:hAnsi="Times New Roman" w:cs="Times New Roman"/>
-          <w:sz w:val="29"/>
-          <w:szCs w:val="21"/>
-          <w:shd w:val="clear" w:color="auto" w:fill="FFFFFF"/>
-        </w:rPr>
-        <w:t>tiền mặt</w:t>
-      </w:r>
-      <w:r>
-        <w:rPr>
-          <w:rFonts w:ascii="Times New Roman" w:hAnsi="Times New Roman" w:cs="Times New Roman"/>
-          <w:color w:val="252525"/>
-          <w:sz w:val="29"/>
-          <w:szCs w:val="21"/>
-          <w:shd w:val="clear" w:color="auto" w:fill="FFFFFF"/>
-        </w:rPr>
-        <w:t>, chuyển khoản, thanh toán tiền hàng hóa dịch v</w:t>
-      </w:r>
-      <w:r>
-        <w:rPr>
-          <w:rFonts w:ascii="Times New Roman" w:hAnsi="Times New Roman" w:cs="Times New Roman"/>
-          <w:color w:val="252525"/>
-          <w:sz w:val="29"/>
-          <w:szCs w:val="21"/>
-          <w:shd w:val="clear" w:color="auto" w:fill="FFFFFF"/>
-        </w:rPr>
-        <w:t>ụ….</w:t>
+      <w:proofErr w:type="spellStart"/>
+      <w:r>
+        <w:rPr>
+          <w:rFonts w:ascii="Times New Roman" w:hAnsi="Times New Roman" w:cs="Times New Roman"/>
+          <w:sz w:val="29"/>
+          <w:szCs w:val="21"/>
+          <w:shd w:val="clear" w:color="auto" w:fill="FFFFFF"/>
+        </w:rPr>
+        <w:t>tiền</w:t>
+      </w:r>
+      <w:proofErr w:type="spellEnd"/>
+      <w:r>
+        <w:rPr>
+          <w:rFonts w:ascii="Times New Roman" w:hAnsi="Times New Roman" w:cs="Times New Roman"/>
+          <w:sz w:val="29"/>
+          <w:szCs w:val="21"/>
+          <w:shd w:val="clear" w:color="auto" w:fill="FFFFFF"/>
+        </w:rPr>
+        <w:t xml:space="preserve"> </w:t>
+      </w:r>
+      <w:proofErr w:type="spellStart"/>
+      <w:r>
+        <w:rPr>
+          <w:rFonts w:ascii="Times New Roman" w:hAnsi="Times New Roman" w:cs="Times New Roman"/>
+          <w:sz w:val="29"/>
+          <w:szCs w:val="21"/>
+          <w:shd w:val="clear" w:color="auto" w:fill="FFFFFF"/>
+        </w:rPr>
+        <w:t>mặt</w:t>
+      </w:r>
+      <w:proofErr w:type="spellEnd"/>
+      <w:r>
+        <w:rPr>
+          <w:rFonts w:ascii="Times New Roman" w:hAnsi="Times New Roman" w:cs="Times New Roman"/>
+          <w:color w:val="252525"/>
+          <w:sz w:val="29"/>
+          <w:szCs w:val="21"/>
+          <w:shd w:val="clear" w:color="auto" w:fill="FFFFFF"/>
+        </w:rPr>
+        <w:t xml:space="preserve">, </w:t>
+      </w:r>
+      <w:proofErr w:type="spellStart"/>
+      <w:r>
+        <w:rPr>
+          <w:rFonts w:ascii="Times New Roman" w:hAnsi="Times New Roman" w:cs="Times New Roman"/>
+          <w:color w:val="252525"/>
+          <w:sz w:val="29"/>
+          <w:szCs w:val="21"/>
+          <w:shd w:val="clear" w:color="auto" w:fill="FFFFFF"/>
+        </w:rPr>
+        <w:t>chuyển</w:t>
+      </w:r>
+      <w:proofErr w:type="spellEnd"/>
+      <w:r>
+        <w:rPr>
+          <w:rFonts w:ascii="Times New Roman" w:hAnsi="Times New Roman" w:cs="Times New Roman"/>
+          <w:color w:val="252525"/>
+          <w:sz w:val="29"/>
+          <w:szCs w:val="21"/>
+          <w:shd w:val="clear" w:color="auto" w:fill="FFFFFF"/>
+        </w:rPr>
+        <w:t xml:space="preserve"> </w:t>
+      </w:r>
+      <w:proofErr w:type="spellStart"/>
+      <w:r>
+        <w:rPr>
+          <w:rFonts w:ascii="Times New Roman" w:hAnsi="Times New Roman" w:cs="Times New Roman"/>
+          <w:color w:val="252525"/>
+          <w:sz w:val="29"/>
+          <w:szCs w:val="21"/>
+          <w:shd w:val="clear" w:color="auto" w:fill="FFFFFF"/>
+        </w:rPr>
+        <w:t>khoản</w:t>
+      </w:r>
+      <w:proofErr w:type="spellEnd"/>
+      <w:r>
+        <w:rPr>
+          <w:rFonts w:ascii="Times New Roman" w:hAnsi="Times New Roman" w:cs="Times New Roman"/>
+          <w:color w:val="252525"/>
+          <w:sz w:val="29"/>
+          <w:szCs w:val="21"/>
+          <w:shd w:val="clear" w:color="auto" w:fill="FFFFFF"/>
+        </w:rPr>
+        <w:t xml:space="preserve">, </w:t>
+      </w:r>
+      <w:proofErr w:type="spellStart"/>
+      <w:r>
+        <w:rPr>
+          <w:rFonts w:ascii="Times New Roman" w:hAnsi="Times New Roman" w:cs="Times New Roman"/>
+          <w:color w:val="252525"/>
+          <w:sz w:val="29"/>
+          <w:szCs w:val="21"/>
+          <w:shd w:val="clear" w:color="auto" w:fill="FFFFFF"/>
+        </w:rPr>
+        <w:t>thanh</w:t>
+      </w:r>
+      <w:proofErr w:type="spellEnd"/>
+      <w:r>
+        <w:rPr>
+          <w:rFonts w:ascii="Times New Roman" w:hAnsi="Times New Roman" w:cs="Times New Roman"/>
+          <w:color w:val="252525"/>
+          <w:sz w:val="29"/>
+          <w:szCs w:val="21"/>
+          <w:shd w:val="clear" w:color="auto" w:fill="FFFFFF"/>
+        </w:rPr>
+        <w:t xml:space="preserve"> </w:t>
+      </w:r>
+      <w:proofErr w:type="spellStart"/>
+      <w:r>
+        <w:rPr>
+          <w:rFonts w:ascii="Times New Roman" w:hAnsi="Times New Roman" w:cs="Times New Roman"/>
+          <w:color w:val="252525"/>
+          <w:sz w:val="29"/>
+          <w:szCs w:val="21"/>
+          <w:shd w:val="clear" w:color="auto" w:fill="FFFFFF"/>
+        </w:rPr>
+        <w:t>toán</w:t>
+      </w:r>
+      <w:proofErr w:type="spellEnd"/>
+      <w:r>
+        <w:rPr>
+          <w:rFonts w:ascii="Times New Roman" w:hAnsi="Times New Roman" w:cs="Times New Roman"/>
+          <w:color w:val="252525"/>
+          <w:sz w:val="29"/>
+          <w:szCs w:val="21"/>
+          <w:shd w:val="clear" w:color="auto" w:fill="FFFFFF"/>
+        </w:rPr>
+        <w:t xml:space="preserve"> </w:t>
+      </w:r>
+      <w:proofErr w:type="spellStart"/>
+      <w:r>
+        <w:rPr>
+          <w:rFonts w:ascii="Times New Roman" w:hAnsi="Times New Roman" w:cs="Times New Roman"/>
+          <w:color w:val="252525"/>
+          <w:sz w:val="29"/>
+          <w:szCs w:val="21"/>
+          <w:shd w:val="clear" w:color="auto" w:fill="FFFFFF"/>
+        </w:rPr>
+        <w:t>tiền</w:t>
+      </w:r>
+      <w:proofErr w:type="spellEnd"/>
+      <w:r>
+        <w:rPr>
+          <w:rFonts w:ascii="Times New Roman" w:hAnsi="Times New Roman" w:cs="Times New Roman"/>
+          <w:color w:val="252525"/>
+          <w:sz w:val="29"/>
+          <w:szCs w:val="21"/>
+          <w:shd w:val="clear" w:color="auto" w:fill="FFFFFF"/>
+        </w:rPr>
+        <w:t xml:space="preserve"> </w:t>
+      </w:r>
+      <w:proofErr w:type="spellStart"/>
+      <w:r>
+        <w:rPr>
+          <w:rFonts w:ascii="Times New Roman" w:hAnsi="Times New Roman" w:cs="Times New Roman"/>
+          <w:color w:val="252525"/>
+          <w:sz w:val="29"/>
+          <w:szCs w:val="21"/>
+          <w:shd w:val="clear" w:color="auto" w:fill="FFFFFF"/>
+        </w:rPr>
+        <w:t>hàng</w:t>
+      </w:r>
+      <w:proofErr w:type="spellEnd"/>
+      <w:r>
+        <w:rPr>
+          <w:rFonts w:ascii="Times New Roman" w:hAnsi="Times New Roman" w:cs="Times New Roman"/>
+          <w:color w:val="252525"/>
+          <w:sz w:val="29"/>
+          <w:szCs w:val="21"/>
+          <w:shd w:val="clear" w:color="auto" w:fill="FFFFFF"/>
+        </w:rPr>
+        <w:t xml:space="preserve"> </w:t>
+      </w:r>
+      <w:proofErr w:type="spellStart"/>
+      <w:r>
+        <w:rPr>
+          <w:rFonts w:ascii="Times New Roman" w:hAnsi="Times New Roman" w:cs="Times New Roman"/>
+          <w:color w:val="252525"/>
+          <w:sz w:val="29"/>
+          <w:szCs w:val="21"/>
+          <w:shd w:val="clear" w:color="auto" w:fill="FFFFFF"/>
+        </w:rPr>
+        <w:t>hóa</w:t>
+      </w:r>
+      <w:proofErr w:type="spellEnd"/>
+      <w:r>
+        <w:rPr>
+          <w:rFonts w:ascii="Times New Roman" w:hAnsi="Times New Roman" w:cs="Times New Roman"/>
+          <w:color w:val="252525"/>
+          <w:sz w:val="29"/>
+          <w:szCs w:val="21"/>
+          <w:shd w:val="clear" w:color="auto" w:fill="FFFFFF"/>
+        </w:rPr>
+        <w:t xml:space="preserve"> </w:t>
+      </w:r>
+      <w:proofErr w:type="spellStart"/>
+      <w:r>
+        <w:rPr>
+          <w:rFonts w:ascii="Times New Roman" w:hAnsi="Times New Roman" w:cs="Times New Roman"/>
+          <w:color w:val="252525"/>
+          <w:sz w:val="29"/>
+          <w:szCs w:val="21"/>
+          <w:shd w:val="clear" w:color="auto" w:fill="FFFFFF"/>
+        </w:rPr>
+        <w:t>dịch</w:t>
+      </w:r>
+      <w:proofErr w:type="spellEnd"/>
+      <w:r>
+        <w:rPr>
+          <w:rFonts w:ascii="Times New Roman" w:hAnsi="Times New Roman" w:cs="Times New Roman"/>
+          <w:color w:val="252525"/>
+          <w:sz w:val="29"/>
+          <w:szCs w:val="21"/>
+          <w:shd w:val="clear" w:color="auto" w:fill="FFFFFF"/>
+        </w:rPr>
+        <w:t xml:space="preserve"> </w:t>
+      </w:r>
+      <w:proofErr w:type="spellStart"/>
+      <w:r>
+        <w:rPr>
+          <w:rFonts w:ascii="Times New Roman" w:hAnsi="Times New Roman" w:cs="Times New Roman"/>
+          <w:color w:val="252525"/>
+          <w:sz w:val="29"/>
+          <w:szCs w:val="21"/>
+          <w:shd w:val="clear" w:color="auto" w:fill="FFFFFF"/>
+        </w:rPr>
+        <w:t>v</w:t>
+      </w:r>
+      <w:r>
+        <w:rPr>
+          <w:rFonts w:ascii="Times New Roman" w:hAnsi="Times New Roman" w:cs="Times New Roman"/>
+          <w:color w:val="252525"/>
+          <w:sz w:val="29"/>
+          <w:szCs w:val="21"/>
+          <w:shd w:val="clear" w:color="auto" w:fill="FFFFFF"/>
+        </w:rPr>
+        <w:t>ụ</w:t>
+      </w:r>
+      <w:proofErr w:type="spellEnd"/>
+      <w:r>
+        <w:rPr>
+          <w:rFonts w:ascii="Times New Roman" w:hAnsi="Times New Roman" w:cs="Times New Roman"/>
+          <w:color w:val="252525"/>
+          <w:sz w:val="29"/>
+          <w:szCs w:val="21"/>
+          <w:shd w:val="clear" w:color="auto" w:fill="FFFFFF"/>
+        </w:rPr>
+        <w:t>….</w:t>
       </w:r>
     </w:p>
     <w:p>
@@ -477,8 +1824,126 @@
           <w:b/>
           <w:sz w:val="28"/>
         </w:rPr>
-        <w:t>, Đặc tả hoạt động của hệ thống</w:t>
-      </w:r>
+        <w:t xml:space="preserve">, </w:t>
+      </w:r>
+      <w:proofErr w:type="spellStart"/>
+      <w:r>
+        <w:rPr>
+          <w:rFonts w:ascii="Times New Roman" w:hAnsi="Times New Roman" w:cs="Times New Roman"/>
+          <w:b/>
+          <w:sz w:val="28"/>
+        </w:rPr>
+        <w:t>Đặc</w:t>
+      </w:r>
+      <w:proofErr w:type="spellEnd"/>
+      <w:r>
+        <w:rPr>
+          <w:rFonts w:ascii="Times New Roman" w:hAnsi="Times New Roman" w:cs="Times New Roman"/>
+          <w:b/>
+          <w:sz w:val="28"/>
+        </w:rPr>
+        <w:t xml:space="preserve"> </w:t>
+      </w:r>
+      <w:proofErr w:type="spellStart"/>
+      <w:r>
+        <w:rPr>
+          <w:rFonts w:ascii="Times New Roman" w:hAnsi="Times New Roman" w:cs="Times New Roman"/>
+          <w:b/>
+          <w:sz w:val="28"/>
+        </w:rPr>
+        <w:t>tả</w:t>
+      </w:r>
+      <w:proofErr w:type="spellEnd"/>
+      <w:r>
+        <w:rPr>
+          <w:rFonts w:ascii="Times New Roman" w:hAnsi="Times New Roman" w:cs="Times New Roman"/>
+          <w:b/>
+          <w:sz w:val="28"/>
+        </w:rPr>
+        <w:t xml:space="preserve"> </w:t>
+      </w:r>
+      <w:proofErr w:type="spellStart"/>
+      <w:r>
+        <w:rPr>
+          <w:rFonts w:ascii="Times New Roman" w:hAnsi="Times New Roman" w:cs="Times New Roman"/>
+          <w:b/>
+          <w:sz w:val="28"/>
+        </w:rPr>
+        <w:t>hoạt</w:t>
+      </w:r>
+      <w:proofErr w:type="spellEnd"/>
+      <w:r>
+        <w:rPr>
+          <w:rFonts w:ascii="Times New Roman" w:hAnsi="Times New Roman" w:cs="Times New Roman"/>
+          <w:b/>
+          <w:sz w:val="28"/>
+        </w:rPr>
+        <w:t xml:space="preserve"> </w:t>
+      </w:r>
+      <w:proofErr w:type="spellStart"/>
+      <w:r>
+        <w:rPr>
+          <w:rFonts w:ascii="Times New Roman" w:hAnsi="Times New Roman" w:cs="Times New Roman"/>
+          <w:b/>
+          <w:sz w:val="28"/>
+        </w:rPr>
+        <w:t>động</w:t>
+      </w:r>
+      <w:proofErr w:type="spellEnd"/>
+      <w:r>
+        <w:rPr>
+          <w:rFonts w:ascii="Times New Roman" w:hAnsi="Times New Roman" w:cs="Times New Roman"/>
+          <w:b/>
+          <w:sz w:val="28"/>
+        </w:rPr>
+        <w:t xml:space="preserve"> </w:t>
+      </w:r>
+      <w:proofErr w:type="spellStart"/>
+      <w:r>
+        <w:rPr>
+          <w:rFonts w:ascii="Times New Roman" w:hAnsi="Times New Roman" w:cs="Times New Roman"/>
+          <w:b/>
+          <w:sz w:val="28"/>
+        </w:rPr>
+        <w:t>của</w:t>
+      </w:r>
+      <w:proofErr w:type="spellEnd"/>
+      <w:r>
+        <w:rPr>
+          <w:rFonts w:ascii="Times New Roman" w:hAnsi="Times New Roman" w:cs="Times New Roman"/>
+          <w:b/>
+          <w:sz w:val="28"/>
+        </w:rPr>
+        <w:t xml:space="preserve"> </w:t>
+      </w:r>
+      <w:proofErr w:type="spellStart"/>
+      <w:r>
+        <w:rPr>
+          <w:rFonts w:ascii="Times New Roman" w:hAnsi="Times New Roman" w:cs="Times New Roman"/>
+          <w:b/>
+          <w:sz w:val="28"/>
+        </w:rPr>
+        <w:t>hệ</w:t>
+      </w:r>
+      <w:proofErr w:type="spellEnd"/>
+      <w:r>
+        <w:rPr>
+          <w:rFonts w:ascii="Times New Roman" w:hAnsi="Times New Roman" w:cs="Times New Roman"/>
+          <w:b/>
+          <w:sz w:val="28"/>
+        </w:rPr>
+        <w:t xml:space="preserve"> </w:t>
+      </w:r>
+      <w:proofErr w:type="spellStart"/>
+      <w:r>
+        <w:rPr>
+          <w:rFonts w:ascii="Times New Roman" w:hAnsi="Times New Roman" w:cs="Times New Roman"/>
+          <w:b/>
+          <w:sz w:val="28"/>
+        </w:rPr>
+        <w:t>thống</w:t>
+      </w:r>
+      <w:proofErr w:type="spellEnd"/>
     </w:p>
     <w:p>
       <w:pPr>
@@ -493,13 +1958,63 @@
           <w:sz w:val="28"/>
         </w:rPr>
       </w:pPr>
-      <w:r>
-        <w:rPr>
-          <w:rFonts w:ascii="Times New Roman" w:hAnsi="Times New Roman" w:cs="Times New Roman"/>
-          <w:sz w:val="28"/>
-        </w:rPr>
-        <w:t>Quản lý tài khoản</w:t>
-      </w:r>
+      <w:proofErr w:type="spellStart"/>
+      <w:r>
+        <w:rPr>
+          <w:rFonts w:ascii="Times New Roman" w:hAnsi="Times New Roman" w:cs="Times New Roman"/>
+          <w:sz w:val="28"/>
+        </w:rPr>
+        <w:t>Quản</w:t>
+      </w:r>
+      <w:proofErr w:type="spellEnd"/>
+      <w:r>
+        <w:rPr>
+          <w:rFonts w:ascii="Times New Roman" w:hAnsi="Times New Roman" w:cs="Times New Roman"/>
+          <w:sz w:val="28"/>
+        </w:rPr>
+        <w:t xml:space="preserve"> </w:t>
+      </w:r>
+      <w:proofErr w:type="spellStart"/>
+      <w:r>
+        <w:rPr>
+          <w:rFonts w:ascii="Times New Roman" w:hAnsi="Times New Roman" w:cs="Times New Roman"/>
+          <w:sz w:val="28"/>
+        </w:rPr>
+        <w:t>lý</w:t>
+      </w:r>
+      <w:proofErr w:type="spellEnd"/>
+      <w:r>
+        <w:rPr>
+          <w:rFonts w:ascii="Times New Roman" w:hAnsi="Times New Roman" w:cs="Times New Roman"/>
+          <w:sz w:val="28"/>
+        </w:rPr>
+        <w:t xml:space="preserve"> </w:t>
+      </w:r>
+      <w:proofErr w:type="spellStart"/>
+      <w:r>
+        <w:rPr>
+          <w:rFonts w:ascii="Times New Roman" w:hAnsi="Times New Roman" w:cs="Times New Roman"/>
+          <w:sz w:val="28"/>
+        </w:rPr>
+        <w:t>tài</w:t>
+      </w:r>
+      <w:proofErr w:type="spellEnd"/>
+      <w:r>
+        <w:rPr>
+          <w:rFonts w:ascii="Times New Roman" w:hAnsi="Times New Roman" w:cs="Times New Roman"/>
+          <w:sz w:val="28"/>
+        </w:rPr>
+        <w:t xml:space="preserve"> </w:t>
+      </w:r>
+      <w:proofErr w:type="spellStart"/>
+      <w:r>
+        <w:rPr>
+          <w:rFonts w:ascii="Times New Roman" w:hAnsi="Times New Roman" w:cs="Times New Roman"/>
+          <w:sz w:val="28"/>
+        </w:rPr>
+        <w:t>khoản</w:t>
+      </w:r>
+      <w:proofErr w:type="spellEnd"/>
     </w:p>
     <w:p>
       <w:pPr>
@@ -514,13 +2029,63 @@
           <w:sz w:val="28"/>
         </w:rPr>
       </w:pPr>
-      <w:r>
-        <w:rPr>
-          <w:rFonts w:ascii="Times New Roman" w:hAnsi="Times New Roman" w:cs="Times New Roman"/>
-          <w:sz w:val="28"/>
-        </w:rPr>
-        <w:t>Quản lý giao dịch</w:t>
-      </w:r>
+      <w:proofErr w:type="spellStart"/>
+      <w:r>
+        <w:rPr>
+          <w:rFonts w:ascii="Times New Roman" w:hAnsi="Times New Roman" w:cs="Times New Roman"/>
+          <w:sz w:val="28"/>
+        </w:rPr>
+        <w:t>Quản</w:t>
+      </w:r>
+      <w:proofErr w:type="spellEnd"/>
+      <w:r>
+        <w:rPr>
+          <w:rFonts w:ascii="Times New Roman" w:hAnsi="Times New Roman" w:cs="Times New Roman"/>
+          <w:sz w:val="28"/>
+        </w:rPr>
+        <w:t xml:space="preserve"> </w:t>
+      </w:r>
+      <w:proofErr w:type="spellStart"/>
+      <w:r>
+        <w:rPr>
+          <w:rFonts w:ascii="Times New Roman" w:hAnsi="Times New Roman" w:cs="Times New Roman"/>
+          <w:sz w:val="28"/>
+        </w:rPr>
+        <w:t>lý</w:t>
+      </w:r>
+      <w:proofErr w:type="spellEnd"/>
+      <w:r>
+        <w:rPr>
+          <w:rFonts w:ascii="Times New Roman" w:hAnsi="Times New Roman" w:cs="Times New Roman"/>
+          <w:sz w:val="28"/>
+        </w:rPr>
+        <w:t xml:space="preserve"> </w:t>
+      </w:r>
+      <w:proofErr w:type="spellStart"/>
+      <w:r>
+        <w:rPr>
+          <w:rFonts w:ascii="Times New Roman" w:hAnsi="Times New Roman" w:cs="Times New Roman"/>
+          <w:sz w:val="28"/>
+        </w:rPr>
+        <w:t>giao</w:t>
+      </w:r>
+      <w:proofErr w:type="spellEnd"/>
+      <w:r>
+        <w:rPr>
+          <w:rFonts w:ascii="Times New Roman" w:hAnsi="Times New Roman" w:cs="Times New Roman"/>
+          <w:sz w:val="28"/>
+        </w:rPr>
+        <w:t xml:space="preserve"> </w:t>
+      </w:r>
+      <w:proofErr w:type="spellStart"/>
+      <w:r>
+        <w:rPr>
+          <w:rFonts w:ascii="Times New Roman" w:hAnsi="Times New Roman" w:cs="Times New Roman"/>
+          <w:sz w:val="28"/>
+        </w:rPr>
+        <w:t>dịch</w:t>
+      </w:r>
+      <w:proofErr w:type="spellEnd"/>
     </w:p>
     <w:p>
       <w:pPr>
@@ -535,13 +2100,63 @@
           <w:sz w:val="28"/>
         </w:rPr>
       </w:pPr>
-      <w:r>
-        <w:rPr>
-          <w:rFonts w:ascii="Times New Roman" w:hAnsi="Times New Roman" w:cs="Times New Roman"/>
-          <w:sz w:val="28"/>
-        </w:rPr>
-        <w:t>Báo cáo thống kê</w:t>
-      </w:r>
+      <w:proofErr w:type="spellStart"/>
+      <w:r>
+        <w:rPr>
+          <w:rFonts w:ascii="Times New Roman" w:hAnsi="Times New Roman" w:cs="Times New Roman"/>
+          <w:sz w:val="28"/>
+        </w:rPr>
+        <w:t>Báo</w:t>
+      </w:r>
+      <w:proofErr w:type="spellEnd"/>
+      <w:r>
+        <w:rPr>
+          <w:rFonts w:ascii="Times New Roman" w:hAnsi="Times New Roman" w:cs="Times New Roman"/>
+          <w:sz w:val="28"/>
+        </w:rPr>
+        <w:t xml:space="preserve"> </w:t>
+      </w:r>
+      <w:proofErr w:type="spellStart"/>
+      <w:r>
+        <w:rPr>
+          <w:rFonts w:ascii="Times New Roman" w:hAnsi="Times New Roman" w:cs="Times New Roman"/>
+          <w:sz w:val="28"/>
+        </w:rPr>
+        <w:t>cáo</w:t>
+      </w:r>
+      <w:proofErr w:type="spellEnd"/>
+      <w:r>
+        <w:rPr>
+          <w:rFonts w:ascii="Times New Roman" w:hAnsi="Times New Roman" w:cs="Times New Roman"/>
+          <w:sz w:val="28"/>
+        </w:rPr>
+        <w:t xml:space="preserve"> </w:t>
+      </w:r>
+      <w:proofErr w:type="spellStart"/>
+      <w:r>
+        <w:rPr>
+          <w:rFonts w:ascii="Times New Roman" w:hAnsi="Times New Roman" w:cs="Times New Roman"/>
+          <w:sz w:val="28"/>
+        </w:rPr>
+        <w:t>thống</w:t>
+      </w:r>
+      <w:proofErr w:type="spellEnd"/>
+      <w:r>
+        <w:rPr>
+          <w:rFonts w:ascii="Times New Roman" w:hAnsi="Times New Roman" w:cs="Times New Roman"/>
+          <w:sz w:val="28"/>
+        </w:rPr>
+        <w:t xml:space="preserve"> </w:t>
+      </w:r>
+      <w:proofErr w:type="spellStart"/>
+      <w:r>
+        <w:rPr>
+          <w:rFonts w:ascii="Times New Roman" w:hAnsi="Times New Roman" w:cs="Times New Roman"/>
+          <w:sz w:val="28"/>
+        </w:rPr>
+        <w:t>kê</w:t>
+      </w:r>
+      <w:proofErr w:type="spellEnd"/>
     </w:p>
     <w:p>
       <w:pPr>
@@ -556,6 +2171,7 @@
           <w:sz w:val="28"/>
         </w:rPr>
       </w:pPr>
+      <w:proofErr w:type="spellStart"/>
       <w:r>
         <w:rPr>
           <w:rFonts w:ascii="Times New Roman" w:hAnsi="Times New Roman" w:cs="Times New Roman"/>
@@ -568,7 +2184,31 @@
           <w:rFonts w:ascii="Times New Roman" w:hAnsi="Times New Roman" w:cs="Times New Roman"/>
           <w:sz w:val="28"/>
         </w:rPr>
-        <w:t>n lý ATM</w:t>
+        <w:t>n</w:t>
+      </w:r>
+      <w:proofErr w:type="spellEnd"/>
+      <w:r>
+        <w:rPr>
+          <w:rFonts w:ascii="Times New Roman" w:hAnsi="Times New Roman" w:cs="Times New Roman"/>
+          <w:sz w:val="28"/>
+        </w:rPr>
+        <w:t xml:space="preserve"> </w:t>
+      </w:r>
+      <w:proofErr w:type="spellStart"/>
+      <w:r>
+        <w:rPr>
+          <w:rFonts w:ascii="Times New Roman" w:hAnsi="Times New Roman" w:cs="Times New Roman"/>
+          <w:sz w:val="28"/>
+        </w:rPr>
+        <w:t>lý</w:t>
+      </w:r>
+      <w:proofErr w:type="spellEnd"/>
+      <w:r>
+        <w:rPr>
+          <w:rFonts w:ascii="Times New Roman" w:hAnsi="Times New Roman" w:cs="Times New Roman"/>
+          <w:sz w:val="28"/>
+        </w:rPr>
+        <w:t xml:space="preserve"> ATM</w:t>
       </w:r>
     </w:p>
     <w:p>
@@ -593,8 +2233,108 @@
           <w:b/>
           <w:sz w:val="28"/>
         </w:rPr>
-        <w:t>, Đi sâu vào các chức năng</w:t>
-      </w:r>
+        <w:t xml:space="preserve">, </w:t>
+      </w:r>
+      <w:proofErr w:type="spellStart"/>
+      <w:r>
+        <w:rPr>
+          <w:rFonts w:ascii="Times New Roman" w:hAnsi="Times New Roman" w:cs="Times New Roman"/>
+          <w:b/>
+          <w:sz w:val="28"/>
+        </w:rPr>
+        <w:t>Đi</w:t>
+      </w:r>
+      <w:proofErr w:type="spellEnd"/>
+      <w:r>
+        <w:rPr>
+          <w:rFonts w:ascii="Times New Roman" w:hAnsi="Times New Roman" w:cs="Times New Roman"/>
+          <w:b/>
+          <w:sz w:val="28"/>
+        </w:rPr>
+        <w:t xml:space="preserve"> </w:t>
+      </w:r>
+      <w:proofErr w:type="spellStart"/>
+      <w:r>
+        <w:rPr>
+          <w:rFonts w:ascii="Times New Roman" w:hAnsi="Times New Roman" w:cs="Times New Roman"/>
+          <w:b/>
+          <w:sz w:val="28"/>
+        </w:rPr>
+        <w:t>sâu</w:t>
+      </w:r>
+      <w:proofErr w:type="spellEnd"/>
+      <w:r>
+        <w:rPr>
+          <w:rFonts w:ascii="Times New Roman" w:hAnsi="Times New Roman" w:cs="Times New Roman"/>
+          <w:b/>
+          <w:sz w:val="28"/>
+        </w:rPr>
+        <w:t xml:space="preserve"> </w:t>
+      </w:r>
+      <w:proofErr w:type="spellStart"/>
+      <w:r>
+        <w:rPr>
+          <w:rFonts w:ascii="Times New Roman" w:hAnsi="Times New Roman" w:cs="Times New Roman"/>
+          <w:b/>
+          <w:sz w:val="28"/>
+        </w:rPr>
+        <w:t>vào</w:t>
+      </w:r>
+      <w:proofErr w:type="spellEnd"/>
+      <w:r>
+        <w:rPr>
+          <w:rFonts w:ascii="Times New Roman" w:hAnsi="Times New Roman" w:cs="Times New Roman"/>
+          <w:b/>
+          <w:sz w:val="28"/>
+        </w:rPr>
+        <w:t xml:space="preserve"> </w:t>
+      </w:r>
+      <w:proofErr w:type="spellStart"/>
+      <w:r>
+        <w:rPr>
+          <w:rFonts w:ascii="Times New Roman" w:hAnsi="Times New Roman" w:cs="Times New Roman"/>
+          <w:b/>
+          <w:sz w:val="28"/>
+        </w:rPr>
+        <w:t>các</w:t>
+      </w:r>
+      <w:proofErr w:type="spellEnd"/>
+      <w:r>
+        <w:rPr>
+          <w:rFonts w:ascii="Times New Roman" w:hAnsi="Times New Roman" w:cs="Times New Roman"/>
+          <w:b/>
+          <w:sz w:val="28"/>
+        </w:rPr>
+        <w:t xml:space="preserve"> </w:t>
+      </w:r>
+      <w:proofErr w:type="spellStart"/>
+      <w:r>
+        <w:rPr>
+          <w:rFonts w:ascii="Times New Roman" w:hAnsi="Times New Roman" w:cs="Times New Roman"/>
+          <w:b/>
+          <w:sz w:val="28"/>
+        </w:rPr>
+        <w:t>chức</w:t>
+      </w:r>
+      <w:proofErr w:type="spellEnd"/>
+      <w:r>
+        <w:rPr>
+          <w:rFonts w:ascii="Times New Roman" w:hAnsi="Times New Roman" w:cs="Times New Roman"/>
+          <w:b/>
+          <w:sz w:val="28"/>
+        </w:rPr>
+        <w:t xml:space="preserve"> </w:t>
+      </w:r>
+      <w:proofErr w:type="spellStart"/>
+      <w:r>
+        <w:rPr>
+          <w:rFonts w:ascii="Times New Roman" w:hAnsi="Times New Roman" w:cs="Times New Roman"/>
+          <w:b/>
+          <w:sz w:val="28"/>
+        </w:rPr>
+        <w:t>năng</w:t>
+      </w:r>
+      <w:proofErr w:type="spellEnd"/>
     </w:p>
     <w:p>
       <w:pPr>
@@ -603,13 +2343,79 @@
           <w:sz w:val="28"/>
         </w:rPr>
       </w:pPr>
-      <w:r>
-        <w:rPr>
-          <w:rFonts w:ascii="Times New Roman" w:hAnsi="Times New Roman" w:cs="Times New Roman"/>
-          <w:sz w:val="28"/>
-        </w:rPr>
-        <w:t>a, Quản lý tài khoản</w:t>
-      </w:r>
+      <w:proofErr w:type="gramStart"/>
+      <w:r>
+        <w:rPr>
+          <w:rFonts w:ascii="Times New Roman" w:hAnsi="Times New Roman" w:cs="Times New Roman"/>
+          <w:sz w:val="28"/>
+        </w:rPr>
+        <w:t>a</w:t>
+      </w:r>
+      <w:proofErr w:type="gramEnd"/>
+      <w:r>
+        <w:rPr>
+          <w:rFonts w:ascii="Times New Roman" w:hAnsi="Times New Roman" w:cs="Times New Roman"/>
+          <w:sz w:val="28"/>
+        </w:rPr>
+        <w:t xml:space="preserve">, </w:t>
+      </w:r>
+      <w:proofErr w:type="spellStart"/>
+      <w:r>
+        <w:rPr>
+          <w:rFonts w:ascii="Times New Roman" w:hAnsi="Times New Roman" w:cs="Times New Roman"/>
+          <w:sz w:val="28"/>
+        </w:rPr>
+        <w:t>Quản</w:t>
+      </w:r>
+      <w:proofErr w:type="spellEnd"/>
+      <w:r>
+        <w:rPr>
+          <w:rFonts w:ascii="Times New Roman" w:hAnsi="Times New Roman" w:cs="Times New Roman"/>
+          <w:sz w:val="28"/>
+        </w:rPr>
+        <w:t xml:space="preserve"> </w:t>
+      </w:r>
+      <w:proofErr w:type="spellStart"/>
+      <w:r>
+        <w:rPr>
+          <w:rFonts w:ascii="Times New Roman" w:hAnsi="Times New Roman" w:cs="Times New Roman"/>
+          <w:sz w:val="28"/>
+        </w:rPr>
+        <w:t>lý</w:t>
+      </w:r>
+      <w:proofErr w:type="spellEnd"/>
+      <w:r>
+        <w:rPr>
+          <w:rFonts w:ascii="Times New Roman" w:hAnsi="Times New Roman" w:cs="Times New Roman"/>
+          <w:sz w:val="28"/>
+        </w:rPr>
+        <w:t xml:space="preserve"> </w:t>
+      </w:r>
+      <w:proofErr w:type="spellStart"/>
+      <w:r>
+        <w:rPr>
+          <w:rFonts w:ascii="Times New Roman" w:hAnsi="Times New Roman" w:cs="Times New Roman"/>
+          <w:sz w:val="28"/>
+        </w:rPr>
+        <w:t>tài</w:t>
+      </w:r>
+      <w:proofErr w:type="spellEnd"/>
+      <w:r>
+        <w:rPr>
+          <w:rFonts w:ascii="Times New Roman" w:hAnsi="Times New Roman" w:cs="Times New Roman"/>
+          <w:sz w:val="28"/>
+        </w:rPr>
+        <w:t xml:space="preserve"> </w:t>
+      </w:r>
+      <w:proofErr w:type="spellStart"/>
+      <w:r>
+        <w:rPr>
+          <w:rFonts w:ascii="Times New Roman" w:hAnsi="Times New Roman" w:cs="Times New Roman"/>
+          <w:sz w:val="28"/>
+        </w:rPr>
+        <w:t>khoản</w:t>
+      </w:r>
+      <w:proofErr w:type="spellEnd"/>
     </w:p>
     <w:p>
       <w:pPr>
@@ -623,8 +2429,65 @@
           <w:rFonts w:ascii="Times New Roman" w:hAnsi="Times New Roman" w:cs="Times New Roman"/>
           <w:sz w:val="28"/>
         </w:rPr>
-        <w:t>+ Đăng nhập, đăng xuất</w:t>
-      </w:r>
+        <w:t xml:space="preserve">+ </w:t>
+      </w:r>
+      <w:proofErr w:type="spellStart"/>
+      <w:r>
+        <w:rPr>
+          <w:rFonts w:ascii="Times New Roman" w:hAnsi="Times New Roman" w:cs="Times New Roman"/>
+          <w:sz w:val="28"/>
+        </w:rPr>
+        <w:t>Đăng</w:t>
+      </w:r>
+      <w:proofErr w:type="spellEnd"/>
+      <w:r>
+        <w:rPr>
+          <w:rFonts w:ascii="Times New Roman" w:hAnsi="Times New Roman" w:cs="Times New Roman"/>
+          <w:sz w:val="28"/>
+        </w:rPr>
+        <w:t xml:space="preserve"> </w:t>
+      </w:r>
+      <w:proofErr w:type="spellStart"/>
+      <w:r>
+        <w:rPr>
+          <w:rFonts w:ascii="Times New Roman" w:hAnsi="Times New Roman" w:cs="Times New Roman"/>
+          <w:sz w:val="28"/>
+        </w:rPr>
+        <w:t>nhập</w:t>
+      </w:r>
+      <w:proofErr w:type="spellEnd"/>
+      <w:r>
+        <w:rPr>
+          <w:rFonts w:ascii="Times New Roman" w:hAnsi="Times New Roman" w:cs="Times New Roman"/>
+          <w:sz w:val="28"/>
+        </w:rPr>
+        <w:t xml:space="preserve">, </w:t>
+      </w:r>
+      <w:proofErr w:type="spellStart"/>
+      <w:r>
+        <w:rPr>
+          <w:rFonts w:ascii="Times New Roman" w:hAnsi="Times New Roman" w:cs="Times New Roman"/>
+          <w:sz w:val="28"/>
+        </w:rPr>
+        <w:t>đăng</w:t>
+      </w:r>
+      <w:proofErr w:type="spellEnd"/>
+      <w:r>
+        <w:rPr>
+          <w:rFonts w:ascii="Times New Roman" w:hAnsi="Times New Roman" w:cs="Times New Roman"/>
+          <w:sz w:val="28"/>
+        </w:rPr>
+        <w:t xml:space="preserve"> </w:t>
+      </w:r>
+      <w:proofErr w:type="spellStart"/>
+      <w:r>
+        <w:rPr>
+          <w:rFonts w:ascii="Times New Roman" w:hAnsi="Times New Roman" w:cs="Times New Roman"/>
+          <w:sz w:val="28"/>
+        </w:rPr>
+        <w:t>xuất</w:t>
+      </w:r>
+      <w:proofErr w:type="spellEnd"/>
     </w:p>
     <w:p>
       <w:pPr>
@@ -638,8 +2501,49 @@
           <w:rFonts w:ascii="Times New Roman" w:hAnsi="Times New Roman" w:cs="Times New Roman"/>
           <w:sz w:val="28"/>
         </w:rPr>
-        <w:t>+ Chọn ngôn ngữ</w:t>
-      </w:r>
+        <w:t xml:space="preserve">+ </w:t>
+      </w:r>
+      <w:proofErr w:type="spellStart"/>
+      <w:r>
+        <w:rPr>
+          <w:rFonts w:ascii="Times New Roman" w:hAnsi="Times New Roman" w:cs="Times New Roman"/>
+          <w:sz w:val="28"/>
+        </w:rPr>
+        <w:t>Chọn</w:t>
+      </w:r>
+      <w:proofErr w:type="spellEnd"/>
+      <w:r>
+        <w:rPr>
+          <w:rFonts w:ascii="Times New Roman" w:hAnsi="Times New Roman" w:cs="Times New Roman"/>
+          <w:sz w:val="28"/>
+        </w:rPr>
+        <w:t xml:space="preserve"> </w:t>
+      </w:r>
+      <w:proofErr w:type="spellStart"/>
+      <w:r>
+        <w:rPr>
+          <w:rFonts w:ascii="Times New Roman" w:hAnsi="Times New Roman" w:cs="Times New Roman"/>
+          <w:sz w:val="28"/>
+        </w:rPr>
+        <w:t>ngôn</w:t>
+      </w:r>
+      <w:proofErr w:type="spellEnd"/>
+      <w:r>
+        <w:rPr>
+          <w:rFonts w:ascii="Times New Roman" w:hAnsi="Times New Roman" w:cs="Times New Roman"/>
+          <w:sz w:val="28"/>
+        </w:rPr>
+        <w:t xml:space="preserve"> </w:t>
+      </w:r>
+      <w:proofErr w:type="spellStart"/>
+      <w:r>
+        <w:rPr>
+          <w:rFonts w:ascii="Times New Roman" w:hAnsi="Times New Roman" w:cs="Times New Roman"/>
+          <w:sz w:val="28"/>
+        </w:rPr>
+        <w:t>ngữ</w:t>
+      </w:r>
+      <w:proofErr w:type="spellEnd"/>
     </w:p>
     <w:p>
       <w:pPr>
@@ -655,12 +2559,37 @@
         </w:rPr>
         <w:t xml:space="preserve">+ </w:t>
       </w:r>
-      <w:r>
-        <w:rPr>
-          <w:rFonts w:ascii="Times New Roman" w:hAnsi="Times New Roman" w:cs="Times New Roman"/>
-          <w:sz w:val="28"/>
-        </w:rPr>
-        <w:t>Đổi mã pin</w:t>
+      <w:proofErr w:type="spellStart"/>
+      <w:r>
+        <w:rPr>
+          <w:rFonts w:ascii="Times New Roman" w:hAnsi="Times New Roman" w:cs="Times New Roman"/>
+          <w:sz w:val="28"/>
+        </w:rPr>
+        <w:t>Đổi</w:t>
+      </w:r>
+      <w:proofErr w:type="spellEnd"/>
+      <w:r>
+        <w:rPr>
+          <w:rFonts w:ascii="Times New Roman" w:hAnsi="Times New Roman" w:cs="Times New Roman"/>
+          <w:sz w:val="28"/>
+        </w:rPr>
+        <w:t xml:space="preserve"> </w:t>
+      </w:r>
+      <w:proofErr w:type="spellStart"/>
+      <w:r>
+        <w:rPr>
+          <w:rFonts w:ascii="Times New Roman" w:hAnsi="Times New Roman" w:cs="Times New Roman"/>
+          <w:sz w:val="28"/>
+        </w:rPr>
+        <w:t>mã</w:t>
+      </w:r>
+      <w:proofErr w:type="spellEnd"/>
+      <w:r>
+        <w:rPr>
+          <w:rFonts w:ascii="Times New Roman" w:hAnsi="Times New Roman" w:cs="Times New Roman"/>
+          <w:sz w:val="28"/>
+        </w:rPr>
+        <w:t xml:space="preserve"> pin</w:t>
       </w:r>
     </w:p>
     <w:p>
@@ -678,6 +2607,7 @@
           <w:sz w:val="28"/>
         </w:rPr>
       </w:pPr>
+      <w:proofErr w:type="gramStart"/>
       <w:r>
         <w:rPr>
           <w:rFonts w:ascii="Times New Roman" w:hAnsi="Times New Roman" w:cs="Times New Roman"/>
@@ -685,13 +2615,71 @@
         </w:rPr>
         <w:t>b</w:t>
       </w:r>
-      <w:r>
-        <w:rPr>
-          <w:rFonts w:ascii="Times New Roman" w:hAnsi="Times New Roman" w:cs="Times New Roman"/>
-          <w:sz w:val="28"/>
-        </w:rPr>
-        <w:t>, Quản lý giao dịch</w:t>
-      </w:r>
+      <w:proofErr w:type="gramEnd"/>
+      <w:r>
+        <w:rPr>
+          <w:rFonts w:ascii="Times New Roman" w:hAnsi="Times New Roman" w:cs="Times New Roman"/>
+          <w:sz w:val="28"/>
+        </w:rPr>
+        <w:t xml:space="preserve">, </w:t>
+      </w:r>
+      <w:proofErr w:type="spellStart"/>
+      <w:r>
+        <w:rPr>
+          <w:rFonts w:ascii="Times New Roman" w:hAnsi="Times New Roman" w:cs="Times New Roman"/>
+          <w:sz w:val="28"/>
+        </w:rPr>
+        <w:t>Quản</w:t>
+      </w:r>
+      <w:proofErr w:type="spellEnd"/>
+      <w:r>
+        <w:rPr>
+          <w:rFonts w:ascii="Times New Roman" w:hAnsi="Times New Roman" w:cs="Times New Roman"/>
+          <w:sz w:val="28"/>
+        </w:rPr>
+        <w:t xml:space="preserve"> </w:t>
+      </w:r>
+      <w:proofErr w:type="spellStart"/>
+      <w:r>
+        <w:rPr>
+          <w:rFonts w:ascii="Times New Roman" w:hAnsi="Times New Roman" w:cs="Times New Roman"/>
+          <w:sz w:val="28"/>
+        </w:rPr>
+        <w:t>lý</w:t>
+      </w:r>
+      <w:proofErr w:type="spellEnd"/>
+      <w:r>
+        <w:rPr>
+          <w:rFonts w:ascii="Times New Roman" w:hAnsi="Times New Roman" w:cs="Times New Roman"/>
+          <w:sz w:val="28"/>
+        </w:rPr>
+        <w:t xml:space="preserve"> </w:t>
+      </w:r>
+      <w:proofErr w:type="spellStart"/>
+      <w:r>
+        <w:rPr>
+          <w:rFonts w:ascii="Times New Roman" w:hAnsi="Times New Roman" w:cs="Times New Roman"/>
+          <w:sz w:val="28"/>
+        </w:rPr>
+        <w:t>giao</w:t>
+      </w:r>
+      <w:proofErr w:type="spellEnd"/>
+      <w:r>
+        <w:rPr>
+          <w:rFonts w:ascii="Times New Roman" w:hAnsi="Times New Roman" w:cs="Times New Roman"/>
+          <w:sz w:val="28"/>
+        </w:rPr>
+        <w:t xml:space="preserve"> </w:t>
+      </w:r>
+      <w:proofErr w:type="spellStart"/>
+      <w:r>
+        <w:rPr>
+          <w:rFonts w:ascii="Times New Roman" w:hAnsi="Times New Roman" w:cs="Times New Roman"/>
+          <w:sz w:val="28"/>
+        </w:rPr>
+        <w:t>dịch</w:t>
+      </w:r>
+      <w:proofErr w:type="spellEnd"/>
     </w:p>
     <w:p>
       <w:pPr>
@@ -705,8 +2693,33 @@
           <w:rFonts w:ascii="Times New Roman" w:hAnsi="Times New Roman" w:cs="Times New Roman"/>
           <w:sz w:val="28"/>
         </w:rPr>
-        <w:t>+ Rút tiền</w:t>
-      </w:r>
+        <w:t xml:space="preserve">+ </w:t>
+      </w:r>
+      <w:proofErr w:type="spellStart"/>
+      <w:r>
+        <w:rPr>
+          <w:rFonts w:ascii="Times New Roman" w:hAnsi="Times New Roman" w:cs="Times New Roman"/>
+          <w:sz w:val="28"/>
+        </w:rPr>
+        <w:t>Rút</w:t>
+      </w:r>
+      <w:proofErr w:type="spellEnd"/>
+      <w:r>
+        <w:rPr>
+          <w:rFonts w:ascii="Times New Roman" w:hAnsi="Times New Roman" w:cs="Times New Roman"/>
+          <w:sz w:val="28"/>
+        </w:rPr>
+        <w:t xml:space="preserve"> </w:t>
+      </w:r>
+      <w:proofErr w:type="spellStart"/>
+      <w:r>
+        <w:rPr>
+          <w:rFonts w:ascii="Times New Roman" w:hAnsi="Times New Roman" w:cs="Times New Roman"/>
+          <w:sz w:val="28"/>
+        </w:rPr>
+        <w:t>tiền</w:t>
+      </w:r>
+      <w:proofErr w:type="spellEnd"/>
     </w:p>
     <w:p>
       <w:pPr>
@@ -720,8 +2733,33 @@
           <w:rFonts w:ascii="Times New Roman" w:hAnsi="Times New Roman" w:cs="Times New Roman"/>
           <w:sz w:val="28"/>
         </w:rPr>
-        <w:t>+ Chuyển khoản</w:t>
-      </w:r>
+        <w:t xml:space="preserve">+ </w:t>
+      </w:r>
+      <w:proofErr w:type="spellStart"/>
+      <w:r>
+        <w:rPr>
+          <w:rFonts w:ascii="Times New Roman" w:hAnsi="Times New Roman" w:cs="Times New Roman"/>
+          <w:sz w:val="28"/>
+        </w:rPr>
+        <w:t>Chuyển</w:t>
+      </w:r>
+      <w:proofErr w:type="spellEnd"/>
+      <w:r>
+        <w:rPr>
+          <w:rFonts w:ascii="Times New Roman" w:hAnsi="Times New Roman" w:cs="Times New Roman"/>
+          <w:sz w:val="28"/>
+        </w:rPr>
+        <w:t xml:space="preserve"> </w:t>
+      </w:r>
+      <w:proofErr w:type="spellStart"/>
+      <w:r>
+        <w:rPr>
+          <w:rFonts w:ascii="Times New Roman" w:hAnsi="Times New Roman" w:cs="Times New Roman"/>
+          <w:sz w:val="28"/>
+        </w:rPr>
+        <w:t>khoản</w:t>
+      </w:r>
+      <w:proofErr w:type="spellEnd"/>
     </w:p>
     <w:p>
       <w:pPr>
@@ -735,7 +2773,23 @@
           <w:rFonts w:ascii="Times New Roman" w:hAnsi="Times New Roman" w:cs="Times New Roman"/>
           <w:sz w:val="28"/>
         </w:rPr>
-        <w:t>+ Vấn tin</w:t>
+        <w:t xml:space="preserve">+ </w:t>
+      </w:r>
+      <w:proofErr w:type="spellStart"/>
+      <w:r>
+        <w:rPr>
+          <w:rFonts w:ascii="Times New Roman" w:hAnsi="Times New Roman" w:cs="Times New Roman"/>
+          <w:sz w:val="28"/>
+        </w:rPr>
+        <w:t>Vấn</w:t>
+      </w:r>
+      <w:proofErr w:type="spellEnd"/>
+      <w:r>
+        <w:rPr>
+          <w:rFonts w:ascii="Times New Roman" w:hAnsi="Times New Roman" w:cs="Times New Roman"/>
+          <w:sz w:val="28"/>
+        </w:rPr>
+        <w:t xml:space="preserve"> tin</w:t>
       </w:r>
     </w:p>
     <w:p>
@@ -750,8 +2804,49 @@
           <w:rFonts w:ascii="Times New Roman" w:hAnsi="Times New Roman" w:cs="Times New Roman"/>
           <w:sz w:val="28"/>
         </w:rPr>
-        <w:t>+ Lập biên lai</w:t>
-      </w:r>
+        <w:t xml:space="preserve">+ </w:t>
+      </w:r>
+      <w:proofErr w:type="spellStart"/>
+      <w:r>
+        <w:rPr>
+          <w:rFonts w:ascii="Times New Roman" w:hAnsi="Times New Roman" w:cs="Times New Roman"/>
+          <w:sz w:val="28"/>
+        </w:rPr>
+        <w:t>Lập</w:t>
+      </w:r>
+      <w:proofErr w:type="spellEnd"/>
+      <w:r>
+        <w:rPr>
+          <w:rFonts w:ascii="Times New Roman" w:hAnsi="Times New Roman" w:cs="Times New Roman"/>
+          <w:sz w:val="28"/>
+        </w:rPr>
+        <w:t xml:space="preserve"> </w:t>
+      </w:r>
+      <w:proofErr w:type="spellStart"/>
+      <w:r>
+        <w:rPr>
+          <w:rFonts w:ascii="Times New Roman" w:hAnsi="Times New Roman" w:cs="Times New Roman"/>
+          <w:sz w:val="28"/>
+        </w:rPr>
+        <w:t>biên</w:t>
+      </w:r>
+      <w:proofErr w:type="spellEnd"/>
+      <w:r>
+        <w:rPr>
+          <w:rFonts w:ascii="Times New Roman" w:hAnsi="Times New Roman" w:cs="Times New Roman"/>
+          <w:sz w:val="28"/>
+        </w:rPr>
+        <w:t xml:space="preserve"> </w:t>
+      </w:r>
+      <w:proofErr w:type="spellStart"/>
+      <w:r>
+        <w:rPr>
+          <w:rFonts w:ascii="Times New Roman" w:hAnsi="Times New Roman" w:cs="Times New Roman"/>
+          <w:sz w:val="28"/>
+        </w:rPr>
+        <w:t>lai</w:t>
+      </w:r>
+      <w:proofErr w:type="spellEnd"/>
     </w:p>
     <w:p>
       <w:pPr>
@@ -768,13 +2863,79 @@
           <w:sz w:val="28"/>
         </w:rPr>
       </w:pPr>
-      <w:r>
-        <w:rPr>
-          <w:rFonts w:ascii="Times New Roman" w:hAnsi="Times New Roman" w:cs="Times New Roman"/>
-          <w:sz w:val="28"/>
-        </w:rPr>
-        <w:t>c, Báo cáo thống kê</w:t>
-      </w:r>
+      <w:proofErr w:type="gramStart"/>
+      <w:r>
+        <w:rPr>
+          <w:rFonts w:ascii="Times New Roman" w:hAnsi="Times New Roman" w:cs="Times New Roman"/>
+          <w:sz w:val="28"/>
+        </w:rPr>
+        <w:t>c</w:t>
+      </w:r>
+      <w:proofErr w:type="gramEnd"/>
+      <w:r>
+        <w:rPr>
+          <w:rFonts w:ascii="Times New Roman" w:hAnsi="Times New Roman" w:cs="Times New Roman"/>
+          <w:sz w:val="28"/>
+        </w:rPr>
+        <w:t xml:space="preserve">, </w:t>
+      </w:r>
+      <w:proofErr w:type="spellStart"/>
+      <w:r>
+        <w:rPr>
+          <w:rFonts w:ascii="Times New Roman" w:hAnsi="Times New Roman" w:cs="Times New Roman"/>
+          <w:sz w:val="28"/>
+        </w:rPr>
+        <w:t>Báo</w:t>
+      </w:r>
+      <w:proofErr w:type="spellEnd"/>
+      <w:r>
+        <w:rPr>
+          <w:rFonts w:ascii="Times New Roman" w:hAnsi="Times New Roman" w:cs="Times New Roman"/>
+          <w:sz w:val="28"/>
+        </w:rPr>
+        <w:t xml:space="preserve"> </w:t>
+      </w:r>
+      <w:proofErr w:type="spellStart"/>
+      <w:r>
+        <w:rPr>
+          <w:rFonts w:ascii="Times New Roman" w:hAnsi="Times New Roman" w:cs="Times New Roman"/>
+          <w:sz w:val="28"/>
+        </w:rPr>
+        <w:t>cáo</w:t>
+      </w:r>
+      <w:proofErr w:type="spellEnd"/>
+      <w:r>
+        <w:rPr>
+          <w:rFonts w:ascii="Times New Roman" w:hAnsi="Times New Roman" w:cs="Times New Roman"/>
+          <w:sz w:val="28"/>
+        </w:rPr>
+        <w:t xml:space="preserve"> </w:t>
+      </w:r>
+      <w:proofErr w:type="spellStart"/>
+      <w:r>
+        <w:rPr>
+          <w:rFonts w:ascii="Times New Roman" w:hAnsi="Times New Roman" w:cs="Times New Roman"/>
+          <w:sz w:val="28"/>
+        </w:rPr>
+        <w:t>thống</w:t>
+      </w:r>
+      <w:proofErr w:type="spellEnd"/>
+      <w:r>
+        <w:rPr>
+          <w:rFonts w:ascii="Times New Roman" w:hAnsi="Times New Roman" w:cs="Times New Roman"/>
+          <w:sz w:val="28"/>
+        </w:rPr>
+        <w:t xml:space="preserve"> </w:t>
+      </w:r>
+      <w:proofErr w:type="spellStart"/>
+      <w:r>
+        <w:rPr>
+          <w:rFonts w:ascii="Times New Roman" w:hAnsi="Times New Roman" w:cs="Times New Roman"/>
+          <w:sz w:val="28"/>
+        </w:rPr>
+        <w:t>kê</w:t>
+      </w:r>
+      <w:proofErr w:type="spellEnd"/>
     </w:p>
     <w:p>
       <w:pPr>
@@ -788,102 +2949,192 @@
           <w:rFonts w:ascii="Times New Roman" w:hAnsi="Times New Roman" w:cs="Times New Roman"/>
           <w:sz w:val="28"/>
         </w:rPr>
-        <w:t>+ Sao kê tài khoản</w:t>
-      </w:r>
+        <w:t xml:space="preserve">+ Sao </w:t>
+      </w:r>
+      <w:proofErr w:type="spellStart"/>
+      <w:r>
+        <w:rPr>
+          <w:rFonts w:ascii="Times New Roman" w:hAnsi="Times New Roman" w:cs="Times New Roman"/>
+          <w:sz w:val="28"/>
+        </w:rPr>
+        <w:t>kê</w:t>
+      </w:r>
+      <w:proofErr w:type="spellEnd"/>
+      <w:r>
+        <w:rPr>
+          <w:rFonts w:ascii="Times New Roman" w:hAnsi="Times New Roman" w:cs="Times New Roman"/>
+          <w:sz w:val="28"/>
+        </w:rPr>
+        <w:t xml:space="preserve"> </w:t>
+      </w:r>
+      <w:proofErr w:type="spellStart"/>
+      <w:r>
+        <w:rPr>
+          <w:rFonts w:ascii="Times New Roman" w:hAnsi="Times New Roman" w:cs="Times New Roman"/>
+          <w:sz w:val="28"/>
+        </w:rPr>
+        <w:t>tài</w:t>
+      </w:r>
+      <w:proofErr w:type="spellEnd"/>
+      <w:r>
+        <w:rPr>
+          <w:rFonts w:ascii="Times New Roman" w:hAnsi="Times New Roman" w:cs="Times New Roman"/>
+          <w:sz w:val="28"/>
+        </w:rPr>
+        <w:t xml:space="preserve"> </w:t>
+      </w:r>
+      <w:proofErr w:type="spellStart"/>
+      <w:r>
+        <w:rPr>
+          <w:rFonts w:ascii="Times New Roman" w:hAnsi="Times New Roman" w:cs="Times New Roman"/>
+          <w:sz w:val="28"/>
+        </w:rPr>
+        <w:t>khoản</w:t>
+      </w:r>
+      <w:proofErr w:type="spellEnd"/>
     </w:p>
     <w:p>
       <w:pPr>
         <w:rPr>
           <w:rFonts w:ascii="Times New Roman" w:hAnsi="Times New Roman" w:cs="Times New Roman"/>
-          <w:sz w:val="28"/>
-        </w:rPr>
-      </w:pPr>
-      <w:r>
-        <w:rPr>
-          <w:rFonts w:ascii="Times New Roman" w:hAnsi="Times New Roman" w:cs="Times New Roman"/>
-          <w:sz w:val="28"/>
-        </w:rPr>
-        <w:lastRenderedPageBreak/>
-        <w:t>d, Quản lý ATM</w:t>
-      </w:r>
+          <w:b/>
+          <w:sz w:val="28"/>
+        </w:rPr>
+      </w:pPr>
     </w:p>
     <w:p>
       <w:pPr>
         <w:rPr>
           <w:rFonts w:ascii="Times New Roman" w:hAnsi="Times New Roman" w:cs="Times New Roman"/>
-          <w:sz w:val="28"/>
-        </w:rPr>
-      </w:pPr>
-      <w:r>
-        <w:rPr>
-          <w:rFonts w:ascii="Times New Roman" w:hAnsi="Times New Roman" w:cs="Times New Roman"/>
-          <w:sz w:val="28"/>
-        </w:rPr>
-        <w:t>+ Nạp tiền vào ATM</w:t>
-      </w:r>
+          <w:b/>
+          <w:sz w:val="28"/>
+        </w:rPr>
+      </w:pPr>
+      <w:r>
+        <w:rPr>
+          <w:rFonts w:ascii="Times New Roman" w:hAnsi="Times New Roman" w:cs="Times New Roman"/>
+          <w:b/>
+          <w:sz w:val="28"/>
+        </w:rPr>
+        <w:t>4</w:t>
+      </w:r>
+      <w:r>
+        <w:rPr>
+          <w:rFonts w:ascii="Times New Roman" w:hAnsi="Times New Roman" w:cs="Times New Roman"/>
+          <w:b/>
+          <w:sz w:val="28"/>
+        </w:rPr>
+        <w:t xml:space="preserve">, </w:t>
+      </w:r>
+      <w:proofErr w:type="spellStart"/>
+      <w:r>
+        <w:rPr>
+          <w:rFonts w:ascii="Times New Roman" w:hAnsi="Times New Roman" w:cs="Times New Roman"/>
+          <w:b/>
+          <w:sz w:val="28"/>
+        </w:rPr>
+        <w:t>Biểu</w:t>
+      </w:r>
+      <w:proofErr w:type="spellEnd"/>
+      <w:r>
+        <w:rPr>
+          <w:rFonts w:ascii="Times New Roman" w:hAnsi="Times New Roman" w:cs="Times New Roman"/>
+          <w:b/>
+          <w:sz w:val="28"/>
+        </w:rPr>
+        <w:t xml:space="preserve"> </w:t>
+      </w:r>
+      <w:proofErr w:type="spellStart"/>
+      <w:r>
+        <w:rPr>
+          <w:rFonts w:ascii="Times New Roman" w:hAnsi="Times New Roman" w:cs="Times New Roman"/>
+          <w:b/>
+          <w:sz w:val="28"/>
+        </w:rPr>
+        <w:t>đồ</w:t>
+      </w:r>
+      <w:proofErr w:type="spellEnd"/>
+      <w:r>
+        <w:rPr>
+          <w:rFonts w:ascii="Times New Roman" w:hAnsi="Times New Roman" w:cs="Times New Roman"/>
+          <w:b/>
+          <w:sz w:val="28"/>
+        </w:rPr>
+        <w:t xml:space="preserve"> </w:t>
+      </w:r>
+      <w:proofErr w:type="spellStart"/>
+      <w:r>
+        <w:rPr>
+          <w:rFonts w:ascii="Times New Roman" w:hAnsi="Times New Roman" w:cs="Times New Roman"/>
+          <w:b/>
+          <w:sz w:val="28"/>
+        </w:rPr>
+        <w:t>phân</w:t>
+      </w:r>
+      <w:proofErr w:type="spellEnd"/>
+      <w:r>
+        <w:rPr>
+          <w:rFonts w:ascii="Times New Roman" w:hAnsi="Times New Roman" w:cs="Times New Roman"/>
+          <w:b/>
+          <w:sz w:val="28"/>
+        </w:rPr>
+        <w:t xml:space="preserve"> </w:t>
+      </w:r>
+      <w:proofErr w:type="spellStart"/>
+      <w:r>
+        <w:rPr>
+          <w:rFonts w:ascii="Times New Roman" w:hAnsi="Times New Roman" w:cs="Times New Roman"/>
+          <w:b/>
+          <w:sz w:val="28"/>
+        </w:rPr>
+        <w:t>cấp</w:t>
+      </w:r>
+      <w:proofErr w:type="spellEnd"/>
+      <w:r>
+        <w:rPr>
+          <w:rFonts w:ascii="Times New Roman" w:hAnsi="Times New Roman" w:cs="Times New Roman"/>
+          <w:b/>
+          <w:sz w:val="28"/>
+        </w:rPr>
+        <w:t xml:space="preserve"> </w:t>
+      </w:r>
+      <w:proofErr w:type="spellStart"/>
+      <w:r>
+        <w:rPr>
+          <w:rFonts w:ascii="Times New Roman" w:hAnsi="Times New Roman" w:cs="Times New Roman"/>
+          <w:b/>
+          <w:sz w:val="28"/>
+        </w:rPr>
+        <w:t>chức</w:t>
+      </w:r>
+      <w:proofErr w:type="spellEnd"/>
+      <w:r>
+        <w:rPr>
+          <w:rFonts w:ascii="Times New Roman" w:hAnsi="Times New Roman" w:cs="Times New Roman"/>
+          <w:b/>
+          <w:sz w:val="28"/>
+        </w:rPr>
+        <w:t xml:space="preserve"> </w:t>
+      </w:r>
+      <w:proofErr w:type="spellStart"/>
+      <w:r>
+        <w:rPr>
+          <w:rFonts w:ascii="Times New Roman" w:hAnsi="Times New Roman" w:cs="Times New Roman"/>
+          <w:b/>
+          <w:sz w:val="28"/>
+        </w:rPr>
+        <w:t>năng</w:t>
+      </w:r>
+      <w:proofErr w:type="spellEnd"/>
     </w:p>
     <w:p>
       <w:pPr>
-        <w:rPr>
-          <w:rFonts w:ascii="Times New Roman" w:hAnsi="Times New Roman" w:cs="Times New Roman"/>
-          <w:sz w:val="28"/>
-        </w:rPr>
-      </w:pPr>
-      <w:r>
-        <w:rPr>
-          <w:rFonts w:ascii="Times New Roman" w:hAnsi="Times New Roman" w:cs="Times New Roman"/>
-          <w:sz w:val="28"/>
-        </w:rPr>
-        <w:t>+ Sửa chữa hệ thống</w:t>
-      </w:r>
-    </w:p>
-    <w:p>
-      <w:pPr>
-        <w:rPr>
-          <w:rFonts w:ascii="Times New Roman" w:hAnsi="Times New Roman" w:cs="Times New Roman"/>
-          <w:sz w:val="28"/>
-        </w:rPr>
-      </w:pPr>
-      <w:r>
-        <w:rPr>
-          <w:rFonts w:ascii="Times New Roman" w:hAnsi="Times New Roman" w:cs="Times New Roman"/>
-          <w:sz w:val="28"/>
-        </w:rPr>
-        <w:t>+ Bảo trì</w:t>
-      </w:r>
-    </w:p>
-    <w:p>
-      <w:pPr>
-        <w:rPr>
-          <w:rFonts w:ascii="Times New Roman" w:hAnsi="Times New Roman" w:cs="Times New Roman"/>
-          <w:sz w:val="28"/>
-        </w:rPr>
-      </w:pPr>
-    </w:p>
-    <w:p>
-      <w:pPr>
-        <w:rPr>
-          <w:rFonts w:ascii="Times New Roman" w:hAnsi="Times New Roman" w:cs="Times New Roman"/>
-          <w:b/>
-          <w:sz w:val="28"/>
-        </w:rPr>
-      </w:pPr>
-      <w:r>
-        <w:rPr>
-          <w:rFonts w:ascii="Times New Roman" w:hAnsi="Times New Roman" w:cs="Times New Roman"/>
-          <w:b/>
-          <w:sz w:val="28"/>
-        </w:rPr>
-        <w:t>4</w:t>
-      </w:r>
-      <w:r>
-        <w:rPr>
-          <w:rFonts w:ascii="Times New Roman" w:hAnsi="Times New Roman" w:cs="Times New Roman"/>
-          <w:b/>
-          <w:sz w:val="28"/>
-        </w:rPr>
-        <w:t>, Biểu đồ phân cấp chức năng</w:t>
-      </w:r>
+        <w:jc w:val="center"/>
+        <w:rPr>
+          <w:rFonts w:ascii="Times New Roman" w:hAnsi="Times New Roman" w:cs="Times New Roman"/>
+          <w:sz w:val="28"/>
+        </w:rPr>
+      </w:pPr>
     </w:p>
     <w:p>
       <w:pPr>
@@ -927,11 +3178,29 @@
             <v:path o:extrusionok="f" gradientshapeok="t" o:connecttype="rect"/>
             <o:lock v:ext="edit" aspectratio="t"/>
           </v:shapetype>
-          <v:shape id="_x0000_i1027" type="#_x0000_t75" style="width:527.25pt;height:393.75pt">
-            <v:imagedata r:id="rId5" o:title="DFD"/>
+          <v:shape id="_x0000_i1027" type="#_x0000_t75" style="width:468pt;height:399pt">
+            <v:imagedata r:id="rId5" o:title="Man Diagram"/>
           </v:shape>
         </w:pict>
       </w:r>
+    </w:p>
+    <w:p>
+      <w:pPr>
+        <w:jc w:val="center"/>
+        <w:rPr>
+          <w:rFonts w:ascii="Times New Roman" w:hAnsi="Times New Roman" w:cs="Times New Roman"/>
+          <w:sz w:val="28"/>
+        </w:rPr>
+      </w:pPr>
+    </w:p>
+    <w:p>
+      <w:pPr>
+        <w:jc w:val="center"/>
+        <w:rPr>
+          <w:rFonts w:ascii="Times New Roman" w:hAnsi="Times New Roman" w:cs="Times New Roman"/>
+          <w:sz w:val="28"/>
+        </w:rPr>
+      </w:pPr>
     </w:p>
     <w:p>
       <w:pPr>
@@ -978,8 +3247,180 @@
           <w:sz w:val="28"/>
         </w:rPr>
         <w:lastRenderedPageBreak/>
-        <w:t>5, Một số biểu đồ luồng dữ liệu mức chức năng</w:t>
-      </w:r>
+        <w:t xml:space="preserve">5, </w:t>
+      </w:r>
+      <w:proofErr w:type="spellStart"/>
+      <w:r>
+        <w:rPr>
+          <w:rFonts w:ascii="Times New Roman" w:hAnsi="Times New Roman" w:cs="Times New Roman"/>
+          <w:b/>
+          <w:sz w:val="28"/>
+        </w:rPr>
+        <w:t>Một</w:t>
+      </w:r>
+      <w:proofErr w:type="spellEnd"/>
+      <w:r>
+        <w:rPr>
+          <w:rFonts w:ascii="Times New Roman" w:hAnsi="Times New Roman" w:cs="Times New Roman"/>
+          <w:b/>
+          <w:sz w:val="28"/>
+        </w:rPr>
+        <w:t xml:space="preserve"> </w:t>
+      </w:r>
+      <w:proofErr w:type="spellStart"/>
+      <w:r>
+        <w:rPr>
+          <w:rFonts w:ascii="Times New Roman" w:hAnsi="Times New Roman" w:cs="Times New Roman"/>
+          <w:b/>
+          <w:sz w:val="28"/>
+        </w:rPr>
+        <w:t>số</w:t>
+      </w:r>
+      <w:proofErr w:type="spellEnd"/>
+      <w:r>
+        <w:rPr>
+          <w:rFonts w:ascii="Times New Roman" w:hAnsi="Times New Roman" w:cs="Times New Roman"/>
+          <w:b/>
+          <w:sz w:val="28"/>
+        </w:rPr>
+        <w:t xml:space="preserve"> </w:t>
+      </w:r>
+      <w:proofErr w:type="spellStart"/>
+      <w:r>
+        <w:rPr>
+          <w:rFonts w:ascii="Times New Roman" w:hAnsi="Times New Roman" w:cs="Times New Roman"/>
+          <w:b/>
+          <w:sz w:val="28"/>
+        </w:rPr>
+        <w:t>biểu</w:t>
+      </w:r>
+      <w:proofErr w:type="spellEnd"/>
+      <w:r>
+        <w:rPr>
+          <w:rFonts w:ascii="Times New Roman" w:hAnsi="Times New Roman" w:cs="Times New Roman"/>
+          <w:b/>
+          <w:sz w:val="28"/>
+        </w:rPr>
+        <w:t xml:space="preserve"> </w:t>
+      </w:r>
+      <w:proofErr w:type="spellStart"/>
+      <w:r>
+        <w:rPr>
+          <w:rFonts w:ascii="Times New Roman" w:hAnsi="Times New Roman" w:cs="Times New Roman"/>
+          <w:b/>
+          <w:sz w:val="28"/>
+        </w:rPr>
+        <w:t>đồ</w:t>
+      </w:r>
+      <w:proofErr w:type="spellEnd"/>
+      <w:r>
+        <w:rPr>
+          <w:rFonts w:ascii="Times New Roman" w:hAnsi="Times New Roman" w:cs="Times New Roman"/>
+          <w:b/>
+          <w:sz w:val="28"/>
+        </w:rPr>
+        <w:t xml:space="preserve"> </w:t>
+      </w:r>
+      <w:proofErr w:type="spellStart"/>
+      <w:r>
+        <w:rPr>
+          <w:rFonts w:ascii="Times New Roman" w:hAnsi="Times New Roman" w:cs="Times New Roman"/>
+          <w:b/>
+          <w:sz w:val="28"/>
+        </w:rPr>
+        <w:t>luồng</w:t>
+      </w:r>
+      <w:proofErr w:type="spellEnd"/>
+      <w:r>
+        <w:rPr>
+          <w:rFonts w:ascii="Times New Roman" w:hAnsi="Times New Roman" w:cs="Times New Roman"/>
+          <w:b/>
+          <w:sz w:val="28"/>
+        </w:rPr>
+        <w:t xml:space="preserve"> </w:t>
+      </w:r>
+      <w:proofErr w:type="spellStart"/>
+      <w:r>
+        <w:rPr>
+          <w:rFonts w:ascii="Times New Roman" w:hAnsi="Times New Roman" w:cs="Times New Roman"/>
+          <w:b/>
+          <w:sz w:val="28"/>
+        </w:rPr>
+        <w:t>dữ</w:t>
+      </w:r>
+      <w:proofErr w:type="spellEnd"/>
+      <w:r>
+        <w:rPr>
+          <w:rFonts w:ascii="Times New Roman" w:hAnsi="Times New Roman" w:cs="Times New Roman"/>
+          <w:b/>
+          <w:sz w:val="28"/>
+        </w:rPr>
+        <w:t xml:space="preserve"> </w:t>
+      </w:r>
+      <w:proofErr w:type="spellStart"/>
+      <w:r>
+        <w:rPr>
+          <w:rFonts w:ascii="Times New Roman" w:hAnsi="Times New Roman" w:cs="Times New Roman"/>
+          <w:b/>
+          <w:sz w:val="28"/>
+        </w:rPr>
+        <w:t>liệu</w:t>
+      </w:r>
+      <w:proofErr w:type="spellEnd"/>
+      <w:r>
+        <w:rPr>
+          <w:rFonts w:ascii="Times New Roman" w:hAnsi="Times New Roman" w:cs="Times New Roman"/>
+          <w:b/>
+          <w:sz w:val="28"/>
+        </w:rPr>
+        <w:t xml:space="preserve"> </w:t>
+      </w:r>
+      <w:proofErr w:type="spellStart"/>
+      <w:r>
+        <w:rPr>
+          <w:rFonts w:ascii="Times New Roman" w:hAnsi="Times New Roman" w:cs="Times New Roman"/>
+          <w:b/>
+          <w:sz w:val="28"/>
+        </w:rPr>
+        <w:t>mức</w:t>
+      </w:r>
+      <w:proofErr w:type="spellEnd"/>
+      <w:r>
+        <w:rPr>
+          <w:rFonts w:ascii="Times New Roman" w:hAnsi="Times New Roman" w:cs="Times New Roman"/>
+          <w:b/>
+          <w:sz w:val="28"/>
+        </w:rPr>
+        <w:t xml:space="preserve"> </w:t>
+      </w:r>
+      <w:proofErr w:type="spellStart"/>
+      <w:r>
+        <w:rPr>
+          <w:rFonts w:ascii="Times New Roman" w:hAnsi="Times New Roman" w:cs="Times New Roman"/>
+          <w:b/>
+          <w:sz w:val="28"/>
+        </w:rPr>
+        <w:t>chức</w:t>
+      </w:r>
+      <w:proofErr w:type="spellEnd"/>
+      <w:r>
+        <w:rPr>
+          <w:rFonts w:ascii="Times New Roman" w:hAnsi="Times New Roman" w:cs="Times New Roman"/>
+          <w:b/>
+          <w:sz w:val="28"/>
+        </w:rPr>
+        <w:t xml:space="preserve"> </w:t>
+      </w:r>
+      <w:proofErr w:type="spellStart"/>
+      <w:r>
+        <w:rPr>
+          <w:rFonts w:ascii="Times New Roman" w:hAnsi="Times New Roman" w:cs="Times New Roman"/>
+          <w:b/>
+          <w:sz w:val="28"/>
+        </w:rPr>
+        <w:t>năng</w:t>
+      </w:r>
+      <w:proofErr w:type="spellEnd"/>
     </w:p>
     <w:p>
       <w:pPr>
@@ -992,14 +3433,88 @@
           <w:sz w:val="28"/>
         </w:rPr>
       </w:pPr>
-      <w:r>
-        <w:rPr>
-          <w:rFonts w:ascii="Times New Roman" w:hAnsi="Times New Roman" w:cs="Times New Roman"/>
-          <w:b/>
-          <w:sz w:val="28"/>
-        </w:rPr>
-        <w:t>a, Quản lý tài khoản</w:t>
-      </w:r>
+      <w:proofErr w:type="gramStart"/>
+      <w:r>
+        <w:rPr>
+          <w:rFonts w:ascii="Times New Roman" w:hAnsi="Times New Roman" w:cs="Times New Roman"/>
+          <w:b/>
+          <w:sz w:val="28"/>
+        </w:rPr>
+        <w:t>a</w:t>
+      </w:r>
+      <w:proofErr w:type="gramEnd"/>
+      <w:r>
+        <w:rPr>
+          <w:rFonts w:ascii="Times New Roman" w:hAnsi="Times New Roman" w:cs="Times New Roman"/>
+          <w:b/>
+          <w:sz w:val="28"/>
+        </w:rPr>
+        <w:t xml:space="preserve">, </w:t>
+      </w:r>
+      <w:proofErr w:type="spellStart"/>
+      <w:r>
+        <w:rPr>
+          <w:rFonts w:ascii="Times New Roman" w:hAnsi="Times New Roman" w:cs="Times New Roman"/>
+          <w:b/>
+          <w:sz w:val="28"/>
+        </w:rPr>
+        <w:t>Quản</w:t>
+      </w:r>
+      <w:proofErr w:type="spellEnd"/>
+      <w:r>
+        <w:rPr>
+          <w:rFonts w:ascii="Times New Roman" w:hAnsi="Times New Roman" w:cs="Times New Roman"/>
+          <w:b/>
+          <w:sz w:val="28"/>
+        </w:rPr>
+        <w:t xml:space="preserve"> </w:t>
+      </w:r>
+      <w:proofErr w:type="spellStart"/>
+      <w:r>
+        <w:rPr>
+          <w:rFonts w:ascii="Times New Roman" w:hAnsi="Times New Roman" w:cs="Times New Roman"/>
+          <w:b/>
+          <w:sz w:val="28"/>
+        </w:rPr>
+        <w:t>lý</w:t>
+      </w:r>
+      <w:proofErr w:type="spellEnd"/>
+      <w:r>
+        <w:rPr>
+          <w:rFonts w:ascii="Times New Roman" w:hAnsi="Times New Roman" w:cs="Times New Roman"/>
+          <w:b/>
+          <w:sz w:val="28"/>
+        </w:rPr>
+        <w:t xml:space="preserve"> </w:t>
+      </w:r>
+      <w:proofErr w:type="spellStart"/>
+      <w:r>
+        <w:rPr>
+          <w:rFonts w:ascii="Times New Roman" w:hAnsi="Times New Roman" w:cs="Times New Roman"/>
+          <w:b/>
+          <w:sz w:val="28"/>
+        </w:rPr>
+        <w:t>tài</w:t>
+      </w:r>
+      <w:proofErr w:type="spellEnd"/>
+      <w:r>
+        <w:rPr>
+          <w:rFonts w:ascii="Times New Roman" w:hAnsi="Times New Roman" w:cs="Times New Roman"/>
+          <w:b/>
+          <w:sz w:val="28"/>
+        </w:rPr>
+        <w:t xml:space="preserve"> </w:t>
+      </w:r>
+      <w:proofErr w:type="spellStart"/>
+      <w:r>
+        <w:rPr>
+          <w:rFonts w:ascii="Times New Roman" w:hAnsi="Times New Roman" w:cs="Times New Roman"/>
+          <w:b/>
+          <w:sz w:val="28"/>
+        </w:rPr>
+        <w:t>khoản</w:t>
+      </w:r>
+      <w:proofErr w:type="spellEnd"/>
     </w:p>
     <w:p>
       <w:pPr>
@@ -1033,7 +3548,7 @@
           <w:sz w:val="28"/>
         </w:rPr>
         <w:pict>
-          <v:shape id="_x0000_i1026" type="#_x0000_t75" style="width:467.25pt;height:177.75pt">
+          <v:shape id="_x0000_i1025" type="#_x0000_t75" style="width:467.25pt;height:177.75pt">
             <v:imagedata r:id="rId6" o:title="Diagram"/>
           </v:shape>
         </w:pict>
@@ -1076,6 +3591,7 @@
           <w:sz w:val="28"/>
         </w:rPr>
       </w:pPr>
+      <w:proofErr w:type="gramStart"/>
       <w:r>
         <w:rPr>
           <w:rFonts w:ascii="Times New Roman" w:hAnsi="Times New Roman" w:cs="Times New Roman"/>
@@ -1084,14 +3600,79 @@
         </w:rPr>
         <w:t>b</w:t>
       </w:r>
-      <w:r>
-        <w:rPr>
-          <w:rFonts w:ascii="Times New Roman" w:hAnsi="Times New Roman" w:cs="Times New Roman"/>
-          <w:b/>
-          <w:sz w:val="28"/>
-        </w:rPr>
-        <w:t>, Quản lý giao dịch</w:t>
-      </w:r>
+      <w:proofErr w:type="gramEnd"/>
+      <w:r>
+        <w:rPr>
+          <w:rFonts w:ascii="Times New Roman" w:hAnsi="Times New Roman" w:cs="Times New Roman"/>
+          <w:b/>
+          <w:sz w:val="28"/>
+        </w:rPr>
+        <w:t xml:space="preserve">, </w:t>
+      </w:r>
+      <w:proofErr w:type="spellStart"/>
+      <w:r>
+        <w:rPr>
+          <w:rFonts w:ascii="Times New Roman" w:hAnsi="Times New Roman" w:cs="Times New Roman"/>
+          <w:b/>
+          <w:sz w:val="28"/>
+        </w:rPr>
+        <w:t>Quản</w:t>
+      </w:r>
+      <w:proofErr w:type="spellEnd"/>
+      <w:r>
+        <w:rPr>
+          <w:rFonts w:ascii="Times New Roman" w:hAnsi="Times New Roman" w:cs="Times New Roman"/>
+          <w:b/>
+          <w:sz w:val="28"/>
+        </w:rPr>
+        <w:t xml:space="preserve"> </w:t>
+      </w:r>
+      <w:proofErr w:type="spellStart"/>
+      <w:r>
+        <w:rPr>
+          <w:rFonts w:ascii="Times New Roman" w:hAnsi="Times New Roman" w:cs="Times New Roman"/>
+          <w:b/>
+          <w:sz w:val="28"/>
+        </w:rPr>
+        <w:t>lý</w:t>
+      </w:r>
+      <w:proofErr w:type="spellEnd"/>
+      <w:r>
+        <w:rPr>
+          <w:rFonts w:ascii="Times New Roman" w:hAnsi="Times New Roman" w:cs="Times New Roman"/>
+          <w:b/>
+          <w:sz w:val="28"/>
+        </w:rPr>
+        <w:t xml:space="preserve"> </w:t>
+      </w:r>
+      <w:proofErr w:type="spellStart"/>
+      <w:r>
+        <w:rPr>
+          <w:rFonts w:ascii="Times New Roman" w:hAnsi="Times New Roman" w:cs="Times New Roman"/>
+          <w:b/>
+          <w:sz w:val="28"/>
+        </w:rPr>
+        <w:t>giao</w:t>
+      </w:r>
+      <w:proofErr w:type="spellEnd"/>
+      <w:r>
+        <w:rPr>
+          <w:rFonts w:ascii="Times New Roman" w:hAnsi="Times New Roman" w:cs="Times New Roman"/>
+          <w:b/>
+          <w:sz w:val="28"/>
+        </w:rPr>
+        <w:t xml:space="preserve"> </w:t>
+      </w:r>
+      <w:proofErr w:type="spellStart"/>
+      <w:r>
+        <w:rPr>
+          <w:rFonts w:ascii="Times New Roman" w:hAnsi="Times New Roman" w:cs="Times New Roman"/>
+          <w:b/>
+          <w:sz w:val="28"/>
+        </w:rPr>
+        <w:t>dịch</w:t>
+      </w:r>
+      <w:proofErr w:type="spellEnd"/>
     </w:p>
     <w:p>
       <w:pPr>
@@ -1124,7 +3705,7 @@
           <w:sz w:val="28"/>
         </w:rPr>
         <w:pict>
-          <v:shape id="_x0000_i1025" type="#_x0000_t75" style="width:468pt;height:186pt">
+          <v:shape id="_x0000_i1026" type="#_x0000_t75" style="width:468pt;height:186pt">
             <v:imagedata r:id="rId7" o:title="Untitled Diagram"/>
           </v:shape>
         </w:pict>
@@ -1141,91 +3722,8 @@
           <w:sz w:val="28"/>
         </w:rPr>
       </w:pPr>
-    </w:p>
-    <w:p>
-      <w:pPr>
-        <w:tabs>
-          <w:tab w:val="left" w:pos="6060"/>
-        </w:tabs>
-        <w:rPr>
-          <w:rFonts w:ascii="Times New Roman" w:hAnsi="Times New Roman" w:cs="Times New Roman"/>
-          <w:b/>
-          <w:sz w:val="28"/>
-        </w:rPr>
-      </w:pPr>
-    </w:p>
-    <w:p>
-      <w:pPr>
-        <w:tabs>
-          <w:tab w:val="left" w:pos="6060"/>
-        </w:tabs>
-        <w:rPr>
-          <w:rFonts w:ascii="Times New Roman" w:hAnsi="Times New Roman" w:cs="Times New Roman"/>
-          <w:b/>
-          <w:sz w:val="28"/>
-        </w:rPr>
-      </w:pPr>
-    </w:p>
-    <w:p>
-      <w:pPr>
-        <w:tabs>
-          <w:tab w:val="left" w:pos="6060"/>
-        </w:tabs>
-        <w:rPr>
-          <w:rFonts w:ascii="Times New Roman" w:hAnsi="Times New Roman" w:cs="Times New Roman"/>
-          <w:b/>
-          <w:sz w:val="28"/>
-        </w:rPr>
-      </w:pPr>
-      <w:r>
-        <w:rPr>
-          <w:rFonts w:ascii="Times New Roman" w:hAnsi="Times New Roman" w:cs="Times New Roman"/>
-          <w:b/>
-          <w:sz w:val="28"/>
-        </w:rPr>
-        <w:lastRenderedPageBreak/>
-        <w:t>c, Quản lý ATM</w:t>
-      </w:r>
-    </w:p>
-    <w:p>
-      <w:pPr>
-        <w:tabs>
-          <w:tab w:val="left" w:pos="6060"/>
-        </w:tabs>
-        <w:jc w:val="center"/>
-        <w:rPr>
-          <w:rFonts w:ascii="Times New Roman" w:hAnsi="Times New Roman" w:cs="Times New Roman"/>
-          <w:b/>
-          <w:sz w:val="28"/>
-        </w:rPr>
-      </w:pPr>
-    </w:p>
-    <w:p>
-      <w:pPr>
-        <w:tabs>
-          <w:tab w:val="left" w:pos="6060"/>
-        </w:tabs>
-        <w:jc w:val="center"/>
-        <w:rPr>
-          <w:rFonts w:ascii="Times New Roman" w:hAnsi="Times New Roman" w:cs="Times New Roman"/>
-          <w:b/>
-          <w:sz w:val="28"/>
-        </w:rPr>
-      </w:pPr>
       <w:bookmarkStart w:id="0" w:name="_GoBack"/>
       <w:bookmarkEnd w:id="0"/>
-      <w:r>
-        <w:rPr>
-          <w:rFonts w:ascii="Times New Roman" w:hAnsi="Times New Roman" w:cs="Times New Roman"/>
-          <w:b/>
-          <w:sz w:val="28"/>
-        </w:rPr>
-        <w:pict>
-          <v:shape id="_x0000_i1028" type="#_x0000_t75" style="width:326.25pt;height:167.25pt">
-            <v:imagedata r:id="rId8" o:title="Diagrams"/>
-          </v:shape>
-        </w:pict>
-      </w:r>
     </w:p>
     <w:p>
       <w:pPr>

</xml_diff>

<commit_message>
Biểu đồ Use case
Use case
</commit_message>
<xml_diff>
--- a/Bao cao.docx
+++ b/Bao cao.docx
@@ -28,7 +28,7 @@
           <w:noProof/>
         </w:rPr>
         <w:pict>
-          <v:rect id="Rectangle 2" o:spid="_x0000_s1029" style="width:451.35pt;height:628.15pt;visibility:visible;mso-left-percent:-10001;mso-top-percent:-10001;mso-position-horizontal:absolute;mso-position-horizontal-relative:char;mso-position-vertical:absolute;mso-position-vertical-relative:line;mso-left-percent:-10001;mso-top-percent:-10001" o:gfxdata="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" filled="f" strokeweight="4.5pt">
+          <v:rect id="Rectangle 2" o:spid="_x0000_s1031" style="width:451.35pt;height:628.15pt;visibility:visible;mso-left-percent:-10001;mso-top-percent:-10001;mso-position-horizontal:absolute;mso-position-horizontal-relative:char;mso-position-vertical:absolute;mso-position-vertical-relative:line;mso-left-percent:-10001;mso-top-percent:-10001" o:gfxdata="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" filled="f" strokeweight="4.5pt">
             <v:stroke linestyle="thinThick"/>
             <v:textbox>
               <w:txbxContent>
@@ -985,7 +985,6 @@
                 <w:p/>
               </w:txbxContent>
             </v:textbox>
-            <w10:wrap type="none"/>
             <w10:anchorlock/>
           </v:rect>
         </w:pict>
@@ -3283,8 +3282,6 @@
           <w:lang w:val="vi-VN"/>
         </w:rPr>
       </w:pPr>
-      <w:bookmarkStart w:id="0" w:name="_GoBack"/>
-      <w:bookmarkEnd w:id="0"/>
     </w:p>
     <w:p>
       <w:pPr>
@@ -3293,7 +3290,7 @@
           <w:rFonts w:cs="Times New Roman"/>
         </w:rPr>
       </w:pPr>
-      <w:bookmarkStart w:id="1" w:name="_Toc440051501"/>
+      <w:bookmarkStart w:id="0" w:name="_Toc440051501"/>
       <w:r>
         <w:rPr>
           <w:rFonts w:cs="Times New Roman"/>
@@ -3303,7 +3300,7 @@
         <w:lastRenderedPageBreak/>
         <w:t>Lời nói đầu</w:t>
       </w:r>
-      <w:bookmarkEnd w:id="1"/>
+      <w:bookmarkEnd w:id="0"/>
     </w:p>
     <w:p>
       <w:pPr>
@@ -3788,7 +3785,7 @@
           <w:sz w:val="48"/>
         </w:rPr>
       </w:pPr>
-      <w:bookmarkStart w:id="2" w:name="_Toc440051502"/>
+      <w:bookmarkStart w:id="1" w:name="_Toc440051502"/>
       <w:r>
         <w:rPr>
           <w:rFonts w:cs="Times New Roman"/>
@@ -3807,7 +3804,7 @@
         <w:tab/>
         <w:t>Giới thiệu dự án</w:t>
       </w:r>
-      <w:bookmarkEnd w:id="2"/>
+      <w:bookmarkEnd w:id="1"/>
     </w:p>
     <w:p>
       <w:pPr>
@@ -3830,7 +3827,7 @@
           <w:lang w:val="vi-VN"/>
         </w:rPr>
       </w:pPr>
-      <w:bookmarkStart w:id="3" w:name="_Toc440051503"/>
+      <w:bookmarkStart w:id="2" w:name="_Toc440051503"/>
       <w:r>
         <w:rPr>
           <w:rFonts w:cs="Times New Roman"/>
@@ -3851,7 +3848,7 @@
         </w:rPr>
         <w:t>:</w:t>
       </w:r>
-      <w:bookmarkEnd w:id="3"/>
+      <w:bookmarkEnd w:id="2"/>
     </w:p>
     <w:p>
       <w:pPr>
@@ -3898,7 +3895,7 @@
           <w:lang w:val="vi-VN"/>
         </w:rPr>
       </w:pPr>
-      <w:bookmarkStart w:id="4" w:name="_Toc440051504"/>
+      <w:bookmarkStart w:id="3" w:name="_Toc440051504"/>
       <w:r>
         <w:rPr>
           <w:rFonts w:cs="Times New Roman"/>
@@ -3906,7 +3903,7 @@
         </w:rPr>
         <w:t>Mục đích:</w:t>
       </w:r>
-      <w:bookmarkEnd w:id="4"/>
+      <w:bookmarkEnd w:id="3"/>
     </w:p>
     <w:p>
       <w:pPr>
@@ -3938,7 +3935,7 @@
           <w:lang w:val="vi-VN"/>
         </w:rPr>
       </w:pPr>
-      <w:bookmarkStart w:id="5" w:name="_Toc440051505"/>
+      <w:bookmarkStart w:id="4" w:name="_Toc440051505"/>
       <w:r>
         <w:rPr>
           <w:rFonts w:cs="Times New Roman"/>
@@ -3946,7 +3943,7 @@
         </w:rPr>
         <w:t>Mô tả:</w:t>
       </w:r>
-      <w:bookmarkEnd w:id="5"/>
+      <w:bookmarkEnd w:id="4"/>
     </w:p>
     <w:p>
       <w:pPr>
@@ -4072,7 +4069,7 @@
           <w:lang w:val="vi-VN"/>
         </w:rPr>
       </w:pPr>
-      <w:bookmarkStart w:id="6" w:name="_Toc440051506"/>
+      <w:bookmarkStart w:id="5" w:name="_Toc440051506"/>
       <w:r>
         <w:rPr>
           <w:rFonts w:cs="Times New Roman"/>
@@ -4080,7 +4077,7 @@
         </w:rPr>
         <w:t>Chi tiết:</w:t>
       </w:r>
-      <w:bookmarkEnd w:id="6"/>
+      <w:bookmarkEnd w:id="5"/>
     </w:p>
     <w:p>
       <w:pPr>
@@ -4610,7 +4607,7 @@
           <w:lang w:val="vi-VN"/>
         </w:rPr>
       </w:pPr>
-      <w:bookmarkStart w:id="7" w:name="_Toc440051507"/>
+      <w:bookmarkStart w:id="6" w:name="_Toc440051507"/>
       <w:r>
         <w:rPr>
           <w:rFonts w:cs="Times New Roman"/>
@@ -4620,7 +4617,7 @@
         <w:lastRenderedPageBreak/>
         <w:t>Phần 2: Đặc tả yêu cầu</w:t>
       </w:r>
-      <w:bookmarkEnd w:id="7"/>
+      <w:bookmarkEnd w:id="6"/>
     </w:p>
     <w:p>
       <w:pPr>
@@ -4645,7 +4642,7 @@
           <w:lang w:val="vi-VN"/>
         </w:rPr>
       </w:pPr>
-      <w:bookmarkStart w:id="8" w:name="_Toc440051508"/>
+      <w:bookmarkStart w:id="7" w:name="_Toc440051508"/>
       <w:r>
         <w:rPr>
           <w:rFonts w:cs="Times New Roman"/>
@@ -4653,7 +4650,7 @@
         </w:rPr>
         <w:t>Giới thiệu hệ thống</w:t>
       </w:r>
-      <w:bookmarkEnd w:id="8"/>
+      <w:bookmarkEnd w:id="7"/>
     </w:p>
     <w:p>
       <w:pPr>
@@ -5126,7 +5123,7 @@
           <w:lang w:val="vi-VN"/>
         </w:rPr>
       </w:pPr>
-      <w:bookmarkStart w:id="9" w:name="_Toc440051509"/>
+      <w:bookmarkStart w:id="8" w:name="_Toc440051509"/>
       <w:r>
         <w:rPr>
           <w:rFonts w:cs="Times New Roman"/>
@@ -5148,7 +5145,7 @@
         </w:rPr>
         <w:t>hệ thống</w:t>
       </w:r>
-      <w:bookmarkEnd w:id="9"/>
+      <w:bookmarkEnd w:id="8"/>
     </w:p>
     <w:p>
       <w:pPr>
@@ -5247,7 +5244,7 @@
           <w:lang w:val="vi-VN"/>
         </w:rPr>
       </w:pPr>
-      <w:bookmarkStart w:id="10" w:name="_Toc440051510"/>
+      <w:bookmarkStart w:id="9" w:name="_Toc440051510"/>
       <w:r>
         <w:rPr>
           <w:rFonts w:cs="Times New Roman"/>
@@ -5255,7 +5252,7 @@
         </w:rPr>
         <w:t>Đi sâu vào các chức năng</w:t>
       </w:r>
-      <w:bookmarkEnd w:id="10"/>
+      <w:bookmarkEnd w:id="9"/>
     </w:p>
     <w:p>
       <w:pPr>
@@ -5528,7 +5525,7 @@
           <w:lang w:val="vi-VN"/>
         </w:rPr>
       </w:pPr>
-      <w:bookmarkStart w:id="11" w:name="_Toc440051511"/>
+      <w:bookmarkStart w:id="10" w:name="_Toc440051511"/>
       <w:r>
         <w:rPr>
           <w:rFonts w:cs="Times New Roman"/>
@@ -5536,7 +5533,7 @@
         </w:rPr>
         <w:t>Biểu đồ phân cấp chức năng</w:t>
       </w:r>
-      <w:bookmarkEnd w:id="11"/>
+      <w:bookmarkEnd w:id="10"/>
     </w:p>
     <w:p>
       <w:pPr>
@@ -5671,7 +5668,7 @@
           <w:lang w:val="vi-VN"/>
         </w:rPr>
       </w:pPr>
-      <w:bookmarkStart w:id="12" w:name="_Toc440051512"/>
+      <w:bookmarkStart w:id="11" w:name="_Toc440051512"/>
       <w:r>
         <w:rPr>
           <w:rFonts w:cs="Times New Roman"/>
@@ -5680,7 +5677,7 @@
         <w:lastRenderedPageBreak/>
         <w:t>Một số biểu đồ luồng dữ liệu mức chức năng</w:t>
       </w:r>
-      <w:bookmarkEnd w:id="12"/>
+      <w:bookmarkEnd w:id="11"/>
     </w:p>
     <w:p>
       <w:pPr>
@@ -5918,7 +5915,7 @@
         </w:rPr>
         <w:br w:type="page"/>
       </w:r>
-      <w:bookmarkStart w:id="13" w:name="_Toc440051513"/>
+      <w:bookmarkStart w:id="12" w:name="_Toc440051513"/>
       <w:r>
         <w:rPr>
           <w:rFonts w:cs="Times New Roman"/>
@@ -5936,7 +5933,7 @@
         </w:rPr>
         <w:t>iết kế</w:t>
       </w:r>
-      <w:bookmarkEnd w:id="13"/>
+      <w:bookmarkEnd w:id="12"/>
     </w:p>
     <w:p>
       <w:pPr>
@@ -5962,195 +5959,531 @@
           <w:lang w:val="vi-VN"/>
         </w:rPr>
       </w:pPr>
-      <w:bookmarkStart w:id="14" w:name="_Toc440051514"/>
+      <w:bookmarkStart w:id="13" w:name="_Toc440051514"/>
       <w:r>
         <w:rPr>
           <w:rFonts w:cs="Times New Roman"/>
-        </w:rPr>
-        <w:t>Biểu đồ Use Case</w:t>
-      </w:r>
-      <w:bookmarkEnd w:id="14"/>
-    </w:p>
-    <w:p>
-      <w:pPr>
-        <w:pStyle w:val="Heading2"/>
+          <w:noProof/>
+        </w:rPr>
+        <w:t>Biểu đồ</w:t>
+      </w:r>
+      <w:r>
+        <w:rPr>
+          <w:rFonts w:cs="Times New Roman"/>
+        </w:rPr>
+        <w:t xml:space="preserve"> Use Case</w:t>
+      </w:r>
+      <w:bookmarkEnd w:id="13"/>
+    </w:p>
+    <w:p>
+      <w:pPr>
+        <w:pStyle w:val="ListParagraph"/>
+        <w:spacing w:line="360" w:lineRule="auto"/>
+        <w:ind w:firstLine="720"/>
         <w:jc w:val="both"/>
         <w:rPr>
-          <w:rFonts w:cs="Times New Roman"/>
-        </w:rPr>
-      </w:pPr>
-    </w:p>
-    <w:p>
-      <w:pPr>
+          <w:rFonts w:ascii="Times New Roman" w:hAnsi="Times New Roman" w:cs="Times New Roman"/>
+          <w:sz w:val="28"/>
+          <w:szCs w:val="28"/>
+        </w:rPr>
+      </w:pPr>
+      <w:r>
+        <w:rPr>
+          <w:rFonts w:ascii="Times New Roman" w:hAnsi="Times New Roman" w:cs="Times New Roman"/>
+          <w:sz w:val="28"/>
+          <w:szCs w:val="28"/>
+        </w:rPr>
+        <w:t>Use case là một kỹ thuật được dùng trong kỹ thuật phần mềm và hệ thống để nắm bắt yêu cầu chức năng của hệ thố</w:t>
+      </w:r>
+      <w:r>
+        <w:rPr>
+          <w:rFonts w:ascii="Times New Roman" w:hAnsi="Times New Roman" w:cs="Times New Roman"/>
+          <w:sz w:val="28"/>
+          <w:szCs w:val="28"/>
+        </w:rPr>
+        <w:t>ng. Use case</w:t>
+      </w:r>
+      <w:r>
+        <w:rPr>
+          <w:rFonts w:ascii="Times New Roman" w:hAnsi="Times New Roman" w:cs="Times New Roman"/>
+          <w:sz w:val="28"/>
+          <w:szCs w:val="28"/>
+        </w:rPr>
+        <w:t xml:space="preserve"> mô tả sự tương tác đặc trưng giữa người dùng bên ngoài (actor) và hệ thố</w:t>
+      </w:r>
+      <w:r>
+        <w:rPr>
+          <w:rFonts w:ascii="Times New Roman" w:hAnsi="Times New Roman" w:cs="Times New Roman"/>
+          <w:sz w:val="28"/>
+          <w:szCs w:val="28"/>
+        </w:rPr>
+        <w:t xml:space="preserve">ng. </w:t>
+      </w:r>
+      <w:r>
+        <w:rPr>
+          <w:rFonts w:ascii="Times New Roman" w:hAnsi="Times New Roman" w:cs="Times New Roman"/>
+          <w:sz w:val="28"/>
+          <w:szCs w:val="28"/>
+        </w:rPr>
+        <w:t>Nó thể hiện ứng xử của hệ thống đối với bên ngoài, trong một hoàn cảnh nhất định, xét từ quan điểm của người sử dụng. Nó mô tả các yêu cầu đối với hệ thống, có nghĩa là những gì hệ thống phải làm chứ không phải mô tả hệ thống làm như thế nào. Tập hợp tất cả</w:t>
+      </w:r>
+      <w:r>
+        <w:rPr>
+          <w:rFonts w:ascii="Times New Roman" w:hAnsi="Times New Roman" w:cs="Times New Roman"/>
+          <w:sz w:val="28"/>
+          <w:szCs w:val="28"/>
+        </w:rPr>
+        <w:t xml:space="preserve"> Use case </w:t>
+      </w:r>
+      <w:r>
+        <w:rPr>
+          <w:rFonts w:ascii="Times New Roman" w:hAnsi="Times New Roman" w:cs="Times New Roman"/>
+          <w:sz w:val="28"/>
+          <w:szCs w:val="28"/>
+        </w:rPr>
+        <w:t>của hệ thống sẽ mô tả tất cả các trường hợp mà hệ thống có thể được sử dụng.</w:t>
+      </w:r>
+    </w:p>
+    <w:p>
+      <w:pPr>
+        <w:pStyle w:val="ListParagraph"/>
+        <w:spacing w:line="360" w:lineRule="auto"/>
         <w:jc w:val="both"/>
         <w:rPr>
           <w:rFonts w:ascii="Times New Roman" w:hAnsi="Times New Roman" w:cs="Times New Roman"/>
-        </w:rPr>
-      </w:pPr>
-    </w:p>
-    <w:p>
-      <w:pPr>
+          <w:sz w:val="28"/>
+          <w:szCs w:val="28"/>
+        </w:rPr>
+      </w:pPr>
+    </w:p>
+    <w:p>
+      <w:pPr>
+        <w:pStyle w:val="ListParagraph"/>
+        <w:spacing w:line="360" w:lineRule="auto"/>
+        <w:ind w:firstLine="720"/>
         <w:jc w:val="both"/>
         <w:rPr>
           <w:rFonts w:ascii="Times New Roman" w:hAnsi="Times New Roman" w:cs="Times New Roman"/>
-        </w:rPr>
-      </w:pPr>
-    </w:p>
-    <w:p>
-      <w:pPr>
+          <w:sz w:val="28"/>
+          <w:szCs w:val="28"/>
+        </w:rPr>
+      </w:pPr>
+      <w:r>
+        <w:rPr>
+          <w:rFonts w:ascii="Times New Roman" w:hAnsi="Times New Roman" w:cs="Times New Roman"/>
+          <w:sz w:val="28"/>
+          <w:szCs w:val="28"/>
+        </w:rPr>
+        <w:t>Mỗi use case mô</w:t>
+      </w:r>
+      <w:r>
+        <w:rPr>
+          <w:rFonts w:ascii="Times New Roman" w:hAnsi="Times New Roman" w:cs="Times New Roman"/>
+          <w:sz w:val="28"/>
+          <w:szCs w:val="28"/>
+        </w:rPr>
+        <w:t xml:space="preserve"> </w:t>
+      </w:r>
+      <w:r>
+        <w:rPr>
+          <w:rFonts w:ascii="Times New Roman" w:hAnsi="Times New Roman" w:cs="Times New Roman"/>
+          <w:sz w:val="28"/>
+          <w:szCs w:val="28"/>
+        </w:rPr>
+        <w:t>tả</w:t>
+      </w:r>
+      <w:r>
+        <w:rPr>
+          <w:rFonts w:ascii="Times New Roman" w:hAnsi="Times New Roman" w:cs="Times New Roman"/>
+          <w:sz w:val="28"/>
+          <w:szCs w:val="28"/>
+        </w:rPr>
+        <w:t xml:space="preserve"> </w:t>
+      </w:r>
+      <w:r>
+        <w:rPr>
+          <w:rFonts w:ascii="Times New Roman" w:hAnsi="Times New Roman" w:cs="Times New Roman"/>
+          <w:sz w:val="28"/>
+          <w:szCs w:val="28"/>
+        </w:rPr>
+        <w:t>cách</w:t>
+      </w:r>
+      <w:r>
+        <w:rPr>
+          <w:rFonts w:ascii="Times New Roman" w:hAnsi="Times New Roman" w:cs="Times New Roman"/>
+          <w:sz w:val="28"/>
+          <w:szCs w:val="28"/>
+        </w:rPr>
+        <w:t xml:space="preserve"> </w:t>
+      </w:r>
+      <w:r>
+        <w:rPr>
+          <w:rFonts w:ascii="Times New Roman" w:hAnsi="Times New Roman" w:cs="Times New Roman"/>
+          <w:sz w:val="28"/>
+          <w:szCs w:val="28"/>
+        </w:rPr>
+        <w:t>thứ</w:t>
+      </w:r>
+      <w:r>
+        <w:rPr>
+          <w:rFonts w:ascii="Times New Roman" w:hAnsi="Times New Roman" w:cs="Times New Roman"/>
+          <w:sz w:val="28"/>
+          <w:szCs w:val="28"/>
+        </w:rPr>
+        <w:t xml:space="preserve">c actor </w:t>
+      </w:r>
+      <w:r>
+        <w:rPr>
+          <w:rFonts w:ascii="Times New Roman" w:hAnsi="Times New Roman" w:cs="Times New Roman"/>
+          <w:sz w:val="28"/>
+          <w:szCs w:val="28"/>
+        </w:rPr>
+        <w:t>tương tác với hệ thống để đạt được mục tiêu nào đó. Một hoặc nhiều kịch bản (scenario) có thể được tạo ra từ mỗi use case, tương ứng với chi tiết về mỗi cách thức đạt được mục tiêu nào đó. Khi mô tả Use case, người ta thường tránh dùng thuật ngữ kỹ thuật, thay vào đó họ sử dụng ngôn ngữ của người dùng cuối hoặc chuyên gia về lĩnh vực đó. Để tạo ra use case, cần phải có sự hợp tác chặt chẽ giữa người phân tích hệ thống và người dùng cuối.  Một trong những cách biểu diễn trực quan phổ biến hiện nay là lược đồ use case của UML.</w:t>
+      </w:r>
+    </w:p>
+    <w:p>
+      <w:pPr>
+        <w:pStyle w:val="ListParagraph"/>
+        <w:spacing w:line="360" w:lineRule="auto"/>
+        <w:ind w:firstLine="720"/>
         <w:jc w:val="both"/>
         <w:rPr>
           <w:rFonts w:ascii="Times New Roman" w:hAnsi="Times New Roman" w:cs="Times New Roman"/>
-        </w:rPr>
-      </w:pPr>
-    </w:p>
-    <w:p>
-      <w:pPr>
+          <w:sz w:val="28"/>
+          <w:szCs w:val="28"/>
+        </w:rPr>
+      </w:pPr>
+      <w:r>
+        <w:rPr>
+          <w:rFonts w:ascii="Times New Roman" w:hAnsi="Times New Roman" w:cs="Times New Roman"/>
+          <w:sz w:val="28"/>
+          <w:szCs w:val="28"/>
+        </w:rPr>
+        <w:t>Dưới đây chúng em trình bày mô hình use case tổng quát cho hệ thố</w:t>
+      </w:r>
+      <w:r>
+        <w:rPr>
+          <w:rFonts w:ascii="Times New Roman" w:hAnsi="Times New Roman" w:cs="Times New Roman"/>
+          <w:sz w:val="28"/>
+          <w:szCs w:val="28"/>
+        </w:rPr>
+        <w:t xml:space="preserve">ng </w:t>
+      </w:r>
+      <w:r>
+        <w:rPr>
+          <w:rFonts w:ascii="Times New Roman" w:hAnsi="Times New Roman" w:cs="Times New Roman"/>
+          <w:sz w:val="28"/>
+          <w:szCs w:val="28"/>
+        </w:rPr>
+        <w:t>ATM chúng em thiết kế gồ</w:t>
+      </w:r>
+      <w:r>
+        <w:rPr>
+          <w:rFonts w:ascii="Times New Roman" w:hAnsi="Times New Roman" w:cs="Times New Roman"/>
+          <w:sz w:val="28"/>
+          <w:szCs w:val="28"/>
+        </w:rPr>
+        <w:t>m có</w:t>
+      </w:r>
+      <w:r>
+        <w:rPr>
+          <w:rFonts w:ascii="Times New Roman" w:hAnsi="Times New Roman" w:cs="Times New Roman"/>
+          <w:sz w:val="28"/>
+          <w:szCs w:val="28"/>
+        </w:rPr>
+        <w:t>:</w:t>
+      </w:r>
+    </w:p>
+    <w:p>
+      <w:pPr>
+        <w:pStyle w:val="ListParagraph"/>
+        <w:numPr>
+          <w:ilvl w:val="0"/>
+          <w:numId w:val="24"/>
+        </w:numPr>
+        <w:spacing w:line="360" w:lineRule="auto"/>
         <w:jc w:val="both"/>
         <w:rPr>
           <w:rFonts w:ascii="Times New Roman" w:hAnsi="Times New Roman" w:cs="Times New Roman"/>
-        </w:rPr>
-      </w:pPr>
-    </w:p>
-    <w:p>
-      <w:pPr>
-        <w:rPr>
-          <w:rFonts w:ascii="Times New Roman" w:hAnsi="Times New Roman" w:cs="Times New Roman"/>
-        </w:rPr>
-      </w:pPr>
-    </w:p>
-    <w:p>
-      <w:pPr>
-        <w:rPr>
-          <w:rFonts w:ascii="Times New Roman" w:hAnsi="Times New Roman" w:cs="Times New Roman"/>
-        </w:rPr>
-      </w:pPr>
-    </w:p>
-    <w:p>
-      <w:pPr>
-        <w:rPr>
-          <w:rFonts w:ascii="Times New Roman" w:hAnsi="Times New Roman" w:cs="Times New Roman"/>
-        </w:rPr>
-      </w:pPr>
-    </w:p>
-    <w:p>
-      <w:pPr>
-        <w:rPr>
-          <w:rFonts w:ascii="Times New Roman" w:hAnsi="Times New Roman" w:cs="Times New Roman"/>
-        </w:rPr>
-      </w:pPr>
-    </w:p>
-    <w:p>
-      <w:pPr>
-        <w:rPr>
-          <w:rFonts w:ascii="Times New Roman" w:hAnsi="Times New Roman" w:cs="Times New Roman"/>
-        </w:rPr>
-      </w:pPr>
-    </w:p>
-    <w:p>
-      <w:pPr>
-        <w:rPr>
-          <w:rFonts w:ascii="Times New Roman" w:hAnsi="Times New Roman" w:cs="Times New Roman"/>
-        </w:rPr>
-      </w:pPr>
-    </w:p>
-    <w:p>
-      <w:pPr>
-        <w:rPr>
-          <w:rFonts w:ascii="Times New Roman" w:hAnsi="Times New Roman" w:cs="Times New Roman"/>
-        </w:rPr>
-      </w:pPr>
-    </w:p>
-    <w:p>
-      <w:pPr>
-        <w:rPr>
-          <w:rFonts w:ascii="Times New Roman" w:hAnsi="Times New Roman" w:cs="Times New Roman"/>
-        </w:rPr>
-      </w:pPr>
-    </w:p>
-    <w:p>
-      <w:pPr>
-        <w:rPr>
-          <w:rFonts w:ascii="Times New Roman" w:hAnsi="Times New Roman" w:cs="Times New Roman"/>
-        </w:rPr>
-      </w:pPr>
-    </w:p>
-    <w:p>
-      <w:pPr>
-        <w:rPr>
-          <w:rFonts w:ascii="Times New Roman" w:hAnsi="Times New Roman" w:cs="Times New Roman"/>
-        </w:rPr>
-      </w:pPr>
-    </w:p>
-    <w:p>
-      <w:pPr>
-        <w:rPr>
-          <w:rFonts w:ascii="Times New Roman" w:hAnsi="Times New Roman" w:cs="Times New Roman"/>
-        </w:rPr>
-      </w:pPr>
-    </w:p>
-    <w:p>
-      <w:pPr>
-        <w:rPr>
-          <w:rFonts w:ascii="Times New Roman" w:hAnsi="Times New Roman" w:cs="Times New Roman"/>
-        </w:rPr>
-      </w:pPr>
-    </w:p>
-    <w:p>
-      <w:pPr>
-        <w:rPr>
-          <w:rFonts w:ascii="Times New Roman" w:hAnsi="Times New Roman" w:cs="Times New Roman"/>
-        </w:rPr>
-      </w:pPr>
-    </w:p>
-    <w:p>
-      <w:pPr>
-        <w:rPr>
-          <w:rFonts w:ascii="Times New Roman" w:hAnsi="Times New Roman" w:cs="Times New Roman"/>
-        </w:rPr>
-      </w:pPr>
-    </w:p>
-    <w:p>
-      <w:pPr>
-        <w:rPr>
-          <w:rFonts w:ascii="Times New Roman" w:hAnsi="Times New Roman" w:cs="Times New Roman"/>
-        </w:rPr>
-      </w:pPr>
-    </w:p>
-    <w:p>
-      <w:pPr>
-        <w:rPr>
-          <w:rFonts w:ascii="Times New Roman" w:hAnsi="Times New Roman" w:cs="Times New Roman"/>
-        </w:rPr>
-      </w:pPr>
-    </w:p>
-    <w:p>
-      <w:pPr>
-        <w:rPr>
-          <w:rFonts w:ascii="Times New Roman" w:hAnsi="Times New Roman" w:cs="Times New Roman"/>
-        </w:rPr>
-      </w:pPr>
-    </w:p>
-    <w:p>
-      <w:pPr>
-        <w:rPr>
-          <w:rFonts w:ascii="Times New Roman" w:hAnsi="Times New Roman" w:cs="Times New Roman"/>
-        </w:rPr>
-      </w:pPr>
-    </w:p>
-    <w:p>
-      <w:pPr>
-        <w:rPr>
-          <w:rFonts w:ascii="Times New Roman" w:hAnsi="Times New Roman" w:cs="Times New Roman"/>
-        </w:rPr>
-      </w:pPr>
-    </w:p>
-    <w:p>
-      <w:pPr>
-        <w:rPr>
-          <w:rFonts w:ascii="Times New Roman" w:hAnsi="Times New Roman" w:cs="Times New Roman"/>
-        </w:rPr>
-      </w:pPr>
+          <w:sz w:val="28"/>
+          <w:szCs w:val="28"/>
+        </w:rPr>
+      </w:pPr>
+      <w:r>
+        <w:rPr>
+          <w:rFonts w:ascii="Times New Roman" w:hAnsi="Times New Roman" w:cs="Times New Roman"/>
+          <w:sz w:val="28"/>
+          <w:szCs w:val="28"/>
+        </w:rPr>
+        <w:t>Người dùng: khách hàng và nhân viên kĩ thuật.</w:t>
+      </w:r>
+    </w:p>
+    <w:p>
+      <w:pPr>
+        <w:pStyle w:val="ListParagraph"/>
+        <w:numPr>
+          <w:ilvl w:val="0"/>
+          <w:numId w:val="24"/>
+        </w:numPr>
+        <w:spacing w:line="360" w:lineRule="auto"/>
+        <w:jc w:val="both"/>
+        <w:rPr>
+          <w:rFonts w:ascii="Times New Roman" w:hAnsi="Times New Roman" w:cs="Times New Roman"/>
+          <w:sz w:val="28"/>
+          <w:szCs w:val="28"/>
+        </w:rPr>
+      </w:pPr>
+      <w:r>
+        <w:rPr>
+          <w:rFonts w:ascii="Times New Roman" w:hAnsi="Times New Roman" w:cs="Times New Roman"/>
+          <w:sz w:val="28"/>
+          <w:szCs w:val="28"/>
+        </w:rPr>
+        <w:t xml:space="preserve">Đối tượng sử dụng hệ thống: ngân hàng. </w:t>
+      </w:r>
+    </w:p>
+    <w:p>
+      <w:pPr>
+        <w:pStyle w:val="ListParagraph"/>
+        <w:numPr>
+          <w:ilvl w:val="0"/>
+          <w:numId w:val="24"/>
+        </w:numPr>
+        <w:spacing w:line="360" w:lineRule="auto"/>
+        <w:jc w:val="both"/>
+        <w:rPr>
+          <w:rFonts w:ascii="Times New Roman" w:hAnsi="Times New Roman" w:cs="Times New Roman"/>
+          <w:sz w:val="28"/>
+          <w:szCs w:val="28"/>
+        </w:rPr>
+      </w:pPr>
+      <w:r>
+        <w:rPr>
+          <w:rFonts w:ascii="Times New Roman" w:hAnsi="Times New Roman" w:cs="Times New Roman"/>
+          <w:sz w:val="28"/>
+          <w:szCs w:val="28"/>
+        </w:rPr>
+        <w:lastRenderedPageBreak/>
+        <w:t>Các chức năng của hệ thống: chọn ngôn ngữ và đăng nhập,  đổi mã pin, vấn tin tài khoản, in sao kê, rút tiền, chuyển tiền, bảo trì, sửa chữa.</w:t>
+      </w:r>
+    </w:p>
+    <w:p>
+      <w:pPr>
+        <w:pStyle w:val="ListParagraph"/>
+        <w:numPr>
+          <w:ilvl w:val="0"/>
+          <w:numId w:val="24"/>
+        </w:numPr>
+        <w:spacing w:line="360" w:lineRule="auto"/>
+        <w:jc w:val="both"/>
+        <w:rPr>
+          <w:rFonts w:ascii="Times New Roman" w:hAnsi="Times New Roman" w:cs="Times New Roman"/>
+          <w:sz w:val="28"/>
+          <w:szCs w:val="28"/>
+        </w:rPr>
+      </w:pPr>
+      <w:r>
+        <w:rPr>
+          <w:rFonts w:ascii="Times New Roman" w:hAnsi="Times New Roman" w:cs="Times New Roman"/>
+          <w:sz w:val="28"/>
+          <w:szCs w:val="28"/>
+        </w:rPr>
+        <w:t xml:space="preserve">Các mối quan hệ: </w:t>
+      </w:r>
+      <w:r>
+        <w:rPr>
+          <w:rFonts w:ascii="Times New Roman" w:hAnsi="Times New Roman" w:cs="Times New Roman"/>
+          <w:sz w:val="28"/>
+          <w:szCs w:val="28"/>
+          <w:shd w:val="clear" w:color="auto" w:fill="FFFFFF"/>
+        </w:rPr>
+        <w:t>Association, Generalization,</w:t>
+      </w:r>
+      <w:r>
+        <w:rPr>
+          <w:rStyle w:val="apple-converted-space"/>
+          <w:rFonts w:ascii="Times New Roman" w:hAnsi="Times New Roman" w:cs="Times New Roman"/>
+          <w:sz w:val="28"/>
+          <w:szCs w:val="28"/>
+          <w:shd w:val="clear" w:color="auto" w:fill="FFFFFF"/>
+        </w:rPr>
+        <w:t> </w:t>
+      </w:r>
+      <w:r>
+        <w:rPr>
+          <w:rFonts w:ascii="Times New Roman" w:hAnsi="Times New Roman" w:cs="Times New Roman"/>
+          <w:sz w:val="28"/>
+          <w:szCs w:val="28"/>
+          <w:shd w:val="clear" w:color="auto" w:fill="FFFFFF"/>
+        </w:rPr>
+        <w:t>Extend giúp chỉ rõ mỗi người dùng có những chức năng như thế nào.</w:t>
+      </w:r>
+    </w:p>
+    <w:p>
+      <w:pPr>
+        <w:spacing w:line="360" w:lineRule="auto"/>
+        <w:ind w:left="720" w:firstLine="720"/>
+        <w:jc w:val="both"/>
+        <w:rPr>
+          <w:rFonts w:ascii="Times New Roman" w:hAnsi="Times New Roman" w:cs="Times New Roman"/>
+          <w:sz w:val="28"/>
+          <w:szCs w:val="28"/>
+        </w:rPr>
+      </w:pPr>
+      <w:r>
+        <w:rPr>
+          <w:rFonts w:ascii="Times New Roman" w:hAnsi="Times New Roman" w:cs="Times New Roman"/>
+          <w:sz w:val="28"/>
+          <w:szCs w:val="28"/>
+        </w:rPr>
+        <w:t>Chúng em xây dựng hệ thố</w:t>
+      </w:r>
+      <w:r>
+        <w:rPr>
+          <w:rFonts w:ascii="Times New Roman" w:hAnsi="Times New Roman" w:cs="Times New Roman"/>
+          <w:sz w:val="28"/>
+          <w:szCs w:val="28"/>
+        </w:rPr>
+        <w:t xml:space="preserve">ng ATM </w:t>
+      </w:r>
+      <w:r>
+        <w:rPr>
+          <w:rFonts w:ascii="Times New Roman" w:hAnsi="Times New Roman" w:cs="Times New Roman"/>
+          <w:sz w:val="28"/>
+          <w:szCs w:val="28"/>
+        </w:rPr>
+        <w:t>với sự tương tác chủ yếu là tương tác trực tiếp giữa khách hàng vớ</w:t>
+      </w:r>
+      <w:r>
+        <w:rPr>
+          <w:rFonts w:ascii="Times New Roman" w:hAnsi="Times New Roman" w:cs="Times New Roman"/>
+          <w:sz w:val="28"/>
+          <w:szCs w:val="28"/>
+        </w:rPr>
+        <w:t>i cây ATM</w:t>
+      </w:r>
+      <w:r>
+        <w:rPr>
+          <w:rFonts w:ascii="Times New Roman" w:hAnsi="Times New Roman" w:cs="Times New Roman"/>
+          <w:sz w:val="28"/>
+          <w:szCs w:val="28"/>
+        </w:rPr>
+        <w:t xml:space="preserve"> có liên kết với ngân hàng nên các chức năng bảo trì và sửa chữa chúng em vẫn cho vào mô hình hệ thống nhưng không phân tích thiết kế.</w:t>
+      </w:r>
+    </w:p>
+    <w:p>
+      <w:pPr>
+        <w:pStyle w:val="ListParagraph"/>
+        <w:spacing w:line="360" w:lineRule="auto"/>
+        <w:jc w:val="both"/>
+        <w:rPr>
+          <w:rFonts w:ascii="Times New Roman" w:hAnsi="Times New Roman" w:cs="Times New Roman"/>
+          <w:sz w:val="28"/>
+          <w:szCs w:val="28"/>
+        </w:rPr>
+      </w:pPr>
+      <w:r>
+        <w:rPr>
+          <w:rFonts w:ascii="Times New Roman" w:hAnsi="Times New Roman" w:cs="Times New Roman"/>
+          <w:noProof/>
+          <w:sz w:val="28"/>
+          <w:szCs w:val="28"/>
+        </w:rPr>
+        <w:drawing>
+          <wp:inline distT="0" distB="0" distL="0" distR="0" wp14:anchorId="16FBF905" wp14:editId="5B8CEE23">
+            <wp:extent cx="6372225" cy="4413998"/>
+            <wp:effectExtent l="0" t="0" r="0" b="0"/>
+            <wp:docPr id="2" name="Picture 2"/>
+            <wp:cNvGraphicFramePr>
+              <a:graphicFrameLocks xmlns:a="http://schemas.openxmlformats.org/drawingml/2006/main" noChangeAspect="1"/>
+            </wp:cNvGraphicFramePr>
+            <a:graphic xmlns:a="http://schemas.openxmlformats.org/drawingml/2006/main">
+              <a:graphicData uri="http://schemas.openxmlformats.org/drawingml/2006/picture">
+                <pic:pic xmlns:pic="http://schemas.openxmlformats.org/drawingml/2006/picture">
+                  <pic:nvPicPr>
+                    <pic:cNvPr id="1" name="atm.jpg"/>
+                    <pic:cNvPicPr/>
+                  </pic:nvPicPr>
+                  <pic:blipFill>
+                    <a:blip r:embed="rId12">
+                      <a:extLst>
+                        <a:ext uri="{28A0092B-C50C-407E-A947-70E740481C1C}">
+                          <a14:useLocalDpi xmlns:a14="http://schemas.microsoft.com/office/drawing/2010/main" val="0"/>
+                        </a:ext>
+                      </a:extLst>
+                    </a:blip>
+                    <a:stretch>
+                      <a:fillRect/>
+                    </a:stretch>
+                  </pic:blipFill>
+                  <pic:spPr>
+                    <a:xfrm>
+                      <a:off x="0" y="0"/>
+                      <a:ext cx="6390353" cy="4426555"/>
+                    </a:xfrm>
+                    <a:prstGeom prst="rect">
+                      <a:avLst/>
+                    </a:prstGeom>
+                  </pic:spPr>
+                </pic:pic>
+              </a:graphicData>
+            </a:graphic>
+          </wp:inline>
+        </w:drawing>
+      </w:r>
+    </w:p>
+    <w:p>
+      <w:pPr>
+        <w:pStyle w:val="ListParagraph"/>
+        <w:spacing w:line="360" w:lineRule="auto"/>
+        <w:ind w:firstLine="720"/>
+        <w:jc w:val="both"/>
+        <w:rPr>
+          <w:rFonts w:ascii="Times New Roman" w:hAnsi="Times New Roman" w:cs="Times New Roman"/>
+          <w:sz w:val="28"/>
+          <w:szCs w:val="28"/>
+        </w:rPr>
+      </w:pPr>
+      <w:r>
+        <w:rPr>
+          <w:rFonts w:ascii="Times New Roman" w:hAnsi="Times New Roman" w:cs="Times New Roman"/>
+          <w:sz w:val="28"/>
+          <w:szCs w:val="28"/>
+        </w:rPr>
+        <w:t>Đây chỉ là sơ đồ tổng quát của</w:t>
+      </w:r>
+      <w:r>
+        <w:rPr>
+          <w:rFonts w:ascii="Times New Roman" w:hAnsi="Times New Roman" w:cs="Times New Roman"/>
+          <w:sz w:val="28"/>
+          <w:szCs w:val="28"/>
+        </w:rPr>
+        <w:t xml:space="preserve"> </w:t>
+      </w:r>
+      <w:r>
+        <w:rPr>
+          <w:rFonts w:ascii="Times New Roman" w:hAnsi="Times New Roman" w:cs="Times New Roman"/>
+          <w:sz w:val="28"/>
+          <w:szCs w:val="28"/>
+        </w:rPr>
+        <w:t>hệ thố</w:t>
+      </w:r>
+      <w:r>
+        <w:rPr>
+          <w:rFonts w:ascii="Times New Roman" w:hAnsi="Times New Roman" w:cs="Times New Roman"/>
+          <w:sz w:val="28"/>
+          <w:szCs w:val="28"/>
+        </w:rPr>
+        <w:t xml:space="preserve">ng, </w:t>
+      </w:r>
+      <w:r>
+        <w:rPr>
+          <w:rFonts w:ascii="Times New Roman" w:hAnsi="Times New Roman" w:cs="Times New Roman"/>
+          <w:sz w:val="28"/>
+          <w:szCs w:val="28"/>
+        </w:rPr>
+        <w:t>chúng em sẽ thiết kế và mô tả cụ thể các chức năng trong các sơ đồ tiếp theo ở các phần sau.</w:t>
+      </w:r>
     </w:p>
     <w:p>
       <w:pPr>
@@ -6165,7 +6498,7 @@
           <w:lang w:val="vi-VN"/>
         </w:rPr>
       </w:pPr>
-      <w:bookmarkStart w:id="15" w:name="_Toc440051515"/>
+      <w:bookmarkStart w:id="14" w:name="_Toc440051515"/>
       <w:r>
         <w:rPr>
           <w:rFonts w:cs="Times New Roman"/>
@@ -6175,7 +6508,7 @@
         <w:lastRenderedPageBreak/>
         <w:t>Biểu đồ hoạt động</w:t>
       </w:r>
-      <w:bookmarkEnd w:id="15"/>
+      <w:bookmarkEnd w:id="14"/>
     </w:p>
     <w:p>
       <w:pPr>
@@ -6455,7 +6788,7 @@
                     </pic:cNvPicPr>
                   </pic:nvPicPr>
                   <pic:blipFill>
-                    <a:blip r:embed="rId12">
+                    <a:blip r:embed="rId13">
                       <a:extLst>
                         <a:ext uri="{28A0092B-C50C-407E-A947-70E740481C1C}">
                           <a14:useLocalDpi xmlns:a14="http://schemas.microsoft.com/office/drawing/2010/main" val="0"/>
@@ -6777,7 +7110,7 @@
                     </pic:cNvPicPr>
                   </pic:nvPicPr>
                   <pic:blipFill>
-                    <a:blip r:embed="rId13">
+                    <a:blip r:embed="rId14">
                       <a:extLst>
                         <a:ext uri="{28A0092B-C50C-407E-A947-70E740481C1C}">
                           <a14:useLocalDpi xmlns:a14="http://schemas.microsoft.com/office/drawing/2010/main" val="0"/>
@@ -7127,7 +7460,7 @@
                     </pic:cNvPicPr>
                   </pic:nvPicPr>
                   <pic:blipFill>
-                    <a:blip r:embed="rId14">
+                    <a:blip r:embed="rId15">
                       <a:extLst>
                         <a:ext uri="{28A0092B-C50C-407E-A947-70E740481C1C}">
                           <a14:useLocalDpi xmlns:a14="http://schemas.microsoft.com/office/drawing/2010/main" val="0"/>
@@ -7222,7 +7555,7 @@
                     </pic:cNvPicPr>
                   </pic:nvPicPr>
                   <pic:blipFill>
-                    <a:blip r:embed="rId15">
+                    <a:blip r:embed="rId16">
                       <a:extLst>
                         <a:ext uri="{28A0092B-C50C-407E-A947-70E740481C1C}">
                           <a14:useLocalDpi xmlns:a14="http://schemas.microsoft.com/office/drawing/2010/main" val="0"/>
@@ -7804,7 +8137,7 @@
                     </pic:cNvPicPr>
                   </pic:nvPicPr>
                   <pic:blipFill>
-                    <a:blip r:embed="rId16">
+                    <a:blip r:embed="rId17">
                       <a:extLst>
                         <a:ext uri="{28A0092B-C50C-407E-A947-70E740481C1C}">
                           <a14:useLocalDpi xmlns:a14="http://schemas.microsoft.com/office/drawing/2010/main" val="0"/>
@@ -8125,7 +8458,7 @@
                     </pic:cNvPicPr>
                   </pic:nvPicPr>
                   <pic:blipFill>
-                    <a:blip r:embed="rId17">
+                    <a:blip r:embed="rId18">
                       <a:extLst>
                         <a:ext uri="{28A0092B-C50C-407E-A947-70E740481C1C}">
                           <a14:useLocalDpi xmlns:a14="http://schemas.microsoft.com/office/drawing/2010/main" val="0"/>
@@ -8177,7 +8510,7 @@
           <w:lang w:val="vi-VN"/>
         </w:rPr>
       </w:pPr>
-      <w:bookmarkStart w:id="16" w:name="_Toc440051516"/>
+      <w:bookmarkStart w:id="15" w:name="_Toc440051516"/>
       <w:r>
         <w:rPr>
           <w:rFonts w:cs="Times New Roman"/>
@@ -8186,108 +8519,95 @@
         <w:lastRenderedPageBreak/>
         <w:t>Biểu đồ trình tự</w:t>
       </w:r>
-      <w:bookmarkEnd w:id="16"/>
-    </w:p>
-    <w:p>
-      <w:pPr>
-        <w:rPr>
-          <w:rFonts w:ascii="Times New Roman" w:hAnsi="Times New Roman" w:cs="Times New Roman"/>
-          <w:lang w:val="vi-VN"/>
-        </w:rPr>
-      </w:pPr>
+      <w:bookmarkEnd w:id="15"/>
     </w:p>
     <w:p>
       <w:pPr>
         <w:rPr>
           <w:rStyle w:val="SubtleEmphasis"/>
           <w:rFonts w:cs="Times New Roman"/>
-          <w:b/>
-          <w:lang w:val="vi-VN"/>
-        </w:rPr>
-      </w:pPr>
-      <w:r>
+          <w:lang w:val="vi-VN"/>
+        </w:rPr>
+      </w:pPr>
+    </w:p>
+    <w:p>
+      <w:pPr>
         <w:rPr>
           <w:rStyle w:val="SubtleEmphasis"/>
           <w:rFonts w:cs="Times New Roman"/>
           <w:lang w:val="vi-VN"/>
         </w:rPr>
-        <w:t>a, Biểu đồ</w:t>
-      </w:r>
+      </w:pPr>
     </w:p>
     <w:p>
       <w:pPr>
         <w:rPr>
           <w:rStyle w:val="SubtleEmphasis"/>
           <w:rFonts w:cs="Times New Roman"/>
-          <w:lang w:val="vi-VN"/>
-        </w:rPr>
-      </w:pPr>
-      <w:r>
+        </w:rPr>
+      </w:pPr>
+    </w:p>
+    <w:p>
+      <w:pPr>
         <w:rPr>
           <w:rStyle w:val="SubtleEmphasis"/>
           <w:rFonts w:cs="Times New Roman"/>
-          <w:lang w:val="vi-VN"/>
-        </w:rPr>
-        <w:t>b, Biểu đồ</w:t>
-      </w:r>
+        </w:rPr>
+      </w:pPr>
     </w:p>
     <w:p>
       <w:pPr>
         <w:rPr>
           <w:rStyle w:val="SubtleEmphasis"/>
           <w:rFonts w:cs="Times New Roman"/>
-          <w:lang w:val="vi-VN"/>
-        </w:rPr>
-      </w:pPr>
-      <w:r>
+        </w:rPr>
+      </w:pPr>
+    </w:p>
+    <w:p>
+      <w:pPr>
         <w:rPr>
           <w:rStyle w:val="SubtleEmphasis"/>
           <w:rFonts w:cs="Times New Roman"/>
-          <w:lang w:val="vi-VN"/>
-        </w:rPr>
-        <w:t>c, Biểu đồ</w:t>
-      </w:r>
+        </w:rPr>
+      </w:pPr>
     </w:p>
     <w:p>
       <w:pPr>
         <w:rPr>
           <w:rStyle w:val="SubtleEmphasis"/>
           <w:rFonts w:cs="Times New Roman"/>
-          <w:lang w:val="vi-VN"/>
-        </w:rPr>
-      </w:pPr>
-      <w:r>
+        </w:rPr>
+      </w:pPr>
+    </w:p>
+    <w:p>
+      <w:pPr>
         <w:rPr>
           <w:rStyle w:val="SubtleEmphasis"/>
           <w:rFonts w:cs="Times New Roman"/>
-          <w:lang w:val="vi-VN"/>
-        </w:rPr>
-        <w:t>d, Biểu đồ</w:t>
-      </w:r>
+        </w:rPr>
+      </w:pPr>
     </w:p>
     <w:p>
       <w:pPr>
         <w:rPr>
           <w:rStyle w:val="SubtleEmphasis"/>
           <w:rFonts w:cs="Times New Roman"/>
-          <w:lang w:val="vi-VN"/>
-        </w:rPr>
-      </w:pPr>
-      <w:r>
+        </w:rPr>
+      </w:pPr>
+    </w:p>
+    <w:p>
+      <w:pPr>
         <w:rPr>
           <w:rStyle w:val="SubtleEmphasis"/>
           <w:rFonts w:cs="Times New Roman"/>
-          <w:lang w:val="vi-VN"/>
-        </w:rPr>
-        <w:t>e, Biểu đồ</w:t>
-      </w:r>
+        </w:rPr>
+      </w:pPr>
     </w:p>
     <w:p>
       <w:pPr>
         <w:rPr>
           <w:rStyle w:val="SubtleEmphasis"/>
           <w:rFonts w:cs="Times New Roman"/>
-          <w:lang w:val="vi-VN"/>
         </w:rPr>
       </w:pPr>
     </w:p>
@@ -8296,7 +8616,6 @@
         <w:rPr>
           <w:rStyle w:val="SubtleEmphasis"/>
           <w:rFonts w:cs="Times New Roman"/>
-          <w:lang w:val="vi-VN"/>
         </w:rPr>
       </w:pPr>
     </w:p>
@@ -8361,6 +8680,7 @@
         <w:rPr>
           <w:rStyle w:val="SubtleEmphasis"/>
           <w:rFonts w:cs="Times New Roman"/>
+          <w:lang w:val="vi-VN"/>
         </w:rPr>
       </w:pPr>
     </w:p>
@@ -8369,6 +8689,7 @@
         <w:rPr>
           <w:rStyle w:val="SubtleEmphasis"/>
           <w:rFonts w:cs="Times New Roman"/>
+          <w:lang w:val="vi-VN"/>
         </w:rPr>
       </w:pPr>
     </w:p>
@@ -8377,6 +8698,7 @@
         <w:rPr>
           <w:rStyle w:val="SubtleEmphasis"/>
           <w:rFonts w:cs="Times New Roman"/>
+          <w:lang w:val="vi-VN"/>
         </w:rPr>
       </w:pPr>
     </w:p>
@@ -8385,65 +8707,11 @@
         <w:rPr>
           <w:rStyle w:val="SubtleEmphasis"/>
           <w:rFonts w:cs="Times New Roman"/>
-        </w:rPr>
-      </w:pPr>
-    </w:p>
-    <w:p>
-      <w:pPr>
-        <w:rPr>
-          <w:rStyle w:val="SubtleEmphasis"/>
-          <w:rFonts w:cs="Times New Roman"/>
-        </w:rPr>
-      </w:pPr>
-    </w:p>
-    <w:p>
-      <w:pPr>
-        <w:rPr>
-          <w:rStyle w:val="SubtleEmphasis"/>
-          <w:rFonts w:cs="Times New Roman"/>
-        </w:rPr>
-      </w:pPr>
-    </w:p>
-    <w:p>
-      <w:pPr>
-        <w:rPr>
-          <w:rStyle w:val="SubtleEmphasis"/>
-          <w:rFonts w:cs="Times New Roman"/>
-        </w:rPr>
-      </w:pPr>
-    </w:p>
-    <w:p>
-      <w:pPr>
-        <w:rPr>
-          <w:rStyle w:val="SubtleEmphasis"/>
-          <w:rFonts w:cs="Times New Roman"/>
-        </w:rPr>
-      </w:pPr>
-    </w:p>
-    <w:p>
-      <w:pPr>
-        <w:rPr>
-          <w:rStyle w:val="SubtleEmphasis"/>
-          <w:rFonts w:cs="Times New Roman"/>
-        </w:rPr>
-      </w:pPr>
-    </w:p>
-    <w:p>
-      <w:pPr>
-        <w:rPr>
-          <w:rStyle w:val="SubtleEmphasis"/>
-          <w:rFonts w:cs="Times New Roman"/>
-        </w:rPr>
-      </w:pPr>
-    </w:p>
-    <w:p>
-      <w:pPr>
-        <w:rPr>
-          <w:rStyle w:val="SubtleEmphasis"/>
-          <w:rFonts w:cs="Times New Roman"/>
-          <w:lang w:val="vi-VN"/>
-        </w:rPr>
-      </w:pPr>
+          <w:lang w:val="vi-VN"/>
+        </w:rPr>
+      </w:pPr>
+      <w:bookmarkStart w:id="16" w:name="_GoBack"/>
+      <w:bookmarkEnd w:id="16"/>
     </w:p>
     <w:p>
       <w:pPr>
@@ -8465,6 +8733,7 @@
           <w:rFonts w:cs="Times New Roman"/>
           <w:lang w:val="vi-VN"/>
         </w:rPr>
+        <w:lastRenderedPageBreak/>
         <w:t>Biểu đồ lớp</w:t>
       </w:r>
       <w:bookmarkEnd w:id="17"/>
@@ -8498,10 +8767,11 @@
       <w:r>
         <w:rPr>
           <w:rFonts w:ascii="Times New Roman" w:hAnsi="Times New Roman" w:cs="Times New Roman"/>
+          <w:lang w:val="vi-VN"/>
         </w:rPr>
         <w:pict>
-          <v:shape id="_x0000_i1028" type="#_x0000_t75" style="width:540.75pt;height:324.75pt">
-            <v:imagedata r:id="rId18" o:title="Class"/>
+          <v:shape id="_x0000_i1028" type="#_x0000_t75" style="width:533.25pt;height:378pt">
+            <v:imagedata r:id="rId19" o:title="ClassDiagram"/>
           </v:shape>
         </w:pict>
       </w:r>
@@ -8568,60 +8838,110 @@
     </w:p>
     <w:p>
       <w:pPr>
-        <w:ind w:left="720"/>
-        <w:jc w:val="both"/>
-        <w:rPr>
-          <w:rFonts w:ascii="Times New Roman" w:hAnsi="Times New Roman" w:cs="Times New Roman"/>
-          <w:sz w:val="28"/>
-          <w:lang w:val="vi-VN"/>
-        </w:rPr>
-      </w:pPr>
-      <w:r>
-        <w:rPr>
-          <w:rFonts w:ascii="Times New Roman" w:hAnsi="Times New Roman" w:cs="Times New Roman"/>
-          <w:sz w:val="28"/>
-          <w:lang w:val="vi-VN"/>
-        </w:rPr>
-        <w:t>Công nghệ sử dụng là: Nhúng</w:t>
-      </w:r>
-    </w:p>
-    <w:p>
-      <w:pPr>
-        <w:ind w:left="720"/>
-        <w:jc w:val="both"/>
-        <w:rPr>
-          <w:rFonts w:ascii="Times New Roman" w:hAnsi="Times New Roman" w:cs="Times New Roman"/>
-          <w:sz w:val="28"/>
-          <w:lang w:val="vi-VN"/>
-        </w:rPr>
-      </w:pPr>
-      <w:r>
-        <w:rPr>
-          <w:rFonts w:ascii="Times New Roman" w:hAnsi="Times New Roman" w:cs="Times New Roman"/>
-          <w:sz w:val="28"/>
-          <w:lang w:val="vi-VN"/>
-        </w:rPr>
-        <w:t>Ngôn ngữ sử dụng: Java ???</w:t>
-      </w:r>
-    </w:p>
-    <w:p>
-      <w:pPr>
-        <w:ind w:left="720"/>
-        <w:jc w:val="both"/>
-        <w:rPr>
-          <w:rFonts w:ascii="Times New Roman" w:hAnsi="Times New Roman" w:cs="Times New Roman"/>
-          <w:sz w:val="28"/>
-          <w:lang w:val="vi-VN"/>
-        </w:rPr>
-      </w:pPr>
-      <w:r>
-        <w:rPr>
-          <w:rFonts w:ascii="Times New Roman" w:hAnsi="Times New Roman" w:cs="Times New Roman"/>
-          <w:sz w:val="28"/>
-          <w:lang w:val="vi-VN"/>
-        </w:rPr>
-        <w:t>IDE: Netbeans</w:t>
-      </w:r>
+        <w:rPr>
+          <w:lang w:val="vi-VN"/>
+        </w:rPr>
+      </w:pPr>
+    </w:p>
+    <w:p>
+      <w:pPr>
+        <w:pStyle w:val="ListParagraph"/>
+        <w:numPr>
+          <w:ilvl w:val="0"/>
+          <w:numId w:val="21"/>
+        </w:numPr>
+        <w:rPr>
+          <w:rFonts w:ascii="Times New Roman" w:hAnsi="Times New Roman" w:cs="Times New Roman"/>
+          <w:noProof/>
+          <w:sz w:val="28"/>
+          <w:lang w:val="vi-VN"/>
+        </w:rPr>
+      </w:pPr>
+      <w:r>
+        <w:rPr>
+          <w:rFonts w:ascii="Times New Roman" w:hAnsi="Times New Roman" w:cs="Times New Roman"/>
+          <w:noProof/>
+          <w:sz w:val="28"/>
+        </w:rPr>
+        <w:t>Nhúng</w:t>
+      </w:r>
+    </w:p>
+    <w:p>
+      <w:pPr>
+        <w:pStyle w:val="ListParagraph"/>
+        <w:numPr>
+          <w:ilvl w:val="0"/>
+          <w:numId w:val="21"/>
+        </w:numPr>
+        <w:spacing w:after="200" w:line="276" w:lineRule="auto"/>
+        <w:rPr>
+          <w:rFonts w:ascii="Times New Roman" w:hAnsi="Times New Roman" w:cs="Times New Roman"/>
+          <w:noProof/>
+          <w:sz w:val="28"/>
+        </w:rPr>
+      </w:pPr>
+      <w:r>
+        <w:rPr>
+          <w:rFonts w:ascii="Times New Roman" w:hAnsi="Times New Roman" w:cs="Times New Roman"/>
+          <w:noProof/>
+          <w:sz w:val="28"/>
+        </w:rPr>
+        <w:t xml:space="preserve">Hệ điều hành sử dụng là </w:t>
+      </w:r>
+      <w:r>
+        <w:rPr>
+          <w:rStyle w:val="apple-converted-space"/>
+          <w:rFonts w:ascii="Times New Roman" w:hAnsi="Times New Roman" w:cs="Times New Roman"/>
+          <w:noProof/>
+          <w:color w:val="252525"/>
+          <w:sz w:val="27"/>
+          <w:szCs w:val="21"/>
+          <w:shd w:val="clear" w:color="auto" w:fill="FFFFFF"/>
+        </w:rPr>
+        <w:t> </w:t>
+      </w:r>
+      <w:r>
+        <w:rPr>
+          <w:rFonts w:ascii="Times New Roman" w:hAnsi="Times New Roman" w:cs="Times New Roman"/>
+          <w:noProof/>
+          <w:sz w:val="28"/>
+        </w:rPr>
+        <w:t>Window XP Embedded (XPe), hệ điều hành phổ biến hiện nay trên các máy ATM.</w:t>
+      </w:r>
+    </w:p>
+    <w:p>
+      <w:pPr>
+        <w:pStyle w:val="ListParagraph"/>
+        <w:numPr>
+          <w:ilvl w:val="0"/>
+          <w:numId w:val="21"/>
+        </w:numPr>
+        <w:spacing w:after="200" w:line="276" w:lineRule="auto"/>
+        <w:rPr>
+          <w:rFonts w:ascii="Times New Roman" w:hAnsi="Times New Roman" w:cs="Times New Roman"/>
+          <w:noProof/>
+          <w:sz w:val="28"/>
+        </w:rPr>
+      </w:pPr>
+      <w:r>
+        <w:rPr>
+          <w:rFonts w:ascii="Times New Roman" w:hAnsi="Times New Roman" w:cs="Times New Roman"/>
+          <w:noProof/>
+          <w:sz w:val="28"/>
+        </w:rPr>
+        <w:t>Ngôn ngữ lập trình hệ thông ATM là Java.</w:t>
+      </w:r>
+    </w:p>
+    <w:p>
+      <w:pPr>
+        <w:pStyle w:val="ListParagraph"/>
+        <w:spacing w:after="200" w:line="276" w:lineRule="auto"/>
+        <w:rPr>
+          <w:rFonts w:ascii="Times New Roman" w:hAnsi="Times New Roman" w:cs="Times New Roman"/>
+          <w:noProof/>
+          <w:sz w:val="28"/>
+        </w:rPr>
+      </w:pPr>
     </w:p>
     <w:p>
       <w:pPr>
@@ -8630,113 +8950,88 @@
           <w:ilvl w:val="0"/>
           <w:numId w:val="10"/>
         </w:numPr>
-        <w:jc w:val="both"/>
-        <w:rPr>
-          <w:rFonts w:cs="Times New Roman"/>
-          <w:lang w:val="vi-VN"/>
-        </w:rPr>
-      </w:pPr>
-      <w:bookmarkStart w:id="20" w:name="_Toc440051520"/>
-      <w:r>
-        <w:rPr>
-          <w:rFonts w:cs="Times New Roman"/>
-          <w:lang w:val="vi-VN"/>
-        </w:rPr>
-        <w:t>Giải thích:</w:t>
-      </w:r>
-      <w:bookmarkEnd w:id="20"/>
-    </w:p>
-    <w:p>
-      <w:pPr>
-        <w:ind w:left="720"/>
-        <w:jc w:val="both"/>
-        <w:rPr>
-          <w:rFonts w:ascii="Times New Roman" w:hAnsi="Times New Roman" w:cs="Times New Roman"/>
-          <w:sz w:val="28"/>
-          <w:lang w:val="vi-VN"/>
-        </w:rPr>
-      </w:pPr>
-    </w:p>
-    <w:p>
-      <w:pPr>
-        <w:ind w:left="720"/>
-        <w:jc w:val="both"/>
-        <w:rPr>
-          <w:rFonts w:ascii="Times New Roman" w:hAnsi="Times New Roman" w:cs="Times New Roman"/>
-          <w:sz w:val="28"/>
-          <w:lang w:val="vi-VN"/>
-        </w:rPr>
-      </w:pPr>
-      <w:r>
-        <w:rPr>
-          <w:rFonts w:ascii="Times New Roman" w:hAnsi="Times New Roman" w:cs="Times New Roman"/>
-          <w:sz w:val="28"/>
-          <w:lang w:val="vi-VN"/>
-        </w:rPr>
-        <w:t>Công nghệ Nhúng cho phép nhúng mã nguồn từ những ngôn ngữ cấp cao như: C, C++, Java,… vào những hệ thống phần cứ</w:t>
-      </w:r>
-      <w:r>
-        <w:rPr>
-          <w:rFonts w:ascii="Times New Roman" w:hAnsi="Times New Roman" w:cs="Times New Roman"/>
-          <w:sz w:val="28"/>
-          <w:lang w:val="vi-VN"/>
-        </w:rPr>
-        <w:t xml:space="preserve">ng. </w:t>
-      </w:r>
-    </w:p>
-    <w:p>
-      <w:pPr>
-        <w:ind w:left="720"/>
-        <w:jc w:val="both"/>
-        <w:rPr>
-          <w:rFonts w:ascii="Times New Roman" w:hAnsi="Times New Roman" w:cs="Times New Roman"/>
-          <w:sz w:val="28"/>
-          <w:lang w:val="vi-VN"/>
-        </w:rPr>
-      </w:pPr>
-      <w:r>
-        <w:rPr>
-          <w:rFonts w:ascii="Times New Roman" w:hAnsi="Times New Roman" w:cs="Times New Roman"/>
-          <w:sz w:val="28"/>
-          <w:lang w:val="vi-VN"/>
-        </w:rPr>
-        <w:t>C</w:t>
-      </w:r>
-      <w:r>
-        <w:rPr>
-          <w:rFonts w:ascii="Times New Roman" w:hAnsi="Times New Roman" w:cs="Times New Roman"/>
-          <w:sz w:val="28"/>
-          <w:lang w:val="vi-VN"/>
-        </w:rPr>
-        <w:t>ho phép phần cứng thực hiện hành động những đoạn lệnh đã cho trước</w:t>
-      </w:r>
-      <w:r>
-        <w:rPr>
-          <w:rFonts w:ascii="Times New Roman" w:hAnsi="Times New Roman" w:cs="Times New Roman"/>
-          <w:sz w:val="28"/>
-          <w:lang w:val="vi-VN"/>
-        </w:rPr>
-        <w:t>. Hệ thống ATM là một loại như vậy.</w:t>
-      </w:r>
-    </w:p>
-    <w:p>
-      <w:pPr>
-        <w:ind w:left="720"/>
-        <w:jc w:val="both"/>
-        <w:rPr>
-          <w:rFonts w:ascii="Times New Roman" w:hAnsi="Times New Roman" w:cs="Times New Roman"/>
-          <w:sz w:val="28"/>
-          <w:lang w:val="vi-VN"/>
-        </w:rPr>
-      </w:pPr>
-      <w:r>
-        <w:rPr>
-          <w:rFonts w:ascii="Times New Roman" w:hAnsi="Times New Roman" w:cs="Times New Roman"/>
-          <w:sz w:val="28"/>
-          <w:lang w:val="vi-VN"/>
-        </w:rPr>
-        <w:t>Trên thực tế hiện nay, các ATM đang sử dụng chủ yếu hệ điều hành Window XP, xu hướng chuyển lên Window 7 do Microsoft ngừng hỗ trợ hệ điều hành XP. cũng được coi là Công nghệ Nhúng.</w:t>
-      </w:r>
+        <w:rPr>
+          <w:noProof/>
+        </w:rPr>
+      </w:pPr>
+      <w:r>
+        <w:rPr>
+          <w:noProof/>
+        </w:rPr>
+        <w:t xml:space="preserve">Giải thích </w:t>
+      </w:r>
+    </w:p>
+    <w:p/>
+    <w:p>
+      <w:pPr>
+        <w:ind w:firstLine="360"/>
+        <w:rPr>
+          <w:rFonts w:ascii="Times New Roman" w:hAnsi="Times New Roman" w:cs="Times New Roman"/>
+          <w:noProof/>
+          <w:color w:val="252525"/>
+          <w:sz w:val="28"/>
+          <w:szCs w:val="21"/>
+          <w:shd w:val="clear" w:color="auto" w:fill="FFFFFF"/>
+        </w:rPr>
+      </w:pPr>
+      <w:r>
+        <w:rPr>
+          <w:rFonts w:ascii="Times New Roman" w:hAnsi="Times New Roman" w:cs="Times New Roman"/>
+          <w:noProof/>
+          <w:sz w:val="28"/>
+        </w:rPr>
+        <w:t>Window XP Embedded (XPe</w:t>
+      </w:r>
+      <w:r>
+        <w:rPr>
+          <w:rFonts w:ascii="Times New Roman" w:hAnsi="Times New Roman" w:cs="Times New Roman"/>
+          <w:noProof/>
+          <w:sz w:val="30"/>
+        </w:rPr>
+        <w:t xml:space="preserve"> là phiên bản rút gọn của Windows XP </w:t>
+      </w:r>
+      <w:r>
+        <w:rPr>
+          <w:rFonts w:ascii="Times New Roman" w:hAnsi="Times New Roman" w:cs="Times New Roman"/>
+          <w:noProof/>
+          <w:color w:val="252525"/>
+          <w:sz w:val="28"/>
+          <w:szCs w:val="21"/>
+          <w:shd w:val="clear" w:color="auto" w:fill="FFFFFF"/>
+        </w:rPr>
+        <w:t>Professional. XPe cũng cung cấp đầy đủ Windown API, có thể chạy trên các thiết bị có cấu hình thấp chỉ với 32MB bộ nhớ, 32MB RAM. Do đó, XPe là một hệ điều hành hợp lý để sử dụng trên máy ATM.</w:t>
+      </w:r>
+    </w:p>
+    <w:p>
+      <w:pPr>
+        <w:ind w:firstLine="360"/>
+        <w:rPr>
+          <w:rFonts w:ascii="Times New Roman" w:hAnsi="Times New Roman" w:cs="Times New Roman"/>
+          <w:noProof/>
+          <w:color w:val="252525"/>
+          <w:sz w:val="28"/>
+          <w:szCs w:val="21"/>
+          <w:shd w:val="clear" w:color="auto" w:fill="FFFFFF"/>
+        </w:rPr>
+      </w:pPr>
+      <w:r>
+        <w:rPr>
+          <w:rFonts w:ascii="Times New Roman" w:hAnsi="Times New Roman" w:cs="Times New Roman"/>
+          <w:noProof/>
+          <w:color w:val="252525"/>
+          <w:sz w:val="28"/>
+          <w:szCs w:val="21"/>
+          <w:shd w:val="clear" w:color="auto" w:fill="FFFFFF"/>
+        </w:rPr>
+        <w:t xml:space="preserve">Java là một nền tảng để phát triển ứng dụng, thuần hướng đôí tượng. Với châm ngôn “Write once, run everywhere”, Java platform có thể chạy trên mọi hệ điều hành. Do đó, chúng em lựa chọn ngôn ngữ Java để lập trình cho hệ thông ATM. </w:t>
+      </w:r>
+    </w:p>
+    <w:p>
+      <w:pPr>
+        <w:rPr>
+          <w:noProof/>
+        </w:rPr>
+      </w:pPr>
     </w:p>
     <w:p>
       <w:pPr>
@@ -8782,7 +9077,7 @@
           <w:lang w:val="vi-VN"/>
         </w:rPr>
       </w:pPr>
-      <w:bookmarkStart w:id="21" w:name="_Toc440051521"/>
+      <w:bookmarkStart w:id="20" w:name="_Toc440051521"/>
       <w:r>
         <w:rPr>
           <w:rFonts w:cs="Times New Roman"/>
@@ -8792,7 +9087,7 @@
         <w:lastRenderedPageBreak/>
         <w:t>Phần 5: Kiểm thử</w:t>
       </w:r>
-      <w:bookmarkEnd w:id="21"/>
+      <w:bookmarkEnd w:id="20"/>
     </w:p>
     <w:p>
       <w:pPr>
@@ -8854,7 +9149,7 @@
           <w:lang w:val="vi-VN"/>
         </w:rPr>
       </w:pPr>
-      <w:bookmarkStart w:id="22" w:name="_Toc440051522"/>
+      <w:bookmarkStart w:id="21" w:name="_Toc440051522"/>
       <w:r>
         <w:rPr>
           <w:rFonts w:cs="Times New Roman"/>
@@ -8862,7 +9157,7 @@
         </w:rPr>
         <w:t>Tổng quan</w:t>
       </w:r>
-      <w:bookmarkEnd w:id="22"/>
+      <w:bookmarkEnd w:id="21"/>
     </w:p>
     <w:p>
       <w:pPr>
@@ -8974,7 +9269,7 @@
           <w:lang w:val="vi-VN"/>
         </w:rPr>
       </w:pPr>
-      <w:bookmarkStart w:id="23" w:name="_Toc440051523"/>
+      <w:bookmarkStart w:id="22" w:name="_Toc440051523"/>
       <w:r>
         <w:rPr>
           <w:rFonts w:cs="Times New Roman"/>
@@ -8982,7 +9277,7 @@
         </w:rPr>
         <w:t>Kế hoạch kiểm thử</w:t>
       </w:r>
-      <w:bookmarkEnd w:id="23"/>
+      <w:bookmarkEnd w:id="22"/>
     </w:p>
     <w:p>
       <w:pPr>
@@ -9650,7 +9945,7 @@
           <w:lang w:val="vi-VN"/>
         </w:rPr>
       </w:pPr>
-      <w:bookmarkStart w:id="24" w:name="_Toc440051524"/>
+      <w:bookmarkStart w:id="23" w:name="_Toc440051524"/>
       <w:r>
         <w:rPr>
           <w:rFonts w:cs="Times New Roman"/>
@@ -9658,7 +9953,7 @@
         </w:rPr>
         <w:t>Thiết kế các trường hợp kiểm thử</w:t>
       </w:r>
-      <w:bookmarkEnd w:id="24"/>
+      <w:bookmarkEnd w:id="23"/>
     </w:p>
     <w:p>
       <w:pPr>
@@ -9733,7 +10028,7 @@
       <w:pPr>
         <w:pStyle w:val="ListParagraph"/>
         <w:ind w:left="0"/>
-        <w:jc w:val="both"/>
+        <w:jc w:val="center"/>
         <w:rPr>
           <w:rFonts w:ascii="Times New Roman" w:hAnsi="Times New Roman" w:cs="Times New Roman"/>
           <w:sz w:val="28"/>
@@ -9741,6 +10036,19 @@
           <w:lang w:val="vi-VN"/>
         </w:rPr>
       </w:pPr>
+    </w:p>
+    <w:p>
+      <w:pPr>
+        <w:pStyle w:val="ListParagraph"/>
+        <w:ind w:left="0"/>
+        <w:jc w:val="center"/>
+        <w:rPr>
+          <w:rFonts w:ascii="Times New Roman" w:hAnsi="Times New Roman" w:cs="Times New Roman"/>
+          <w:sz w:val="28"/>
+          <w:szCs w:val="24"/>
+          <w:lang w:val="vi-VN"/>
+        </w:rPr>
+      </w:pPr>
       <w:r>
         <w:rPr>
           <w:rFonts w:ascii="Times New Roman" w:hAnsi="Times New Roman" w:cs="Times New Roman"/>
@@ -9748,47 +10056,11 @@
           <w:sz w:val="28"/>
           <w:szCs w:val="24"/>
         </w:rPr>
-        <w:drawing>
-          <wp:inline distT="0" distB="0" distL="0" distR="0">
-            <wp:extent cx="5925820" cy="3999230"/>
-            <wp:effectExtent l="0" t="0" r="0" b="1270"/>
-            <wp:docPr id="3" name="Picture 3"/>
-            <wp:cNvGraphicFramePr>
-              <a:graphicFrameLocks xmlns:a="http://schemas.openxmlformats.org/drawingml/2006/main" noChangeAspect="1"/>
-            </wp:cNvGraphicFramePr>
-            <a:graphic xmlns:a="http://schemas.openxmlformats.org/drawingml/2006/main">
-              <a:graphicData uri="http://schemas.openxmlformats.org/drawingml/2006/picture">
-                <pic:pic xmlns:pic="http://schemas.openxmlformats.org/drawingml/2006/picture">
-                  <pic:nvPicPr>
-                    <pic:cNvPr id="0" name="1.png"/>
-                    <pic:cNvPicPr/>
-                  </pic:nvPicPr>
-                  <pic:blipFill>
-                    <a:blip r:embed="rId19">
-                      <a:extLst>
-                        <a:ext uri="{28A0092B-C50C-407E-A947-70E740481C1C}">
-                          <a14:useLocalDpi xmlns:a14="http://schemas.microsoft.com/office/drawing/2010/main" val="0"/>
-                        </a:ext>
-                      </a:extLst>
-                    </a:blip>
-                    <a:stretch>
-                      <a:fillRect/>
-                    </a:stretch>
-                  </pic:blipFill>
-                  <pic:spPr>
-                    <a:xfrm>
-                      <a:off x="0" y="0"/>
-                      <a:ext cx="5925820" cy="3999230"/>
-                    </a:xfrm>
-                    <a:prstGeom prst="rect">
-                      <a:avLst/>
-                    </a:prstGeom>
-                  </pic:spPr>
-                </pic:pic>
-              </a:graphicData>
-            </a:graphic>
-          </wp:inline>
-        </w:drawing>
+        <w:pict>
+          <v:shape id="_x0000_i1029" type="#_x0000_t75" style="width:523.5pt;height:246pt">
+            <v:imagedata r:id="rId20" o:title="Capture"/>
+          </v:shape>
+        </w:pict>
       </w:r>
     </w:p>
     <w:p>
@@ -9826,16 +10098,67 @@
           <w:rFonts w:ascii="Times New Roman" w:hAnsi="Times New Roman" w:cs="Times New Roman"/>
           <w:sz w:val="28"/>
           <w:szCs w:val="24"/>
-        </w:rPr>
-      </w:pPr>
-      <w:r>
+          <w:lang w:val="vi-VN"/>
+        </w:rPr>
+      </w:pPr>
+    </w:p>
+    <w:p>
+      <w:pPr>
+        <w:pStyle w:val="ListParagraph"/>
+        <w:ind w:left="0"/>
+        <w:jc w:val="both"/>
         <w:rPr>
           <w:rFonts w:ascii="Times New Roman" w:hAnsi="Times New Roman" w:cs="Times New Roman"/>
           <w:sz w:val="28"/>
           <w:szCs w:val="24"/>
           <w:lang w:val="vi-VN"/>
         </w:rPr>
-        <w:lastRenderedPageBreak/>
+      </w:pPr>
+    </w:p>
+    <w:p>
+      <w:pPr>
+        <w:pStyle w:val="ListParagraph"/>
+        <w:ind w:left="0"/>
+        <w:jc w:val="both"/>
+        <w:rPr>
+          <w:rFonts w:ascii="Times New Roman" w:hAnsi="Times New Roman" w:cs="Times New Roman"/>
+          <w:sz w:val="28"/>
+          <w:szCs w:val="24"/>
+          <w:lang w:val="vi-VN"/>
+        </w:rPr>
+      </w:pPr>
+    </w:p>
+    <w:p>
+      <w:pPr>
+        <w:pStyle w:val="ListParagraph"/>
+        <w:ind w:left="0"/>
+        <w:jc w:val="both"/>
+        <w:rPr>
+          <w:rFonts w:ascii="Times New Roman" w:hAnsi="Times New Roman" w:cs="Times New Roman"/>
+          <w:sz w:val="28"/>
+          <w:szCs w:val="24"/>
+          <w:lang w:val="vi-VN"/>
+        </w:rPr>
+      </w:pPr>
+    </w:p>
+    <w:p>
+      <w:pPr>
+        <w:pStyle w:val="ListParagraph"/>
+        <w:ind w:left="0"/>
+        <w:jc w:val="both"/>
+        <w:rPr>
+          <w:rFonts w:ascii="Times New Roman" w:hAnsi="Times New Roman" w:cs="Times New Roman"/>
+          <w:sz w:val="28"/>
+          <w:szCs w:val="24"/>
+        </w:rPr>
+      </w:pPr>
+      <w:r>
+        <w:rPr>
+          <w:rFonts w:ascii="Times New Roman" w:hAnsi="Times New Roman" w:cs="Times New Roman"/>
+          <w:sz w:val="28"/>
+          <w:szCs w:val="24"/>
+          <w:lang w:val="vi-VN"/>
+        </w:rPr>
         <w:t>Đồ thị của đoạn chương trình trên</w:t>
       </w:r>
     </w:p>
@@ -9900,7 +10223,7 @@
                     <pic:cNvPicPr/>
                   </pic:nvPicPr>
                   <pic:blipFill>
-                    <a:blip r:embed="rId20">
+                    <a:blip r:embed="rId21">
                       <a:extLst>
                         <a:ext uri="{28A0092B-C50C-407E-A947-70E740481C1C}">
                           <a14:useLocalDpi xmlns:a14="http://schemas.microsoft.com/office/drawing/2010/main" val="0"/>
@@ -10350,7 +10673,7 @@
           <w:lang w:val="vi-VN"/>
         </w:rPr>
       </w:pPr>
-      <w:bookmarkStart w:id="25" w:name="_Toc440051525"/>
+      <w:bookmarkStart w:id="24" w:name="_Toc440051525"/>
       <w:r>
         <w:rPr>
           <w:rFonts w:cs="Times New Roman"/>
@@ -10361,7 +10684,7 @@
         <w:lastRenderedPageBreak/>
         <w:t>Phần 6: Kết luận</w:t>
       </w:r>
-      <w:bookmarkEnd w:id="25"/>
+      <w:bookmarkEnd w:id="24"/>
     </w:p>
     <w:p>
       <w:pPr>
@@ -10824,7 +11147,7 @@
           <w:noProof/>
         </w:rPr>
       </w:pPr>
-      <w:bookmarkStart w:id="26" w:name="_Toc440051526"/>
+      <w:bookmarkStart w:id="25" w:name="_Toc440051526"/>
       <w:r>
         <w:rPr>
           <w:rFonts w:eastAsia="Times New Roman"/>
@@ -10833,10 +11156,35 @@
         <w:lastRenderedPageBreak/>
         <w:t>Một số hình ảnh hoạt động làm việc nhóm trên GitHub</w:t>
       </w:r>
-      <w:bookmarkEnd w:id="26"/>
+      <w:bookmarkEnd w:id="25"/>
+    </w:p>
+    <w:p/>
+    <w:p>
+      <w:pPr>
+        <w:rPr>
+          <w:noProof/>
+        </w:rPr>
+      </w:pPr>
+      <w:r>
+        <w:rPr>
+          <w:noProof/>
+        </w:rPr>
+        <w:pict>
+          <v:shape id="_x0000_i1030" type="#_x0000_t75" style="width:505.5pt;height:283.5pt">
+            <v:imagedata r:id="rId22" o:title="GitHub1"/>
+          </v:shape>
+        </w:pict>
+      </w:r>
+    </w:p>
+    <w:p>
+      <w:pPr>
+        <w:rPr>
+          <w:noProof/>
+        </w:rPr>
+      </w:pPr>
     </w:p>
     <w:sectPr>
-      <w:footerReference w:type="default" r:id="rId21"/>
+      <w:footerReference w:type="default" r:id="rId23"/>
       <w:pgSz w:w="12240" w:h="15840"/>
       <w:pgMar w:top="1440" w:right="1440" w:bottom="1440" w:left="1440" w:header="720" w:footer="720" w:gutter="0"/>
       <w:cols w:space="720"/>
@@ -10914,7 +11262,7 @@
         <w:noProof/>
         <w:color w:val="000000" w:themeColor="text1"/>
       </w:rPr>
-      <w:t>2</w:t>
+      <w:t>24</w:t>
     </w:r>
     <w:r>
       <w:rPr>
@@ -11689,6 +12037,119 @@
     </w:lvl>
   </w:abstractNum>
   <w:abstractNum w:abstractNumId="8">
+    <w:nsid w:val="35F1147E"/>
+    <w:multiLevelType w:val="hybridMultilevel"/>
+    <w:tmpl w:val="E5467552"/>
+    <w:lvl w:ilvl="0" w:tplc="04090001">
+      <w:start w:val="1"/>
+      <w:numFmt w:val="bullet"/>
+      <w:lvlText w:val=""/>
+      <w:lvlJc w:val="left"/>
+      <w:pPr>
+        <w:ind w:left="720" w:hanging="360"/>
+      </w:pPr>
+      <w:rPr>
+        <w:rFonts w:ascii="Symbol" w:hAnsi="Symbol" w:hint="default"/>
+      </w:rPr>
+    </w:lvl>
+    <w:lvl w:ilvl="1" w:tplc="04090003">
+      <w:start w:val="1"/>
+      <w:numFmt w:val="bullet"/>
+      <w:lvlText w:val="o"/>
+      <w:lvlJc w:val="left"/>
+      <w:pPr>
+        <w:ind w:left="1440" w:hanging="360"/>
+      </w:pPr>
+      <w:rPr>
+        <w:rFonts w:ascii="Courier New" w:hAnsi="Courier New" w:cs="Courier New" w:hint="default"/>
+      </w:rPr>
+    </w:lvl>
+    <w:lvl w:ilvl="2" w:tplc="04090005">
+      <w:start w:val="1"/>
+      <w:numFmt w:val="bullet"/>
+      <w:lvlText w:val=""/>
+      <w:lvlJc w:val="left"/>
+      <w:pPr>
+        <w:ind w:left="2160" w:hanging="360"/>
+      </w:pPr>
+      <w:rPr>
+        <w:rFonts w:ascii="Wingdings" w:hAnsi="Wingdings" w:hint="default"/>
+      </w:rPr>
+    </w:lvl>
+    <w:lvl w:ilvl="3" w:tplc="04090001">
+      <w:start w:val="1"/>
+      <w:numFmt w:val="bullet"/>
+      <w:lvlText w:val=""/>
+      <w:lvlJc w:val="left"/>
+      <w:pPr>
+        <w:ind w:left="2880" w:hanging="360"/>
+      </w:pPr>
+      <w:rPr>
+        <w:rFonts w:ascii="Symbol" w:hAnsi="Symbol" w:hint="default"/>
+      </w:rPr>
+    </w:lvl>
+    <w:lvl w:ilvl="4" w:tplc="04090003">
+      <w:start w:val="1"/>
+      <w:numFmt w:val="bullet"/>
+      <w:lvlText w:val="o"/>
+      <w:lvlJc w:val="left"/>
+      <w:pPr>
+        <w:ind w:left="3600" w:hanging="360"/>
+      </w:pPr>
+      <w:rPr>
+        <w:rFonts w:ascii="Courier New" w:hAnsi="Courier New" w:cs="Courier New" w:hint="default"/>
+      </w:rPr>
+    </w:lvl>
+    <w:lvl w:ilvl="5" w:tplc="04090005">
+      <w:start w:val="1"/>
+      <w:numFmt w:val="bullet"/>
+      <w:lvlText w:val=""/>
+      <w:lvlJc w:val="left"/>
+      <w:pPr>
+        <w:ind w:left="4320" w:hanging="360"/>
+      </w:pPr>
+      <w:rPr>
+        <w:rFonts w:ascii="Wingdings" w:hAnsi="Wingdings" w:hint="default"/>
+      </w:rPr>
+    </w:lvl>
+    <w:lvl w:ilvl="6" w:tplc="04090001">
+      <w:start w:val="1"/>
+      <w:numFmt w:val="bullet"/>
+      <w:lvlText w:val=""/>
+      <w:lvlJc w:val="left"/>
+      <w:pPr>
+        <w:ind w:left="5040" w:hanging="360"/>
+      </w:pPr>
+      <w:rPr>
+        <w:rFonts w:ascii="Symbol" w:hAnsi="Symbol" w:hint="default"/>
+      </w:rPr>
+    </w:lvl>
+    <w:lvl w:ilvl="7" w:tplc="04090003">
+      <w:start w:val="1"/>
+      <w:numFmt w:val="bullet"/>
+      <w:lvlText w:val="o"/>
+      <w:lvlJc w:val="left"/>
+      <w:pPr>
+        <w:ind w:left="5760" w:hanging="360"/>
+      </w:pPr>
+      <w:rPr>
+        <w:rFonts w:ascii="Courier New" w:hAnsi="Courier New" w:cs="Courier New" w:hint="default"/>
+      </w:rPr>
+    </w:lvl>
+    <w:lvl w:ilvl="8" w:tplc="04090005">
+      <w:start w:val="1"/>
+      <w:numFmt w:val="bullet"/>
+      <w:lvlText w:val=""/>
+      <w:lvlJc w:val="left"/>
+      <w:pPr>
+        <w:ind w:left="6480" w:hanging="360"/>
+      </w:pPr>
+      <w:rPr>
+        <w:rFonts w:ascii="Wingdings" w:hAnsi="Wingdings" w:hint="default"/>
+      </w:rPr>
+    </w:lvl>
+  </w:abstractNum>
+  <w:abstractNum w:abstractNumId="9">
     <w:nsid w:val="3B086B1E"/>
     <w:multiLevelType w:val="hybridMultilevel"/>
     <w:tmpl w:val="153860F6"/>
@@ -11801,7 +12262,93 @@
       </w:rPr>
     </w:lvl>
   </w:abstractNum>
-  <w:abstractNum w:abstractNumId="9">
+  <w:abstractNum w:abstractNumId="10">
+    <w:nsid w:val="3E8B1018"/>
+    <w:multiLevelType w:val="hybridMultilevel"/>
+    <w:tmpl w:val="3A1E0126"/>
+    <w:lvl w:ilvl="0" w:tplc="0409000F">
+      <w:start w:val="1"/>
+      <w:numFmt w:val="decimal"/>
+      <w:lvlText w:val="%1."/>
+      <w:lvlJc w:val="left"/>
+      <w:pPr>
+        <w:ind w:left="720" w:hanging="360"/>
+      </w:pPr>
+    </w:lvl>
+    <w:lvl w:ilvl="1" w:tplc="04090019">
+      <w:start w:val="1"/>
+      <w:numFmt w:val="lowerLetter"/>
+      <w:lvlText w:val="%2."/>
+      <w:lvlJc w:val="left"/>
+      <w:pPr>
+        <w:ind w:left="1440" w:hanging="360"/>
+      </w:pPr>
+    </w:lvl>
+    <w:lvl w:ilvl="2" w:tplc="0409001B">
+      <w:start w:val="1"/>
+      <w:numFmt w:val="lowerRoman"/>
+      <w:lvlText w:val="%3."/>
+      <w:lvlJc w:val="right"/>
+      <w:pPr>
+        <w:ind w:left="2160" w:hanging="180"/>
+      </w:pPr>
+    </w:lvl>
+    <w:lvl w:ilvl="3" w:tplc="0409000F">
+      <w:start w:val="1"/>
+      <w:numFmt w:val="decimal"/>
+      <w:lvlText w:val="%4."/>
+      <w:lvlJc w:val="left"/>
+      <w:pPr>
+        <w:ind w:left="2880" w:hanging="360"/>
+      </w:pPr>
+    </w:lvl>
+    <w:lvl w:ilvl="4" w:tplc="04090019">
+      <w:start w:val="1"/>
+      <w:numFmt w:val="lowerLetter"/>
+      <w:lvlText w:val="%5."/>
+      <w:lvlJc w:val="left"/>
+      <w:pPr>
+        <w:ind w:left="3600" w:hanging="360"/>
+      </w:pPr>
+    </w:lvl>
+    <w:lvl w:ilvl="5" w:tplc="0409001B">
+      <w:start w:val="1"/>
+      <w:numFmt w:val="lowerRoman"/>
+      <w:lvlText w:val="%6."/>
+      <w:lvlJc w:val="right"/>
+      <w:pPr>
+        <w:ind w:left="4320" w:hanging="180"/>
+      </w:pPr>
+    </w:lvl>
+    <w:lvl w:ilvl="6" w:tplc="0409000F">
+      <w:start w:val="1"/>
+      <w:numFmt w:val="decimal"/>
+      <w:lvlText w:val="%7."/>
+      <w:lvlJc w:val="left"/>
+      <w:pPr>
+        <w:ind w:left="5040" w:hanging="360"/>
+      </w:pPr>
+    </w:lvl>
+    <w:lvl w:ilvl="7" w:tplc="04090019">
+      <w:start w:val="1"/>
+      <w:numFmt w:val="lowerLetter"/>
+      <w:lvlText w:val="%8."/>
+      <w:lvlJc w:val="left"/>
+      <w:pPr>
+        <w:ind w:left="5760" w:hanging="360"/>
+      </w:pPr>
+    </w:lvl>
+    <w:lvl w:ilvl="8" w:tplc="0409001B">
+      <w:start w:val="1"/>
+      <w:numFmt w:val="lowerRoman"/>
+      <w:lvlText w:val="%9."/>
+      <w:lvlJc w:val="right"/>
+      <w:pPr>
+        <w:ind w:left="6480" w:hanging="180"/>
+      </w:pPr>
+    </w:lvl>
+  </w:abstractNum>
+  <w:abstractNum w:abstractNumId="11">
     <w:nsid w:val="449E2F3B"/>
     <w:multiLevelType w:val="multilevel"/>
     <w:tmpl w:val="3A202E1C"/>
@@ -11914,7 +12461,7 @@
       </w:rPr>
     </w:lvl>
   </w:abstractNum>
-  <w:abstractNum w:abstractNumId="10">
+  <w:abstractNum w:abstractNumId="12">
     <w:nsid w:val="45AC1EC2"/>
     <w:multiLevelType w:val="multilevel"/>
     <w:tmpl w:val="3A202E1C"/>
@@ -12027,7 +12574,7 @@
       </w:rPr>
     </w:lvl>
   </w:abstractNum>
-  <w:abstractNum w:abstractNumId="11">
+  <w:abstractNum w:abstractNumId="13">
     <w:nsid w:val="4DD52A72"/>
     <w:multiLevelType w:val="hybridMultilevel"/>
     <w:tmpl w:val="DD7A0CC8"/>
@@ -12117,7 +12664,7 @@
       </w:pPr>
     </w:lvl>
   </w:abstractNum>
-  <w:abstractNum w:abstractNumId="12">
+  <w:abstractNum w:abstractNumId="14">
     <w:nsid w:val="4E263C82"/>
     <w:multiLevelType w:val="hybridMultilevel"/>
     <w:tmpl w:val="B06EFC00"/>
@@ -12230,7 +12777,7 @@
       </w:rPr>
     </w:lvl>
   </w:abstractNum>
-  <w:abstractNum w:abstractNumId="13">
+  <w:abstractNum w:abstractNumId="15">
     <w:nsid w:val="4E392AD0"/>
     <w:multiLevelType w:val="hybridMultilevel"/>
     <w:tmpl w:val="A39065FC"/>
@@ -12319,7 +12866,7 @@
       </w:pPr>
     </w:lvl>
   </w:abstractNum>
-  <w:abstractNum w:abstractNumId="14">
+  <w:abstractNum w:abstractNumId="16">
     <w:nsid w:val="5FB60B95"/>
     <w:multiLevelType w:val="hybridMultilevel"/>
     <w:tmpl w:val="DF9855B4"/>
@@ -12408,7 +12955,120 @@
       </w:pPr>
     </w:lvl>
   </w:abstractNum>
-  <w:abstractNum w:abstractNumId="15">
+  <w:abstractNum w:abstractNumId="17">
+    <w:nsid w:val="60C12A47"/>
+    <w:multiLevelType w:val="hybridMultilevel"/>
+    <w:tmpl w:val="E0F6C572"/>
+    <w:lvl w:ilvl="0" w:tplc="5636C71A">
+      <w:start w:val="1"/>
+      <w:numFmt w:val="bullet"/>
+      <w:lvlText w:val="-"/>
+      <w:lvlJc w:val="left"/>
+      <w:pPr>
+        <w:ind w:left="1800" w:hanging="360"/>
+      </w:pPr>
+      <w:rPr>
+        <w:rFonts w:ascii="Times New Roman" w:eastAsiaTheme="minorHAnsi" w:hAnsi="Times New Roman" w:cs="Times New Roman" w:hint="default"/>
+      </w:rPr>
+    </w:lvl>
+    <w:lvl w:ilvl="1" w:tplc="042A0003" w:tentative="1">
+      <w:start w:val="1"/>
+      <w:numFmt w:val="bullet"/>
+      <w:lvlText w:val="o"/>
+      <w:lvlJc w:val="left"/>
+      <w:pPr>
+        <w:ind w:left="2520" w:hanging="360"/>
+      </w:pPr>
+      <w:rPr>
+        <w:rFonts w:ascii="Courier New" w:hAnsi="Courier New" w:cs="Courier New" w:hint="default"/>
+      </w:rPr>
+    </w:lvl>
+    <w:lvl w:ilvl="2" w:tplc="042A0005" w:tentative="1">
+      <w:start w:val="1"/>
+      <w:numFmt w:val="bullet"/>
+      <w:lvlText w:val=""/>
+      <w:lvlJc w:val="left"/>
+      <w:pPr>
+        <w:ind w:left="3240" w:hanging="360"/>
+      </w:pPr>
+      <w:rPr>
+        <w:rFonts w:ascii="Wingdings" w:hAnsi="Wingdings" w:hint="default"/>
+      </w:rPr>
+    </w:lvl>
+    <w:lvl w:ilvl="3" w:tplc="042A0001" w:tentative="1">
+      <w:start w:val="1"/>
+      <w:numFmt w:val="bullet"/>
+      <w:lvlText w:val=""/>
+      <w:lvlJc w:val="left"/>
+      <w:pPr>
+        <w:ind w:left="3960" w:hanging="360"/>
+      </w:pPr>
+      <w:rPr>
+        <w:rFonts w:ascii="Symbol" w:hAnsi="Symbol" w:hint="default"/>
+      </w:rPr>
+    </w:lvl>
+    <w:lvl w:ilvl="4" w:tplc="042A0003" w:tentative="1">
+      <w:start w:val="1"/>
+      <w:numFmt w:val="bullet"/>
+      <w:lvlText w:val="o"/>
+      <w:lvlJc w:val="left"/>
+      <w:pPr>
+        <w:ind w:left="4680" w:hanging="360"/>
+      </w:pPr>
+      <w:rPr>
+        <w:rFonts w:ascii="Courier New" w:hAnsi="Courier New" w:cs="Courier New" w:hint="default"/>
+      </w:rPr>
+    </w:lvl>
+    <w:lvl w:ilvl="5" w:tplc="042A0005" w:tentative="1">
+      <w:start w:val="1"/>
+      <w:numFmt w:val="bullet"/>
+      <w:lvlText w:val=""/>
+      <w:lvlJc w:val="left"/>
+      <w:pPr>
+        <w:ind w:left="5400" w:hanging="360"/>
+      </w:pPr>
+      <w:rPr>
+        <w:rFonts w:ascii="Wingdings" w:hAnsi="Wingdings" w:hint="default"/>
+      </w:rPr>
+    </w:lvl>
+    <w:lvl w:ilvl="6" w:tplc="042A0001" w:tentative="1">
+      <w:start w:val="1"/>
+      <w:numFmt w:val="bullet"/>
+      <w:lvlText w:val=""/>
+      <w:lvlJc w:val="left"/>
+      <w:pPr>
+        <w:ind w:left="6120" w:hanging="360"/>
+      </w:pPr>
+      <w:rPr>
+        <w:rFonts w:ascii="Symbol" w:hAnsi="Symbol" w:hint="default"/>
+      </w:rPr>
+    </w:lvl>
+    <w:lvl w:ilvl="7" w:tplc="042A0003" w:tentative="1">
+      <w:start w:val="1"/>
+      <w:numFmt w:val="bullet"/>
+      <w:lvlText w:val="o"/>
+      <w:lvlJc w:val="left"/>
+      <w:pPr>
+        <w:ind w:left="6840" w:hanging="360"/>
+      </w:pPr>
+      <w:rPr>
+        <w:rFonts w:ascii="Courier New" w:hAnsi="Courier New" w:cs="Courier New" w:hint="default"/>
+      </w:rPr>
+    </w:lvl>
+    <w:lvl w:ilvl="8" w:tplc="042A0005" w:tentative="1">
+      <w:start w:val="1"/>
+      <w:numFmt w:val="bullet"/>
+      <w:lvlText w:val=""/>
+      <w:lvlJc w:val="left"/>
+      <w:pPr>
+        <w:ind w:left="7560" w:hanging="360"/>
+      </w:pPr>
+      <w:rPr>
+        <w:rFonts w:ascii="Wingdings" w:hAnsi="Wingdings" w:hint="default"/>
+      </w:rPr>
+    </w:lvl>
+  </w:abstractNum>
+  <w:abstractNum w:abstractNumId="18">
     <w:nsid w:val="64E272B6"/>
     <w:multiLevelType w:val="multilevel"/>
     <w:tmpl w:val="3A202E1C"/>
@@ -12521,7 +13181,7 @@
       </w:rPr>
     </w:lvl>
   </w:abstractNum>
-  <w:abstractNum w:abstractNumId="16">
+  <w:abstractNum w:abstractNumId="19">
     <w:nsid w:val="6B3C2258"/>
     <w:multiLevelType w:val="hybridMultilevel"/>
     <w:tmpl w:val="8CDA1664"/>
@@ -12610,7 +13270,7 @@
       </w:pPr>
     </w:lvl>
   </w:abstractNum>
-  <w:abstractNum w:abstractNumId="17">
+  <w:abstractNum w:abstractNumId="20">
     <w:nsid w:val="6D383E7B"/>
     <w:multiLevelType w:val="hybridMultilevel"/>
     <w:tmpl w:val="225A4EA2"/>
@@ -12723,7 +13383,7 @@
       </w:rPr>
     </w:lvl>
   </w:abstractNum>
-  <w:abstractNum w:abstractNumId="18">
+  <w:abstractNum w:abstractNumId="21">
     <w:nsid w:val="76C65EA9"/>
     <w:multiLevelType w:val="hybridMultilevel"/>
     <w:tmpl w:val="F6B2BF24"/>
@@ -12812,7 +13472,7 @@
       </w:pPr>
     </w:lvl>
   </w:abstractNum>
-  <w:abstractNum w:abstractNumId="19">
+  <w:abstractNum w:abstractNumId="22">
     <w:nsid w:val="78965EE8"/>
     <w:multiLevelType w:val="hybridMultilevel"/>
     <w:tmpl w:val="34900212"/>
@@ -12905,13 +13565,13 @@
     <w:abstractNumId w:val="6"/>
   </w:num>
   <w:num w:numId="2">
-    <w:abstractNumId w:val="14"/>
+    <w:abstractNumId w:val="16"/>
   </w:num>
   <w:num w:numId="3">
-    <w:abstractNumId w:val="13"/>
+    <w:abstractNumId w:val="15"/>
   </w:num>
   <w:num w:numId="4">
-    <w:abstractNumId w:val="17"/>
+    <w:abstractNumId w:val="20"/>
   </w:num>
   <w:num w:numId="5">
     <w:abstractNumId w:val="0"/>
@@ -12920,28 +13580,28 @@
     <w:abstractNumId w:val="3"/>
   </w:num>
   <w:num w:numId="7">
-    <w:abstractNumId w:val="19"/>
+    <w:abstractNumId w:val="22"/>
   </w:num>
   <w:num w:numId="8">
-    <w:abstractNumId w:val="12"/>
+    <w:abstractNumId w:val="14"/>
   </w:num>
   <w:num w:numId="9">
     <w:abstractNumId w:val="4"/>
   </w:num>
   <w:num w:numId="10">
-    <w:abstractNumId w:val="16"/>
+    <w:abstractNumId w:val="19"/>
   </w:num>
   <w:num w:numId="11">
-    <w:abstractNumId w:val="8"/>
+    <w:abstractNumId w:val="9"/>
   </w:num>
   <w:num w:numId="12">
     <w:abstractNumId w:val="1"/>
   </w:num>
   <w:num w:numId="13">
-    <w:abstractNumId w:val="18"/>
+    <w:abstractNumId w:val="21"/>
   </w:num>
   <w:num w:numId="14">
-    <w:abstractNumId w:val="11"/>
+    <w:abstractNumId w:val="13"/>
   </w:num>
   <w:num w:numId="15">
     <w:abstractNumId w:val="2"/>
@@ -12953,13 +13613,52 @@
     <w:abstractNumId w:val="5"/>
   </w:num>
   <w:num w:numId="18">
-    <w:abstractNumId w:val="10"/>
+    <w:abstractNumId w:val="12"/>
   </w:num>
   <w:num w:numId="19">
-    <w:abstractNumId w:val="15"/>
+    <w:abstractNumId w:val="18"/>
   </w:num>
   <w:num w:numId="20">
-    <w:abstractNumId w:val="9"/>
+    <w:abstractNumId w:val="11"/>
+  </w:num>
+  <w:num w:numId="21">
+    <w:abstractNumId w:val="8"/>
+  </w:num>
+  <w:num w:numId="22">
+    <w:abstractNumId w:val="10"/>
+    <w:lvlOverride w:ilvl="0">
+      <w:startOverride w:val="1"/>
+    </w:lvlOverride>
+    <w:lvlOverride w:ilvl="1">
+      <w:startOverride w:val="1"/>
+    </w:lvlOverride>
+    <w:lvlOverride w:ilvl="2">
+      <w:startOverride w:val="1"/>
+    </w:lvlOverride>
+    <w:lvlOverride w:ilvl="3">
+      <w:startOverride w:val="1"/>
+    </w:lvlOverride>
+    <w:lvlOverride w:ilvl="4">
+      <w:startOverride w:val="1"/>
+    </w:lvlOverride>
+    <w:lvlOverride w:ilvl="5">
+      <w:startOverride w:val="1"/>
+    </w:lvlOverride>
+    <w:lvlOverride w:ilvl="6">
+      <w:startOverride w:val="1"/>
+    </w:lvlOverride>
+    <w:lvlOverride w:ilvl="7">
+      <w:startOverride w:val="1"/>
+    </w:lvlOverride>
+    <w:lvlOverride w:ilvl="8">
+      <w:startOverride w:val="1"/>
+    </w:lvlOverride>
+  </w:num>
+  <w:num w:numId="23">
+    <w:abstractNumId w:val="8"/>
+  </w:num>
+  <w:num w:numId="24">
+    <w:abstractNumId w:val="17"/>
   </w:num>
 </w:numbering>
 </file>
@@ -14013,7 +14712,7 @@
 </file>
 
 <file path=customXml/itemProps1.xml><?xml version="1.0" encoding="utf-8"?>
-<ds:datastoreItem xmlns:ds="http://schemas.openxmlformats.org/officeDocument/2006/customXml" ds:itemID="{A40DD644-2BE2-4751-9431-FE9E2E257ABE}">
+<ds:datastoreItem xmlns:ds="http://schemas.openxmlformats.org/officeDocument/2006/customXml" ds:itemID="{4C7C538E-E6A4-4B96-8552-9DF3C307289A}">
   <ds:schemaRefs>
     <ds:schemaRef ds:uri="http://schemas.openxmlformats.org/officeDocument/2006/bibliography"/>
   </ds:schemaRefs>

</xml_diff>